<commit_message>
trabalhando com até contratos
</commit_message>
<xml_diff>
--- a/documentos/PRJ_TCC_ESTÁCIO.docx
+++ b/documentos/PRJ_TCC_ESTÁCIO.docx
@@ -2368,7 +2368,13 @@
         <w:ind w:left="4547" w:right="396"/>
       </w:pPr>
       <w:r>
-        <w:t xml:space="preserve">“Feliz aquele que transfere o que sabe e aprende o que ensina!“ </w:t>
+        <w:t xml:space="preserve">“Feliz aquele que transfere o que sabe e aprende o que </w:t>
+      </w:r>
+      <w:r>
+        <w:t>ensina! “</w:t>
+      </w:r>
+      <w:r>
+        <w:t xml:space="preserve"> </w:t>
       </w:r>
     </w:p>
     <w:p>
@@ -2856,7 +2862,743 @@
         <w:ind w:right="396"/>
       </w:pPr>
       <w:r>
-        <w:t xml:space="preserve">The objective of this work is to present the development of a WEB system, where its purpose is to manage and automate the processes of the preparatory course. The biggest difficulty today is the lack of an information system, which in turn causes employees to lose time in the search for information that is often not correct or lost. Using a DBMS to search for information is fast and secure, as well as ensuring the integrity of course data. With the implementation of the system described, the course will be able to make the best decisions when it comes to offering courses, enrolling students, negotiating with students who have withdrawn from the course and more. </w:t>
+        <w:t xml:space="preserve">The </w:t>
+      </w:r>
+      <w:proofErr w:type="spellStart"/>
+      <w:r>
+        <w:t>objective</w:t>
+      </w:r>
+      <w:proofErr w:type="spellEnd"/>
+      <w:r>
+        <w:t xml:space="preserve"> </w:t>
+      </w:r>
+      <w:proofErr w:type="spellStart"/>
+      <w:r>
+        <w:t>of</w:t>
+      </w:r>
+      <w:proofErr w:type="spellEnd"/>
+      <w:r>
+        <w:t xml:space="preserve"> </w:t>
+      </w:r>
+      <w:proofErr w:type="spellStart"/>
+      <w:r>
+        <w:t>this</w:t>
+      </w:r>
+      <w:proofErr w:type="spellEnd"/>
+      <w:r>
+        <w:t xml:space="preserve"> </w:t>
+      </w:r>
+      <w:proofErr w:type="spellStart"/>
+      <w:r>
+        <w:t>work</w:t>
+      </w:r>
+      <w:proofErr w:type="spellEnd"/>
+      <w:r>
+        <w:t xml:space="preserve"> </w:t>
+      </w:r>
+      <w:proofErr w:type="spellStart"/>
+      <w:r>
+        <w:t>is</w:t>
+      </w:r>
+      <w:proofErr w:type="spellEnd"/>
+      <w:r>
+        <w:t xml:space="preserve"> </w:t>
+      </w:r>
+      <w:proofErr w:type="spellStart"/>
+      <w:r>
+        <w:t>to</w:t>
+      </w:r>
+      <w:proofErr w:type="spellEnd"/>
+      <w:r>
+        <w:t xml:space="preserve"> </w:t>
+      </w:r>
+      <w:proofErr w:type="spellStart"/>
+      <w:r>
+        <w:t>present</w:t>
+      </w:r>
+      <w:proofErr w:type="spellEnd"/>
+      <w:r>
+        <w:t xml:space="preserve"> </w:t>
+      </w:r>
+      <w:proofErr w:type="spellStart"/>
+      <w:r>
+        <w:t>the</w:t>
+      </w:r>
+      <w:proofErr w:type="spellEnd"/>
+      <w:r>
+        <w:t xml:space="preserve"> </w:t>
+      </w:r>
+      <w:proofErr w:type="spellStart"/>
+      <w:r>
+        <w:t>development</w:t>
+      </w:r>
+      <w:proofErr w:type="spellEnd"/>
+      <w:r>
+        <w:t xml:space="preserve"> </w:t>
+      </w:r>
+      <w:proofErr w:type="spellStart"/>
+      <w:r>
+        <w:t>of</w:t>
+      </w:r>
+      <w:proofErr w:type="spellEnd"/>
+      <w:r>
+        <w:t xml:space="preserve"> a WEB system, </w:t>
+      </w:r>
+      <w:proofErr w:type="spellStart"/>
+      <w:r>
+        <w:t>where</w:t>
+      </w:r>
+      <w:proofErr w:type="spellEnd"/>
+      <w:r>
+        <w:t xml:space="preserve"> its </w:t>
+      </w:r>
+      <w:proofErr w:type="spellStart"/>
+      <w:r>
+        <w:t>purpose</w:t>
+      </w:r>
+      <w:proofErr w:type="spellEnd"/>
+      <w:r>
+        <w:t xml:space="preserve"> </w:t>
+      </w:r>
+      <w:proofErr w:type="spellStart"/>
+      <w:r>
+        <w:t>is</w:t>
+      </w:r>
+      <w:proofErr w:type="spellEnd"/>
+      <w:r>
+        <w:t xml:space="preserve"> </w:t>
+      </w:r>
+      <w:proofErr w:type="spellStart"/>
+      <w:r>
+        <w:t>to</w:t>
+      </w:r>
+      <w:proofErr w:type="spellEnd"/>
+      <w:r>
+        <w:t xml:space="preserve"> </w:t>
+      </w:r>
+      <w:proofErr w:type="spellStart"/>
+      <w:r>
+        <w:t>manage</w:t>
+      </w:r>
+      <w:proofErr w:type="spellEnd"/>
+      <w:r>
+        <w:t xml:space="preserve"> </w:t>
+      </w:r>
+      <w:proofErr w:type="spellStart"/>
+      <w:r>
+        <w:t>and</w:t>
+      </w:r>
+      <w:proofErr w:type="spellEnd"/>
+      <w:r>
+        <w:t xml:space="preserve"> </w:t>
+      </w:r>
+      <w:proofErr w:type="spellStart"/>
+      <w:r>
+        <w:t>automate</w:t>
+      </w:r>
+      <w:proofErr w:type="spellEnd"/>
+      <w:r>
+        <w:t xml:space="preserve"> </w:t>
+      </w:r>
+      <w:proofErr w:type="spellStart"/>
+      <w:r>
+        <w:t>the</w:t>
+      </w:r>
+      <w:proofErr w:type="spellEnd"/>
+      <w:r>
+        <w:t xml:space="preserve"> processes </w:t>
+      </w:r>
+      <w:proofErr w:type="spellStart"/>
+      <w:r>
+        <w:t>of</w:t>
+      </w:r>
+      <w:proofErr w:type="spellEnd"/>
+      <w:r>
+        <w:t xml:space="preserve"> </w:t>
+      </w:r>
+      <w:proofErr w:type="spellStart"/>
+      <w:r>
+        <w:t>the</w:t>
+      </w:r>
+      <w:proofErr w:type="spellEnd"/>
+      <w:r>
+        <w:t xml:space="preserve"> </w:t>
+      </w:r>
+      <w:proofErr w:type="spellStart"/>
+      <w:r>
+        <w:t>preparatory</w:t>
+      </w:r>
+      <w:proofErr w:type="spellEnd"/>
+      <w:r>
+        <w:t xml:space="preserve"> </w:t>
+      </w:r>
+      <w:proofErr w:type="spellStart"/>
+      <w:r>
+        <w:t>course</w:t>
+      </w:r>
+      <w:proofErr w:type="spellEnd"/>
+      <w:r>
+        <w:t xml:space="preserve">. The </w:t>
+      </w:r>
+      <w:proofErr w:type="spellStart"/>
+      <w:r>
+        <w:t>biggest</w:t>
+      </w:r>
+      <w:proofErr w:type="spellEnd"/>
+      <w:r>
+        <w:t xml:space="preserve"> </w:t>
+      </w:r>
+      <w:proofErr w:type="spellStart"/>
+      <w:r>
+        <w:t>difficulty</w:t>
+      </w:r>
+      <w:proofErr w:type="spellEnd"/>
+      <w:r>
+        <w:t xml:space="preserve"> </w:t>
+      </w:r>
+      <w:proofErr w:type="spellStart"/>
+      <w:r>
+        <w:t>today</w:t>
+      </w:r>
+      <w:proofErr w:type="spellEnd"/>
+      <w:r>
+        <w:t xml:space="preserve"> </w:t>
+      </w:r>
+      <w:proofErr w:type="spellStart"/>
+      <w:r>
+        <w:t>is</w:t>
+      </w:r>
+      <w:proofErr w:type="spellEnd"/>
+      <w:r>
+        <w:t xml:space="preserve"> </w:t>
+      </w:r>
+      <w:proofErr w:type="spellStart"/>
+      <w:r>
+        <w:t>the</w:t>
+      </w:r>
+      <w:proofErr w:type="spellEnd"/>
+      <w:r>
+        <w:t xml:space="preserve"> </w:t>
+      </w:r>
+      <w:proofErr w:type="spellStart"/>
+      <w:r>
+        <w:t>lack</w:t>
+      </w:r>
+      <w:proofErr w:type="spellEnd"/>
+      <w:r>
+        <w:t xml:space="preserve"> </w:t>
+      </w:r>
+      <w:proofErr w:type="spellStart"/>
+      <w:r>
+        <w:t>of</w:t>
+      </w:r>
+      <w:proofErr w:type="spellEnd"/>
+      <w:r>
+        <w:t xml:space="preserve"> </w:t>
+      </w:r>
+      <w:proofErr w:type="spellStart"/>
+      <w:r>
+        <w:t>an</w:t>
+      </w:r>
+      <w:proofErr w:type="spellEnd"/>
+      <w:r>
+        <w:t xml:space="preserve"> </w:t>
+      </w:r>
+      <w:proofErr w:type="spellStart"/>
+      <w:r>
+        <w:t>information</w:t>
+      </w:r>
+      <w:proofErr w:type="spellEnd"/>
+      <w:r>
+        <w:t xml:space="preserve"> system, </w:t>
+      </w:r>
+      <w:proofErr w:type="spellStart"/>
+      <w:r>
+        <w:t>which</w:t>
+      </w:r>
+      <w:proofErr w:type="spellEnd"/>
+      <w:r>
+        <w:t xml:space="preserve"> in </w:t>
+      </w:r>
+      <w:proofErr w:type="spellStart"/>
+      <w:r>
+        <w:t>turn</w:t>
+      </w:r>
+      <w:proofErr w:type="spellEnd"/>
+      <w:r>
+        <w:t xml:space="preserve"> causes </w:t>
+      </w:r>
+      <w:proofErr w:type="spellStart"/>
+      <w:r>
+        <w:t>employees</w:t>
+      </w:r>
+      <w:proofErr w:type="spellEnd"/>
+      <w:r>
+        <w:t xml:space="preserve"> </w:t>
+      </w:r>
+      <w:proofErr w:type="spellStart"/>
+      <w:r>
+        <w:t>to</w:t>
+      </w:r>
+      <w:proofErr w:type="spellEnd"/>
+      <w:r>
+        <w:t xml:space="preserve"> </w:t>
+      </w:r>
+      <w:proofErr w:type="spellStart"/>
+      <w:r>
+        <w:t>lose</w:t>
+      </w:r>
+      <w:proofErr w:type="spellEnd"/>
+      <w:r>
+        <w:t xml:space="preserve"> time in </w:t>
+      </w:r>
+      <w:proofErr w:type="spellStart"/>
+      <w:r>
+        <w:t>the</w:t>
+      </w:r>
+      <w:proofErr w:type="spellEnd"/>
+      <w:r>
+        <w:t xml:space="preserve"> </w:t>
+      </w:r>
+      <w:proofErr w:type="spellStart"/>
+      <w:r>
+        <w:t>search</w:t>
+      </w:r>
+      <w:proofErr w:type="spellEnd"/>
+      <w:r>
+        <w:t xml:space="preserve"> for </w:t>
+      </w:r>
+      <w:proofErr w:type="spellStart"/>
+      <w:r>
+        <w:t>information</w:t>
+      </w:r>
+      <w:proofErr w:type="spellEnd"/>
+      <w:r>
+        <w:t xml:space="preserve"> </w:t>
+      </w:r>
+      <w:proofErr w:type="spellStart"/>
+      <w:r>
+        <w:t>that</w:t>
+      </w:r>
+      <w:proofErr w:type="spellEnd"/>
+      <w:r>
+        <w:t xml:space="preserve"> </w:t>
+      </w:r>
+      <w:proofErr w:type="spellStart"/>
+      <w:r>
+        <w:t>is</w:t>
+      </w:r>
+      <w:proofErr w:type="spellEnd"/>
+      <w:r>
+        <w:t xml:space="preserve"> </w:t>
+      </w:r>
+      <w:proofErr w:type="spellStart"/>
+      <w:r>
+        <w:t>often</w:t>
+      </w:r>
+      <w:proofErr w:type="spellEnd"/>
+      <w:r>
+        <w:t xml:space="preserve"> </w:t>
+      </w:r>
+      <w:proofErr w:type="spellStart"/>
+      <w:r>
+        <w:t>not</w:t>
+      </w:r>
+      <w:proofErr w:type="spellEnd"/>
+      <w:r>
+        <w:t xml:space="preserve"> </w:t>
+      </w:r>
+      <w:proofErr w:type="spellStart"/>
+      <w:r>
+        <w:t>correct</w:t>
+      </w:r>
+      <w:proofErr w:type="spellEnd"/>
+      <w:r>
+        <w:t xml:space="preserve"> </w:t>
+      </w:r>
+      <w:proofErr w:type="spellStart"/>
+      <w:r>
+        <w:t>or</w:t>
+      </w:r>
+      <w:proofErr w:type="spellEnd"/>
+      <w:r>
+        <w:t xml:space="preserve"> </w:t>
+      </w:r>
+      <w:proofErr w:type="spellStart"/>
+      <w:r>
+        <w:t>lost</w:t>
+      </w:r>
+      <w:proofErr w:type="spellEnd"/>
+      <w:r>
+        <w:t xml:space="preserve">. </w:t>
+      </w:r>
+      <w:proofErr w:type="spellStart"/>
+      <w:r>
+        <w:t>Using</w:t>
+      </w:r>
+      <w:proofErr w:type="spellEnd"/>
+      <w:r>
+        <w:t xml:space="preserve"> a DBMS </w:t>
+      </w:r>
+      <w:proofErr w:type="spellStart"/>
+      <w:r>
+        <w:t>to</w:t>
+      </w:r>
+      <w:proofErr w:type="spellEnd"/>
+      <w:r>
+        <w:t xml:space="preserve"> </w:t>
+      </w:r>
+      <w:proofErr w:type="spellStart"/>
+      <w:r>
+        <w:t>search</w:t>
+      </w:r>
+      <w:proofErr w:type="spellEnd"/>
+      <w:r>
+        <w:t xml:space="preserve"> for </w:t>
+      </w:r>
+      <w:proofErr w:type="spellStart"/>
+      <w:r>
+        <w:t>information</w:t>
+      </w:r>
+      <w:proofErr w:type="spellEnd"/>
+      <w:r>
+        <w:t xml:space="preserve"> </w:t>
+      </w:r>
+      <w:proofErr w:type="spellStart"/>
+      <w:r>
+        <w:t>is</w:t>
+      </w:r>
+      <w:proofErr w:type="spellEnd"/>
+      <w:r>
+        <w:t xml:space="preserve"> </w:t>
+      </w:r>
+      <w:proofErr w:type="spellStart"/>
+      <w:r>
+        <w:t>fast</w:t>
+      </w:r>
+      <w:proofErr w:type="spellEnd"/>
+      <w:r>
+        <w:t xml:space="preserve"> </w:t>
+      </w:r>
+      <w:proofErr w:type="spellStart"/>
+      <w:r>
+        <w:t>and</w:t>
+      </w:r>
+      <w:proofErr w:type="spellEnd"/>
+      <w:r>
+        <w:t xml:space="preserve"> </w:t>
+      </w:r>
+      <w:proofErr w:type="spellStart"/>
+      <w:r>
+        <w:t>secure</w:t>
+      </w:r>
+      <w:proofErr w:type="spellEnd"/>
+      <w:r>
+        <w:t xml:space="preserve">, as </w:t>
+      </w:r>
+      <w:proofErr w:type="spellStart"/>
+      <w:r>
+        <w:t>well</w:t>
+      </w:r>
+      <w:proofErr w:type="spellEnd"/>
+      <w:r>
+        <w:t xml:space="preserve"> as </w:t>
+      </w:r>
+      <w:proofErr w:type="spellStart"/>
+      <w:r>
+        <w:t>ensuring</w:t>
+      </w:r>
+      <w:proofErr w:type="spellEnd"/>
+      <w:r>
+        <w:t xml:space="preserve"> </w:t>
+      </w:r>
+      <w:proofErr w:type="spellStart"/>
+      <w:r>
+        <w:t>the</w:t>
+      </w:r>
+      <w:proofErr w:type="spellEnd"/>
+      <w:r>
+        <w:t xml:space="preserve"> </w:t>
+      </w:r>
+      <w:proofErr w:type="spellStart"/>
+      <w:r>
+        <w:t>integrity</w:t>
+      </w:r>
+      <w:proofErr w:type="spellEnd"/>
+      <w:r>
+        <w:t xml:space="preserve"> </w:t>
+      </w:r>
+      <w:proofErr w:type="spellStart"/>
+      <w:r>
+        <w:t>of</w:t>
+      </w:r>
+      <w:proofErr w:type="spellEnd"/>
+      <w:r>
+        <w:t xml:space="preserve"> </w:t>
+      </w:r>
+      <w:proofErr w:type="spellStart"/>
+      <w:r>
+        <w:t>course</w:t>
+      </w:r>
+      <w:proofErr w:type="spellEnd"/>
+      <w:r>
+        <w:t xml:space="preserve"> data. </w:t>
+      </w:r>
+      <w:proofErr w:type="spellStart"/>
+      <w:r>
+        <w:t>With</w:t>
+      </w:r>
+      <w:proofErr w:type="spellEnd"/>
+      <w:r>
+        <w:t xml:space="preserve"> </w:t>
+      </w:r>
+      <w:proofErr w:type="spellStart"/>
+      <w:r>
+        <w:t>the</w:t>
+      </w:r>
+      <w:proofErr w:type="spellEnd"/>
+      <w:r>
+        <w:t xml:space="preserve"> </w:t>
+      </w:r>
+      <w:proofErr w:type="spellStart"/>
+      <w:r>
+        <w:t>implementation</w:t>
+      </w:r>
+      <w:proofErr w:type="spellEnd"/>
+      <w:r>
+        <w:t xml:space="preserve"> </w:t>
+      </w:r>
+      <w:proofErr w:type="spellStart"/>
+      <w:r>
+        <w:t>of</w:t>
+      </w:r>
+      <w:proofErr w:type="spellEnd"/>
+      <w:r>
+        <w:t xml:space="preserve"> </w:t>
+      </w:r>
+      <w:proofErr w:type="spellStart"/>
+      <w:r>
+        <w:t>the</w:t>
+      </w:r>
+      <w:proofErr w:type="spellEnd"/>
+      <w:r>
+        <w:t xml:space="preserve"> system </w:t>
+      </w:r>
+      <w:proofErr w:type="spellStart"/>
+      <w:r>
+        <w:t>described</w:t>
+      </w:r>
+      <w:proofErr w:type="spellEnd"/>
+      <w:r>
+        <w:t xml:space="preserve">, </w:t>
+      </w:r>
+      <w:proofErr w:type="spellStart"/>
+      <w:r>
+        <w:t>the</w:t>
+      </w:r>
+      <w:proofErr w:type="spellEnd"/>
+      <w:r>
+        <w:t xml:space="preserve"> </w:t>
+      </w:r>
+      <w:proofErr w:type="spellStart"/>
+      <w:r>
+        <w:t>course</w:t>
+      </w:r>
+      <w:proofErr w:type="spellEnd"/>
+      <w:r>
+        <w:t xml:space="preserve"> </w:t>
+      </w:r>
+      <w:proofErr w:type="spellStart"/>
+      <w:r>
+        <w:t>will</w:t>
+      </w:r>
+      <w:proofErr w:type="spellEnd"/>
+      <w:r>
+        <w:t xml:space="preserve"> </w:t>
+      </w:r>
+      <w:proofErr w:type="spellStart"/>
+      <w:r>
+        <w:t>be</w:t>
+      </w:r>
+      <w:proofErr w:type="spellEnd"/>
+      <w:r>
+        <w:t xml:space="preserve"> </w:t>
+      </w:r>
+      <w:proofErr w:type="spellStart"/>
+      <w:r>
+        <w:t>able</w:t>
+      </w:r>
+      <w:proofErr w:type="spellEnd"/>
+      <w:r>
+        <w:t xml:space="preserve"> </w:t>
+      </w:r>
+      <w:proofErr w:type="spellStart"/>
+      <w:r>
+        <w:t>to</w:t>
+      </w:r>
+      <w:proofErr w:type="spellEnd"/>
+      <w:r>
+        <w:t xml:space="preserve"> </w:t>
+      </w:r>
+      <w:proofErr w:type="spellStart"/>
+      <w:r>
+        <w:t>make</w:t>
+      </w:r>
+      <w:proofErr w:type="spellEnd"/>
+      <w:r>
+        <w:t xml:space="preserve"> </w:t>
+      </w:r>
+      <w:proofErr w:type="spellStart"/>
+      <w:r>
+        <w:t>the</w:t>
+      </w:r>
+      <w:proofErr w:type="spellEnd"/>
+      <w:r>
+        <w:t xml:space="preserve"> </w:t>
+      </w:r>
+      <w:proofErr w:type="spellStart"/>
+      <w:r>
+        <w:t>best</w:t>
+      </w:r>
+      <w:proofErr w:type="spellEnd"/>
+      <w:r>
+        <w:t xml:space="preserve"> </w:t>
+      </w:r>
+      <w:proofErr w:type="spellStart"/>
+      <w:r>
+        <w:t>decisions</w:t>
+      </w:r>
+      <w:proofErr w:type="spellEnd"/>
+      <w:r>
+        <w:t xml:space="preserve"> </w:t>
+      </w:r>
+      <w:proofErr w:type="spellStart"/>
+      <w:r>
+        <w:t>when</w:t>
+      </w:r>
+      <w:proofErr w:type="spellEnd"/>
+      <w:r>
+        <w:t xml:space="preserve"> it comes </w:t>
+      </w:r>
+      <w:proofErr w:type="spellStart"/>
+      <w:r>
+        <w:t>to</w:t>
+      </w:r>
+      <w:proofErr w:type="spellEnd"/>
+      <w:r>
+        <w:t xml:space="preserve"> </w:t>
+      </w:r>
+      <w:proofErr w:type="spellStart"/>
+      <w:r>
+        <w:t>offering</w:t>
+      </w:r>
+      <w:proofErr w:type="spellEnd"/>
+      <w:r>
+        <w:t xml:space="preserve"> </w:t>
+      </w:r>
+      <w:proofErr w:type="spellStart"/>
+      <w:r>
+        <w:t>courses</w:t>
+      </w:r>
+      <w:proofErr w:type="spellEnd"/>
+      <w:r>
+        <w:t xml:space="preserve">, </w:t>
+      </w:r>
+      <w:proofErr w:type="spellStart"/>
+      <w:r>
+        <w:t>enrolling</w:t>
+      </w:r>
+      <w:proofErr w:type="spellEnd"/>
+      <w:r>
+        <w:t xml:space="preserve"> </w:t>
+      </w:r>
+      <w:proofErr w:type="spellStart"/>
+      <w:r>
+        <w:t>students</w:t>
+      </w:r>
+      <w:proofErr w:type="spellEnd"/>
+      <w:r>
+        <w:t xml:space="preserve">, </w:t>
+      </w:r>
+      <w:proofErr w:type="spellStart"/>
+      <w:r>
+        <w:t>negotiating</w:t>
+      </w:r>
+      <w:proofErr w:type="spellEnd"/>
+      <w:r>
+        <w:t xml:space="preserve"> </w:t>
+      </w:r>
+      <w:proofErr w:type="spellStart"/>
+      <w:r>
+        <w:t>with</w:t>
+      </w:r>
+      <w:proofErr w:type="spellEnd"/>
+      <w:r>
+        <w:t xml:space="preserve"> </w:t>
+      </w:r>
+      <w:proofErr w:type="spellStart"/>
+      <w:r>
+        <w:t>students</w:t>
+      </w:r>
+      <w:proofErr w:type="spellEnd"/>
+      <w:r>
+        <w:t xml:space="preserve"> </w:t>
+      </w:r>
+      <w:proofErr w:type="spellStart"/>
+      <w:r>
+        <w:t>who</w:t>
+      </w:r>
+      <w:proofErr w:type="spellEnd"/>
+      <w:r>
+        <w:t xml:space="preserve"> </w:t>
+      </w:r>
+      <w:proofErr w:type="spellStart"/>
+      <w:r>
+        <w:t>have</w:t>
+      </w:r>
+      <w:proofErr w:type="spellEnd"/>
+      <w:r>
+        <w:t xml:space="preserve"> </w:t>
+      </w:r>
+      <w:proofErr w:type="spellStart"/>
+      <w:r>
+        <w:t>withdrawn</w:t>
+      </w:r>
+      <w:proofErr w:type="spellEnd"/>
+      <w:r>
+        <w:t xml:space="preserve"> </w:t>
+      </w:r>
+      <w:proofErr w:type="spellStart"/>
+      <w:r>
+        <w:t>from</w:t>
+      </w:r>
+      <w:proofErr w:type="spellEnd"/>
+      <w:r>
+        <w:t xml:space="preserve"> </w:t>
+      </w:r>
+      <w:proofErr w:type="spellStart"/>
+      <w:r>
+        <w:t>the</w:t>
+      </w:r>
+      <w:proofErr w:type="spellEnd"/>
+      <w:r>
+        <w:t xml:space="preserve"> </w:t>
+      </w:r>
+      <w:proofErr w:type="spellStart"/>
+      <w:r>
+        <w:t>course</w:t>
+      </w:r>
+      <w:proofErr w:type="spellEnd"/>
+      <w:r>
+        <w:t xml:space="preserve"> </w:t>
+      </w:r>
+      <w:proofErr w:type="spellStart"/>
+      <w:r>
+        <w:t>and</w:t>
+      </w:r>
+      <w:proofErr w:type="spellEnd"/>
+      <w:r>
+        <w:t xml:space="preserve"> more. </w:t>
       </w:r>
     </w:p>
     <w:p>
@@ -2874,14 +3616,35 @@
         <w:spacing w:after="78"/>
         <w:ind w:right="396"/>
       </w:pPr>
+      <w:proofErr w:type="spellStart"/>
       <w:r>
         <w:rPr>
           <w:b/>
         </w:rPr>
-        <w:t xml:space="preserve">Keywords: </w:t>
-      </w:r>
-      <w:r>
-        <w:t xml:space="preserve">Preparatory course, WEB system DBMS </w:t>
+        <w:t>Keywords</w:t>
+      </w:r>
+      <w:proofErr w:type="spellEnd"/>
+      <w:r>
+        <w:rPr>
+          <w:b/>
+        </w:rPr>
+        <w:t xml:space="preserve">: </w:t>
+      </w:r>
+      <w:proofErr w:type="spellStart"/>
+      <w:r>
+        <w:t>Preparatory</w:t>
+      </w:r>
+      <w:proofErr w:type="spellEnd"/>
+      <w:r>
+        <w:t xml:space="preserve"> </w:t>
+      </w:r>
+      <w:proofErr w:type="spellStart"/>
+      <w:r>
+        <w:t>course</w:t>
+      </w:r>
+      <w:proofErr w:type="spellEnd"/>
+      <w:r>
+        <w:t xml:space="preserve">, WEB system DBMS </w:t>
       </w:r>
     </w:p>
     <w:p>
@@ -3529,7 +4292,21 @@
         <w:rPr>
           <w:b/>
         </w:rPr>
-        <w:t xml:space="preserve">Cronograma de trabalho (diagrama de Gantt)............................................................14 </w:t>
+        <w:t xml:space="preserve">Cronograma de trabalho (diagrama de </w:t>
+      </w:r>
+      <w:proofErr w:type="gramStart"/>
+      <w:r>
+        <w:rPr>
+          <w:b/>
+        </w:rPr>
+        <w:t>Gantt)............................................................</w:t>
+      </w:r>
+      <w:proofErr w:type="gramEnd"/>
+      <w:r>
+        <w:rPr>
+          <w:b/>
+        </w:rPr>
+        <w:t xml:space="preserve">14 </w:t>
       </w:r>
     </w:p>
     <w:p>
@@ -4087,6 +4864,20 @@
       <w:r>
         <w:t xml:space="preserve"> </w:t>
       </w:r>
+    </w:p>
+    <w:p>
+      <w:pPr>
+        <w:spacing w:after="98" w:line="259" w:lineRule="auto"/>
+        <w:ind w:left="0" w:right="0" w:firstLine="0"/>
+        <w:jc w:val="left"/>
+      </w:pPr>
+    </w:p>
+    <w:p>
+      <w:pPr>
+        <w:spacing w:after="98" w:line="259" w:lineRule="auto"/>
+        <w:ind w:left="0" w:right="0" w:firstLine="0"/>
+        <w:jc w:val="left"/>
+      </w:pPr>
     </w:p>
     <w:p>
       <w:pPr>
@@ -4123,6 +4914,7 @@
           <w:rFonts w:ascii="Calibri" w:eastAsia="Calibri" w:hAnsi="Calibri" w:cs="Calibri"/>
           <w:sz w:val="22"/>
         </w:rPr>
+        <w:lastRenderedPageBreak/>
         <w:tab/>
       </w:r>
       <w:r>
@@ -4158,7 +4950,6 @@
           <w:rFonts w:ascii="Calibri" w:eastAsia="Calibri" w:hAnsi="Calibri" w:cs="Calibri"/>
           <w:sz w:val="22"/>
         </w:rPr>
-        <w:lastRenderedPageBreak/>
         <w:tab/>
       </w:r>
       <w:r>
@@ -4245,7 +5036,15 @@
         <w:ind w:left="720" w:right="396" w:firstLine="432"/>
       </w:pPr>
       <w:r>
-        <w:t>Essa aplicação vem para realizar a gestão de unidades de ensino, turmas, alunos matriculados e alunos interessados em algum curso, o pagamento pelo curso e suas formas de pagamento, as chamadas contas a receber. Também visa atender a Gestão dos funcionários (professores e aqueles que não são). As chamadas contas a pagar que são despesas com os funcionários, as despesas fixas (Luz, água, aluguel) e as despesas variáveis (mercado, resma de papel, tinta pra impressora).</w:t>
+        <w:t xml:space="preserve">Essa aplicação vem para realizar a gestão de unidades de ensino, turmas, alunos matriculados e alunos interessados em algum curso, o pagamento pelo curso e suas formas de pagamento, as chamadas contas a receber. Também visa atender a Gestão dos funcionários (professores e aqueles que não são). As chamadas contas a pagar que são despesas com os funcionários, as despesas fixas (Luz, água, aluguel) e as despesas variáveis (mercado, resma de papel, tinta </w:t>
+      </w:r>
+      <w:proofErr w:type="gramStart"/>
+      <w:r>
+        <w:t>pra</w:t>
+      </w:r>
+      <w:proofErr w:type="gramEnd"/>
+      <w:r>
+        <w:t xml:space="preserve"> impressora).</w:t>
       </w:r>
       <w:r>
         <w:rPr>
@@ -4438,6 +5237,7 @@
         <w:ind w:left="370" w:right="396"/>
       </w:pPr>
       <w:r>
+        <w:lastRenderedPageBreak/>
         <w:t xml:space="preserve">2. CONTEXTUALIZAÇÃO DO PROBLEMA. </w:t>
       </w:r>
     </w:p>
@@ -4457,7 +5257,6 @@
         <w:ind w:left="730" w:right="396"/>
       </w:pPr>
       <w:r>
-        <w:lastRenderedPageBreak/>
         <w:t xml:space="preserve">2.1. PREMISSAS E RESTRIÇÕES DO PROJETO. </w:t>
       </w:r>
     </w:p>
@@ -4484,7 +5283,15 @@
         <w:ind w:right="396" w:hanging="360"/>
       </w:pPr>
       <w:r>
-        <w:t xml:space="preserve">Rodar no servidor Apache Tomcat. </w:t>
+        <w:t xml:space="preserve">Rodar no servidor Apache </w:t>
+      </w:r>
+      <w:proofErr w:type="spellStart"/>
+      <w:r>
+        <w:t>Tomcat</w:t>
+      </w:r>
+      <w:proofErr w:type="spellEnd"/>
+      <w:r>
+        <w:t xml:space="preserve">. </w:t>
       </w:r>
     </w:p>
     <w:p>
@@ -4523,16 +5330,21 @@
         <w:ind w:right="396" w:hanging="360"/>
       </w:pPr>
       <w:r>
-        <w:t xml:space="preserve">O sistema precisa ser responsivo </w:t>
-      </w:r>
-      <w:r>
-        <w:rPr>
-          <w:rFonts w:ascii="Segoe UI Symbol" w:eastAsia="Segoe UI Symbol" w:hAnsi="Segoe UI Symbol" w:cs="Segoe UI Symbol"/>
-        </w:rPr>
-        <w:t></w:t>
-      </w:r>
-      <w:r>
-        <w:t xml:space="preserve"> Utilizar o framework Bootstrap. </w:t>
+        <w:t>O</w:t>
+      </w:r>
+      <w:r>
+        <w:t xml:space="preserve"> sistema precisa ser responsivo u</w:t>
+      </w:r>
+      <w:r>
+        <w:t xml:space="preserve">tilizar o framework </w:t>
+      </w:r>
+      <w:proofErr w:type="spellStart"/>
+      <w:r>
+        <w:t>Bootstrap</w:t>
+      </w:r>
+      <w:proofErr w:type="spellEnd"/>
+      <w:r>
+        <w:t xml:space="preserve">. </w:t>
       </w:r>
     </w:p>
     <w:p>
@@ -4713,6 +5525,18 @@
     </w:p>
     <w:p>
       <w:pPr>
+        <w:spacing w:after="0" w:line="362" w:lineRule="auto"/>
+        <w:ind w:left="1090" w:right="396"/>
+      </w:pPr>
+    </w:p>
+    <w:p>
+      <w:pPr>
+        <w:spacing w:after="0" w:line="362" w:lineRule="auto"/>
+        <w:ind w:left="1090" w:right="396"/>
+      </w:pPr>
+    </w:p>
+    <w:p>
+      <w:pPr>
         <w:numPr>
           <w:ilvl w:val="2"/>
           <w:numId w:val="7"/>
@@ -4721,6 +5545,7 @@
         <w:ind w:right="396" w:hanging="504"/>
       </w:pPr>
       <w:r>
+        <w:lastRenderedPageBreak/>
         <w:t xml:space="preserve">CONCORRÊNCIA. </w:t>
       </w:r>
     </w:p>
@@ -4753,7 +5578,6 @@
         <w:ind w:right="396" w:hanging="504"/>
       </w:pPr>
       <w:r>
-        <w:lastRenderedPageBreak/>
         <w:t xml:space="preserve">ORGANOGRAMA </w:t>
       </w:r>
     </w:p>
@@ -4764,21 +5588,7 @@
         <w:jc w:val="left"/>
       </w:pPr>
       <w:r>
-        <w:t xml:space="preserve"> </w:t>
-      </w:r>
-    </w:p>
-    <w:p>
-      <w:pPr>
-        <w:spacing w:after="225" w:line="259" w:lineRule="auto"/>
-        <w:ind w:left="0" w:right="0" w:firstLine="0"/>
-        <w:jc w:val="left"/>
-      </w:pPr>
-      <w:r>
-        <w:t xml:space="preserve"> </w:t>
-      </w:r>
-      <w:r>
-        <w:tab/>
-        <w:t xml:space="preserve"> </w:t>
+        <w:t xml:space="preserve">  </w:t>
       </w:r>
     </w:p>
     <w:p>
@@ -4901,11 +5711,26 @@
     </w:p>
     <w:p>
       <w:pPr>
+        <w:spacing w:after="218" w:line="259" w:lineRule="auto"/>
+        <w:ind w:left="0" w:right="0" w:firstLine="0"/>
+        <w:jc w:val="left"/>
+      </w:pPr>
+    </w:p>
+    <w:p>
+      <w:pPr>
+        <w:spacing w:after="218" w:line="259" w:lineRule="auto"/>
+        <w:ind w:left="0" w:right="0" w:firstLine="0"/>
+        <w:jc w:val="left"/>
+      </w:pPr>
+    </w:p>
+    <w:p>
+      <w:pPr>
         <w:spacing w:after="0" w:line="259" w:lineRule="auto"/>
         <w:ind w:left="0" w:right="0" w:firstLine="0"/>
         <w:jc w:val="left"/>
       </w:pPr>
       <w:r>
+        <w:lastRenderedPageBreak/>
         <w:t xml:space="preserve"> </w:t>
       </w:r>
     </w:p>
@@ -4943,11 +5768,7 @@
         <w:ind w:left="1090" w:right="396"/>
       </w:pPr>
       <w:r>
-        <w:t xml:space="preserve">Foram observados diversos problemas durante os dias de visita ao curso invicto, e o que levou o dono do curso a querer informatizar seus processos, foi justamente a dificuldade </w:t>
-      </w:r>
-      <w:r>
-        <w:lastRenderedPageBreak/>
-        <w:t xml:space="preserve">de administrar os dados que estavam espalhados nas planilhas eletrônicas. Por parte do atendente da secretaria, principalmente na hora de guardar os dados dos interessados pelos cursos, dados estes que muitas vezes eram repetidos em várias planilhas. Na hora de matricular os alunos ou simular quanto o aluno pagaria parcelado pelo curso, eram outros desafios que a secretaria encontrava. Quando o gerente precisava reter seus alunos que hora desejavam desistir do curso por questões financeiras, era muito complicado saber quanto esse aluno pagava quando iniciou as aulas e até mesmo quanto de desconto havia sido dado a este aluno. Uma vez que os requisitos foram obtidos, o modelo escolhido para o desenvolvimento do software foi o Modelo Cascata. </w:t>
+        <w:t xml:space="preserve">Foram observados diversos problemas durante os dias de visita ao curso invicto, e o que levou o dono do curso a querer informatizar seus processos, foi justamente a dificuldade de administrar os dados que estavam espalhados nas planilhas eletrônicas. Por parte do atendente da secretaria, principalmente na hora de guardar os dados dos interessados pelos cursos, dados estes que muitas vezes eram repetidos em várias planilhas. Na hora de matricular os alunos ou simular quanto o aluno pagaria parcelado pelo curso, eram outros desafios que a secretaria encontrava. Quando o gerente precisava reter seus alunos que hora desejavam desistir do curso por questões financeiras, era muito complicado saber quanto esse aluno pagava quando iniciou as aulas e até mesmo quanto de desconto havia sido dado a este aluno. Uma vez que os requisitos foram obtidos, o modelo escolhido para o desenvolvimento do software foi o Modelo Cascata. </w:t>
       </w:r>
     </w:p>
     <w:p>
@@ -5006,7 +5827,31 @@
       </w:r>
       <w:hyperlink r:id="rId8">
         <w:r>
-          <w:t>UML (Unified Modeling Language) s</w:t>
+          <w:t>UML (</w:t>
+        </w:r>
+        <w:proofErr w:type="spellStart"/>
+        <w:r>
+          <w:t>Unified</w:t>
+        </w:r>
+        <w:proofErr w:type="spellEnd"/>
+        <w:r>
+          <w:t xml:space="preserve"> </w:t>
+        </w:r>
+        <w:proofErr w:type="spellStart"/>
+        <w:r>
+          <w:t>Modeling</w:t>
+        </w:r>
+        <w:proofErr w:type="spellEnd"/>
+        <w:r>
+          <w:t xml:space="preserve"> </w:t>
+        </w:r>
+        <w:proofErr w:type="spellStart"/>
+        <w:r>
+          <w:t>Language</w:t>
+        </w:r>
+        <w:proofErr w:type="spellEnd"/>
+        <w:r>
+          <w:t>) s</w:t>
         </w:r>
       </w:hyperlink>
       <w:r>
@@ -5062,7 +5907,23 @@
         <w:ind w:right="396" w:hanging="360"/>
       </w:pPr>
       <w:r>
-        <w:t xml:space="preserve">Frameworks PrimeFaces e Bootstrap; </w:t>
+        <w:t xml:space="preserve">Frameworks </w:t>
+      </w:r>
+      <w:proofErr w:type="spellStart"/>
+      <w:r>
+        <w:t>PrimeFaces</w:t>
+      </w:r>
+      <w:proofErr w:type="spellEnd"/>
+      <w:r>
+        <w:t xml:space="preserve"> e </w:t>
+      </w:r>
+      <w:proofErr w:type="spellStart"/>
+      <w:r>
+        <w:t>Bootstrap</w:t>
+      </w:r>
+      <w:proofErr w:type="spellEnd"/>
+      <w:r>
+        <w:t xml:space="preserve">; </w:t>
       </w:r>
     </w:p>
     <w:p>
@@ -5106,7 +5967,6 @@
         <w:tblCellMar>
           <w:top w:w="35" w:type="dxa"/>
           <w:left w:w="113" w:type="dxa"/>
-          <w:bottom w:w="0" w:type="dxa"/>
           <w:right w:w="75" w:type="dxa"/>
         </w:tblCellMar>
         <w:tblLook w:val="04A0" w:firstRow="1" w:lastRow="0" w:firstColumn="1" w:lastColumn="0" w:noHBand="0" w:noVBand="1"/>
@@ -5249,8 +6109,13 @@
               <w:ind w:left="70" w:right="0" w:firstLine="0"/>
               <w:jc w:val="left"/>
             </w:pPr>
+            <w:proofErr w:type="spellStart"/>
             <w:r>
-              <w:t xml:space="preserve">Seq </w:t>
+              <w:t>Seq</w:t>
+            </w:r>
+            <w:proofErr w:type="spellEnd"/>
+            <w:r>
+              <w:t xml:space="preserve"> </w:t>
             </w:r>
           </w:p>
         </w:tc>
@@ -5312,8 +6177,13 @@
               <w:ind w:left="0" w:right="0" w:firstLine="0"/>
               <w:jc w:val="center"/>
             </w:pPr>
+            <w:proofErr w:type="spellStart"/>
             <w:r>
-              <w:t xml:space="preserve">Qtd Unidade </w:t>
+              <w:t>Qtd</w:t>
+            </w:r>
+            <w:proofErr w:type="spellEnd"/>
+            <w:r>
+              <w:t xml:space="preserve"> Unidade </w:t>
             </w:r>
           </w:p>
         </w:tc>
@@ -5402,7 +6272,15 @@
               <w:jc w:val="center"/>
             </w:pPr>
             <w:r>
-              <w:t xml:space="preserve">Desenvolvedor full-stack </w:t>
+              <w:t xml:space="preserve">Desenvolvedor </w:t>
+            </w:r>
+            <w:proofErr w:type="spellStart"/>
+            <w:r>
+              <w:t>full-stack</w:t>
+            </w:r>
+            <w:proofErr w:type="spellEnd"/>
+            <w:r>
+              <w:t xml:space="preserve"> </w:t>
             </w:r>
           </w:p>
         </w:tc>
@@ -5465,7 +6343,13 @@
               <w:jc w:val="center"/>
             </w:pPr>
             <w:r>
-              <w:t xml:space="preserve">R$ 12.32,00 </w:t>
+              <w:t xml:space="preserve">R$ </w:t>
+            </w:r>
+            <w:r>
+              <w:t>1250</w:t>
+            </w:r>
+            <w:r>
+              <w:t xml:space="preserve">,00 </w:t>
             </w:r>
           </w:p>
         </w:tc>
@@ -5486,7 +6370,13 @@
               <w:jc w:val="center"/>
             </w:pPr>
             <w:r>
-              <w:t xml:space="preserve">R$ 9856,00 </w:t>
+              <w:t>R</w:t>
+            </w:r>
+            <w:r>
+              <w:t>$ 10.000</w:t>
+            </w:r>
+            <w:r>
+              <w:t xml:space="preserve"> </w:t>
             </w:r>
           </w:p>
         </w:tc>
@@ -5542,6 +6432,7 @@
         <w:ind w:right="396" w:hanging="504"/>
       </w:pPr>
       <w:r>
+        <w:lastRenderedPageBreak/>
         <w:t xml:space="preserve">CRONOGRAMA DE TRABALHO (DIAGRAMA DE GRANTT). </w:t>
       </w:r>
     </w:p>
@@ -5565,7 +6456,6 @@
         <w:rPr>
           <w:noProof/>
         </w:rPr>
-        <w:lastRenderedPageBreak/>
         <w:drawing>
           <wp:inline distT="0" distB="0" distL="0" distR="0">
             <wp:extent cx="5748020" cy="2760345"/>
@@ -5712,6 +6602,13 @@
     </w:p>
     <w:p>
       <w:pPr>
+        <w:spacing w:after="0" w:line="259" w:lineRule="auto"/>
+        <w:ind w:left="0" w:right="348" w:firstLine="0"/>
+        <w:jc w:val="right"/>
+      </w:pPr>
+    </w:p>
+    <w:p>
+      <w:pPr>
         <w:numPr>
           <w:ilvl w:val="2"/>
           <w:numId w:val="5"/>
@@ -5720,6 +6617,7 @@
         <w:ind w:right="396" w:hanging="504"/>
       </w:pPr>
       <w:r>
+        <w:lastRenderedPageBreak/>
         <w:t xml:space="preserve">PREVISÃO ORÇAMENTÁRIA. </w:t>
       </w:r>
     </w:p>
@@ -5748,7 +6646,6 @@
         <w:ind w:left="730" w:right="396"/>
       </w:pPr>
       <w:r>
-        <w:lastRenderedPageBreak/>
         <w:t xml:space="preserve">2.4. O SISTEMA ATUAL. </w:t>
       </w:r>
     </w:p>
@@ -5786,20 +6683,68 @@
         <w:ind w:left="1090" w:right="396"/>
       </w:pPr>
       <w:r>
-        <w:t xml:space="preserve">Já no segmento VESTIBULAR a ênfase está nos concursos do ENEM, FMC e IFF. O curso também oferece intensivos, vídeos-aulas, simulados e vídeos no Youtube, quando uma pessoa interessada em algum dos cursos oferecidos vai até a unidade, são solicitado nome, sobrenome, endereço, idade, telefone para contato e se ela é a responsável pelo pagamento do curso. Essas informações são digitadas na planilha de alunos. O atendente da secretaria precisa consultar as informações sobre o curso desejado na planilha de turmas, informações como preço sem desconto (preço original) e horário. O atendente pode negociar com o aluno um desconto. Normalmente o atendente pede autorização por telefone ao gestor da unidade, o gestor pode conceder 10, 20, 30 ou até 100% de desconto. O aluno pode parcelar o curso em até 15 vezes no cartão de crédito ou pagamento avista em dinheiro ou no cartão de débito. O material que será utilizado pelo aluno em sala de aula é cobrado e também possui as mesmas regras do pagamento do curso, porém sem a possibilidade de descontos. Há também uma taxa de matrícula que pode ser cobrada ou não. Existindo um acordo entre o curso e o aluno, é escolhido o melhor dia para o vencimento e caso haja algum pagamento avista ou cobrança da taxa de matrícula, o aluno faz o pagamento ali mesmo na unidade. O atendente também preenche na planilha de contratos, o dia da matrícula e o nome do aluno. Na planilha de alunos são inseridos os demais dados pessoais como cpf, rg, nome dos pais e a turma escolhida. Também é preciso preencher a planilha de parcelas, com o nome, matricula vencimento, valor pago, data do pagamento e número da parcela. Quando não é feito um acordo ou o aluno apenas solicita informações para um contrato futuro, são armazenados apenas os dados principais do aluno na planilha de candidatos a aluno. Esses dados são usados pelo atendente para um contato futuro. </w:t>
-      </w:r>
+        <w:t xml:space="preserve">Já no segmento VESTIBULAR a ênfase está nos concursos do ENEM, FMC e IFF. O curso também oferece intensivos, vídeos-aulas, simulados e vídeos no </w:t>
+      </w:r>
+      <w:proofErr w:type="spellStart"/>
+      <w:r>
+        <w:t>Youtube</w:t>
+      </w:r>
+      <w:proofErr w:type="spellEnd"/>
+      <w:r>
+        <w:t xml:space="preserve">, quando uma pessoa interessada em algum dos cursos oferecidos vai até a unidade, são </w:t>
+      </w:r>
+      <w:proofErr w:type="gramStart"/>
+      <w:r>
+        <w:t>solicitado</w:t>
+      </w:r>
+      <w:proofErr w:type="gramEnd"/>
+      <w:r>
+        <w:t xml:space="preserve"> nome, sobrenome, endereço, idade, telefone para contato e se ela é a responsável pelo pagamento do curso. Essas informações são digitadas na planilha de alunos. O atendente da secretaria precisa consultar as informações sobre o curso desejado na planilha de turmas, informações como preço sem desconto (preço original) e horário. O atendente pode negociar com o aluno um desconto. Normalmente o atendente pede autorização por telefone ao gestor da unidade, o gestor pode conceder 10, 20, 30 ou até 100% de desconto. O aluno pode parcelar o curso em até 15 vezes no cartão de crédito ou pagamento avista em dinheiro ou no cartão de débito. O material que será utilizado pelo aluno em sala de aula é cobrado e também possui as mesmas regras do pagamento do curso, porém sem a possibilidade de descontos. Há também uma taxa de matrícula que pode ser cobrada ou não. Existindo um acordo entre o curso e o aluno, é escolhido o melhor dia para o vencimento e caso haja algum pagamento avista ou cobrança da taxa de matrícula, o aluno faz o pagamento ali mesmo na unidade. O atendente também preenche na planilha de contratos, o dia da matrícula e o nome do aluno. Na planilha de alunos são inseridos os demais dados pessoais como </w:t>
+      </w:r>
+      <w:proofErr w:type="spellStart"/>
+      <w:r>
+        <w:t>cpf</w:t>
+      </w:r>
+      <w:proofErr w:type="spellEnd"/>
+      <w:r>
+        <w:t xml:space="preserve">, </w:t>
+      </w:r>
+      <w:proofErr w:type="spellStart"/>
+      <w:r>
+        <w:t>rg</w:t>
+      </w:r>
+      <w:proofErr w:type="spellEnd"/>
+      <w:r>
+        <w:t xml:space="preserve">, nome dos pais e a turma escolhida. Também é preciso preencher a planilha de parcelas, com o nome, matricula vencimento, valor pago, data do pagamento e número da parcela. Quando não é feito um acordo ou o aluno apenas solicita informações para um contrato futuro, são armazenados apenas os dados principais do aluno na planilha de candidatos a aluno. Esses dados são usados pelo atendente para um contato futuro. </w:t>
+      </w:r>
+    </w:p>
+    <w:p>
+      <w:pPr>
+        <w:spacing w:after="1" w:line="361" w:lineRule="auto"/>
+        <w:ind w:left="1090" w:right="396"/>
+      </w:pPr>
     </w:p>
     <w:p>
       <w:pPr>
         <w:spacing w:after="1" w:line="362" w:lineRule="auto"/>
         <w:ind w:left="1090" w:right="396"/>
       </w:pPr>
-      <w:r>
-        <w:t xml:space="preserve">Todos os funcionário (professores ou não) são cadastrados na planilha de funcionários, lá são inseridos o nome, cpf, matrícula, cargo (se é professor ou não) e telefone para contato. As despesas são cadastradas na planilha de despesas, lá são inseridas as categorias passagem e salário, que são do tipo funcionário. Luz e água do curso são do tipo despesa fixa. Kalunga e Lojas Americanas são do tipo despesa variável. Quando a despesa é do </w:t>
-      </w:r>
+      <w:proofErr w:type="gramStart"/>
       <w:r>
         <w:lastRenderedPageBreak/>
-        <w:t xml:space="preserve">tipo funcionário é colocado o nome do funcionário, matrícula e o cargo. Também são digitados valor e dia de vencimento. Quando alguma despesa é paga o gerente informa isso na planilha de despesas. </w:t>
+        <w:t>Todos os funcionário</w:t>
+      </w:r>
+      <w:proofErr w:type="gramEnd"/>
+      <w:r>
+        <w:t xml:space="preserve"> (professores ou não) são cadastrados na planilha de funcionários, lá são inseridos o nome, </w:t>
+      </w:r>
+      <w:proofErr w:type="spellStart"/>
+      <w:r>
+        <w:t>cpf</w:t>
+      </w:r>
+      <w:proofErr w:type="spellEnd"/>
+      <w:r>
+        <w:t xml:space="preserve">, matrícula, cargo (se é professor ou não) e telefone para contato. As despesas são cadastradas na planilha de despesas, lá são inseridas as categorias passagem e salário, que são do tipo funcionário. Luz e água do curso são do tipo despesa fixa. Kalunga e Lojas Americanas são do tipo despesa variável. Quando a despesa é do tipo funcionário é colocado o nome do funcionário, matrícula e o cargo. Também são digitados valor e dia de vencimento. Quando alguma despesa é paga o gerente informa isso na planilha de despesas. </w:t>
       </w:r>
     </w:p>
     <w:p>
@@ -5965,6 +6910,7 @@
         <w:ind w:left="370" w:right="396"/>
       </w:pPr>
       <w:r>
+        <w:lastRenderedPageBreak/>
         <w:t xml:space="preserve">3. SOLUÇÃO. </w:t>
       </w:r>
     </w:p>
@@ -5993,11 +6939,7 @@
         <w:ind w:left="730" w:right="396"/>
       </w:pPr>
       <w:r>
-        <w:t xml:space="preserve">Um software que permita ao atendente da secretaria consultar e passar informações com mais agilidade para os alunos, registrar os dados dos alunos sem risco de dados duplicados. </w:t>
-      </w:r>
-      <w:r>
-        <w:lastRenderedPageBreak/>
-        <w:t xml:space="preserve">Garantia de que todas as informações passadas pelo aluno sejam armazenadas sem possibilidade de perda de dados. Permitir ao gestor do curso cadastrar novos funcionários, novas despesas e retirar relatórios das receitas e despesas. </w:t>
+        <w:t xml:space="preserve">Um software que permita ao atendente da secretaria consultar e passar informações com mais agilidade para os alunos, registrar os dados dos alunos sem risco de dados duplicados. Garantia de que todas as informações passadas pelo aluno sejam armazenadas sem possibilidade de perda de dados. Permitir ao gestor do curso cadastrar novos funcionários, novas despesas e retirar relatórios das receitas e despesas. </w:t>
       </w:r>
     </w:p>
     <w:p>
@@ -6082,8 +7024,14 @@
         </w:numPr>
         <w:spacing w:after="88"/>
         <w:ind w:right="396" w:hanging="504"/>
-      </w:pPr>
-      <w:r>
+        <w:rPr>
+          <w:highlight w:val="yellow"/>
+        </w:rPr>
+      </w:pPr>
+      <w:r>
+        <w:rPr>
+          <w:highlight w:val="yellow"/>
+        </w:rPr>
         <w:t xml:space="preserve">SOLUÇÕES ALTERNATIVAS. </w:t>
       </w:r>
     </w:p>
@@ -6093,7 +7041,63 @@
         <w:ind w:left="1090" w:right="396"/>
       </w:pPr>
       <w:r>
-        <w:t xml:space="preserve">Caso a solução inicial não seja viável financeiramente, a mesma pode ser dividida em dois módulos, gestão do curso que contempla informatização dos processos, com o cadastro de novas turmas cadastro de alunos, matricular aluno na turma, gerar contrato de serviço. Nesse módulo não contemplaríamos o contas a pagar e o contas a receber. </w:t>
+        <w:rPr>
+          <w:highlight w:val="yellow"/>
+        </w:rPr>
+        <w:t xml:space="preserve">Caso a solução inicial não seja viável financeiramente, a mesma pode ser dividida em dois módulos, gestão do curso que contempla informatização dos processos, com o cadastro de novas </w:t>
+      </w:r>
+      <w:r>
+        <w:rPr>
+          <w:highlight w:val="yellow"/>
+        </w:rPr>
+        <w:t xml:space="preserve">unidades de ensino, turmas, </w:t>
+      </w:r>
+      <w:r>
+        <w:rPr>
+          <w:highlight w:val="yellow"/>
+        </w:rPr>
+        <w:t xml:space="preserve">cadastro de alunos, matricular aluno na turma, </w:t>
+      </w:r>
+      <w:r>
+        <w:rPr>
+          <w:highlight w:val="yellow"/>
+        </w:rPr>
+        <w:t xml:space="preserve">simular e </w:t>
+      </w:r>
+      <w:r>
+        <w:rPr>
+          <w:highlight w:val="yellow"/>
+        </w:rPr>
+        <w:t>gerar contrato</w:t>
+      </w:r>
+      <w:r>
+        <w:rPr>
+          <w:highlight w:val="yellow"/>
+        </w:rPr>
+        <w:t>s</w:t>
+      </w:r>
+      <w:r>
+        <w:rPr>
+          <w:highlight w:val="yellow"/>
+        </w:rPr>
+        <w:t xml:space="preserve"> de serviço. Nesse módulo não contemplaríamos </w:t>
+      </w:r>
+      <w:proofErr w:type="gramStart"/>
+      <w:r>
+        <w:rPr>
+          <w:highlight w:val="yellow"/>
+        </w:rPr>
+        <w:t>o contas</w:t>
+      </w:r>
+      <w:proofErr w:type="gramEnd"/>
+      <w:r>
+        <w:rPr>
+          <w:highlight w:val="yellow"/>
+        </w:rPr>
+        <w:t xml:space="preserve"> a pagar e o contas a receber.</w:t>
+      </w:r>
+      <w:r>
+        <w:t xml:space="preserve"> </w:t>
       </w:r>
     </w:p>
     <w:p>
@@ -6133,8 +7137,14 @@
         </w:numPr>
         <w:spacing w:after="88"/>
         <w:ind w:right="396" w:hanging="504"/>
-      </w:pPr>
-      <w:r>
+        <w:rPr>
+          <w:highlight w:val="yellow"/>
+        </w:rPr>
+      </w:pPr>
+      <w:r>
+        <w:rPr>
+          <w:highlight w:val="yellow"/>
+        </w:rPr>
         <w:t xml:space="preserve">ESCOPO DA SOLUÇÃO. </w:t>
       </w:r>
     </w:p>
@@ -6144,8 +7154,68 @@
         <w:ind w:left="1090" w:right="396"/>
       </w:pPr>
       <w:r>
-        <w:t xml:space="preserve">Está dentro do escopo o cadastro de novas unidades de ensino, turmas para uma unidade, alunos matriculados em alguma turma ou não, criação do contrato de serviço, parcela(s) referente ao contrato, além do registro de novos funcionários, categorias para as despesas fixas ou variáveis e os relatórios de receitas e despesas. </w:t>
-      </w:r>
+        <w:rPr>
+          <w:highlight w:val="yellow"/>
+        </w:rPr>
+        <w:t>Está dentro do escopo o cadastro de novas unidades de ensino, turmas</w:t>
+      </w:r>
+      <w:r>
+        <w:rPr>
+          <w:highlight w:val="yellow"/>
+        </w:rPr>
+        <w:t>, cadastro de alunos,</w:t>
+      </w:r>
+      <w:r>
+        <w:rPr>
+          <w:highlight w:val="yellow"/>
+        </w:rPr>
+        <w:t xml:space="preserve"> </w:t>
+      </w:r>
+      <w:r>
+        <w:rPr>
+          <w:highlight w:val="yellow"/>
+        </w:rPr>
+        <w:t>simulação e geração de</w:t>
+      </w:r>
+      <w:r>
+        <w:rPr>
+          <w:highlight w:val="yellow"/>
+        </w:rPr>
+        <w:t xml:space="preserve"> contrato</w:t>
+      </w:r>
+      <w:r>
+        <w:rPr>
+          <w:highlight w:val="yellow"/>
+        </w:rPr>
+        <w:t>s</w:t>
+      </w:r>
+      <w:r>
+        <w:rPr>
+          <w:highlight w:val="yellow"/>
+        </w:rPr>
+        <w:t xml:space="preserve"> </w:t>
+      </w:r>
+      <w:r>
+        <w:rPr>
+          <w:highlight w:val="yellow"/>
+        </w:rPr>
+        <w:t>e suas parcelas (</w:t>
+      </w:r>
+      <w:r>
+        <w:rPr>
+          <w:highlight w:val="yellow"/>
+        </w:rPr>
+        <w:t>s).</w:t>
+      </w:r>
+      <w:r>
+        <w:t xml:space="preserve"> </w:t>
+      </w:r>
+    </w:p>
+    <w:p>
+      <w:pPr>
+        <w:spacing w:after="0" w:line="362" w:lineRule="auto"/>
+        <w:ind w:left="1090" w:right="396"/>
+      </w:pPr>
     </w:p>
     <w:p>
       <w:pPr>
@@ -6153,9 +7223,6 @@
         <w:ind w:left="1080" w:right="0" w:firstLine="0"/>
         <w:jc w:val="left"/>
       </w:pPr>
-      <w:r>
-        <w:t xml:space="preserve"> </w:t>
-      </w:r>
     </w:p>
     <w:p>
       <w:pPr>
@@ -6163,51 +7230,6 @@
         <w:ind w:left="1080" w:right="0" w:firstLine="0"/>
         <w:jc w:val="left"/>
       </w:pPr>
-      <w:r>
-        <w:t xml:space="preserve"> </w:t>
-      </w:r>
-    </w:p>
-    <w:p>
-      <w:pPr>
-        <w:spacing w:after="98" w:line="259" w:lineRule="auto"/>
-        <w:ind w:left="1080" w:right="0" w:firstLine="0"/>
-        <w:jc w:val="left"/>
-      </w:pPr>
-    </w:p>
-    <w:p>
-      <w:pPr>
-        <w:spacing w:after="98" w:line="259" w:lineRule="auto"/>
-        <w:ind w:left="1080" w:right="0" w:firstLine="0"/>
-        <w:jc w:val="left"/>
-      </w:pPr>
-    </w:p>
-    <w:p>
-      <w:pPr>
-        <w:spacing w:after="98" w:line="259" w:lineRule="auto"/>
-        <w:ind w:left="1080" w:right="0" w:firstLine="0"/>
-        <w:jc w:val="left"/>
-      </w:pPr>
-    </w:p>
-    <w:p>
-      <w:pPr>
-        <w:spacing w:after="98" w:line="259" w:lineRule="auto"/>
-        <w:ind w:left="1080" w:right="0" w:firstLine="0"/>
-        <w:jc w:val="left"/>
-      </w:pPr>
-    </w:p>
-    <w:p>
-      <w:pPr>
-        <w:spacing w:after="98" w:line="259" w:lineRule="auto"/>
-        <w:ind w:left="1080" w:right="0" w:firstLine="0"/>
-        <w:jc w:val="left"/>
-      </w:pPr>
-    </w:p>
-    <w:p>
-      <w:pPr>
-        <w:spacing w:after="98" w:line="259" w:lineRule="auto"/>
-        <w:ind w:left="1080" w:right="0" w:firstLine="0"/>
-        <w:jc w:val="left"/>
-      </w:pPr>
     </w:p>
     <w:p>
       <w:pPr>
@@ -6216,7 +7238,6 @@
         <w:jc w:val="left"/>
       </w:pPr>
       <w:r>
-        <w:lastRenderedPageBreak/>
         <w:t xml:space="preserve"> </w:t>
       </w:r>
     </w:p>
@@ -6230,6 +7251,7 @@
         <w:ind w:right="396" w:hanging="504"/>
       </w:pPr>
       <w:r>
+        <w:lastRenderedPageBreak/>
         <w:t xml:space="preserve">LISTA DE REQUISITOS DO SISTEMA. </w:t>
       </w:r>
     </w:p>
@@ -6272,7 +7294,15 @@
         <w:ind w:left="1090" w:right="396"/>
       </w:pPr>
       <w:r>
-        <w:t xml:space="preserve">Prioridade: (x) Essencial () Importante () Desejável </w:t>
+        <w:t>Prioridade: (x</w:t>
+      </w:r>
+      <w:proofErr w:type="gramStart"/>
+      <w:r>
+        <w:t>) Essencial</w:t>
+      </w:r>
+      <w:proofErr w:type="gramEnd"/>
+      <w:r>
+        <w:t xml:space="preserve"> () Importante () Desejável </w:t>
       </w:r>
     </w:p>
     <w:p>
@@ -6314,7 +7344,23 @@
         <w:ind w:left="1090" w:right="396"/>
       </w:pPr>
       <w:r>
-        <w:t xml:space="preserve">Requisito: Registrar (nomeDaTurma, nomeDaUnidade) </w:t>
+        <w:t>Requisito: Registrar (</w:t>
+      </w:r>
+      <w:proofErr w:type="spellStart"/>
+      <w:r>
+        <w:t>nomeDaTurma</w:t>
+      </w:r>
+      <w:proofErr w:type="spellEnd"/>
+      <w:r>
+        <w:t xml:space="preserve">, </w:t>
+      </w:r>
+      <w:proofErr w:type="spellStart"/>
+      <w:r>
+        <w:t>nomeDaUnidade</w:t>
+      </w:r>
+      <w:proofErr w:type="spellEnd"/>
+      <w:r>
+        <w:t xml:space="preserve">) </w:t>
       </w:r>
     </w:p>
     <w:p>
@@ -6322,7 +7368,15 @@
         <w:ind w:left="1090" w:right="396"/>
       </w:pPr>
       <w:r>
-        <w:t xml:space="preserve">Prioridade: ( x ) Essencial     (   ) Importante     (   ) Desejável </w:t>
+        <w:t xml:space="preserve">Prioridade: </w:t>
+      </w:r>
+      <w:proofErr w:type="gramStart"/>
+      <w:r>
+        <w:t>( x</w:t>
+      </w:r>
+      <w:proofErr w:type="gramEnd"/>
+      <w:r>
+        <w:t xml:space="preserve"> ) Essencial     (   ) Importante     (   ) Desejável </w:t>
       </w:r>
     </w:p>
     <w:p>
@@ -6330,7 +7384,559 @@
         <w:ind w:left="1090" w:right="396"/>
       </w:pPr>
       <w:r>
-        <w:t xml:space="preserve">Regras de negócio: o campo nomeDaTurma é único, não podendo ser repetido </w:t>
+        <w:rPr>
+          <w:highlight w:val="yellow"/>
+        </w:rPr>
+        <w:t xml:space="preserve">Regras de negócio: o campo </w:t>
+      </w:r>
+      <w:proofErr w:type="spellStart"/>
+      <w:r>
+        <w:rPr>
+          <w:highlight w:val="yellow"/>
+        </w:rPr>
+        <w:t>nomeDaTurma</w:t>
+      </w:r>
+      <w:proofErr w:type="spellEnd"/>
+      <w:r>
+        <w:rPr>
+          <w:highlight w:val="yellow"/>
+        </w:rPr>
+        <w:t xml:space="preserve"> </w:t>
+      </w:r>
+      <w:r>
+        <w:rPr>
+          <w:highlight w:val="yellow"/>
+        </w:rPr>
+        <w:t>não pode ser repetido para a mesma unidade</w:t>
+      </w:r>
+      <w:r>
+        <w:t xml:space="preserve"> </w:t>
+      </w:r>
+    </w:p>
+    <w:p>
+      <w:pPr>
+        <w:ind w:left="1090" w:right="396"/>
+      </w:pPr>
+    </w:p>
+    <w:p>
+      <w:pPr>
+        <w:ind w:left="1090" w:right="396"/>
+      </w:pPr>
+      <w:r>
+        <w:t xml:space="preserve">Código: RF3  </w:t>
+      </w:r>
+    </w:p>
+    <w:p>
+      <w:pPr>
+        <w:ind w:left="1090" w:right="396"/>
+      </w:pPr>
+      <w:r>
+        <w:t xml:space="preserve">Nome: Cadastrar um aluno </w:t>
+      </w:r>
+    </w:p>
+    <w:p>
+      <w:pPr>
+        <w:ind w:left="1090" w:right="396"/>
+      </w:pPr>
+      <w:r>
+        <w:t xml:space="preserve">Requisito: </w:t>
+      </w:r>
+      <w:proofErr w:type="gramStart"/>
+      <w:r>
+        <w:t>Registrar(</w:t>
+      </w:r>
+      <w:proofErr w:type="gramEnd"/>
+      <w:r>
+        <w:t xml:space="preserve">nome, </w:t>
+      </w:r>
+      <w:proofErr w:type="spellStart"/>
+      <w:r>
+        <w:t>cpf</w:t>
+      </w:r>
+      <w:proofErr w:type="spellEnd"/>
+      <w:r>
+        <w:t xml:space="preserve">, </w:t>
+      </w:r>
+      <w:proofErr w:type="spellStart"/>
+      <w:r>
+        <w:t>rg</w:t>
+      </w:r>
+      <w:proofErr w:type="spellEnd"/>
+      <w:r>
+        <w:t xml:space="preserve">) </w:t>
+      </w:r>
+    </w:p>
+    <w:p>
+      <w:pPr>
+        <w:ind w:left="1090" w:right="396"/>
+      </w:pPr>
+      <w:r>
+        <w:t xml:space="preserve">Prioridade: </w:t>
+      </w:r>
+      <w:proofErr w:type="gramStart"/>
+      <w:r>
+        <w:t>( x</w:t>
+      </w:r>
+      <w:proofErr w:type="gramEnd"/>
+      <w:r>
+        <w:t xml:space="preserve"> ) Essencial     (   ) Importante     (   ) Desejável </w:t>
+      </w:r>
+    </w:p>
+    <w:p>
+      <w:pPr>
+        <w:ind w:left="1090" w:right="396"/>
+      </w:pPr>
+      <w:r>
+        <w:rPr>
+          <w:highlight w:val="yellow"/>
+        </w:rPr>
+        <w:t xml:space="preserve">Regras de negócio: o campo </w:t>
+      </w:r>
+      <w:proofErr w:type="spellStart"/>
+      <w:r>
+        <w:rPr>
+          <w:highlight w:val="yellow"/>
+        </w:rPr>
+        <w:t>cpf</w:t>
+      </w:r>
+      <w:proofErr w:type="spellEnd"/>
+      <w:r>
+        <w:rPr>
+          <w:highlight w:val="yellow"/>
+        </w:rPr>
+        <w:t xml:space="preserve"> </w:t>
+      </w:r>
+      <w:r>
+        <w:rPr>
+          <w:highlight w:val="yellow"/>
+        </w:rPr>
+        <w:t xml:space="preserve">e </w:t>
+      </w:r>
+      <w:proofErr w:type="spellStart"/>
+      <w:r>
+        <w:rPr>
+          <w:highlight w:val="yellow"/>
+        </w:rPr>
+        <w:t>rg</w:t>
+      </w:r>
+      <w:proofErr w:type="spellEnd"/>
+      <w:r>
+        <w:rPr>
+          <w:highlight w:val="yellow"/>
+        </w:rPr>
+        <w:t xml:space="preserve"> são </w:t>
+      </w:r>
+      <w:proofErr w:type="spellStart"/>
+      <w:r>
+        <w:rPr>
+          <w:highlight w:val="yellow"/>
+        </w:rPr>
+        <w:t>u</w:t>
+      </w:r>
+      <w:r>
+        <w:rPr>
+          <w:highlight w:val="yellow"/>
+        </w:rPr>
+        <w:t>nico</w:t>
+      </w:r>
+      <w:r>
+        <w:rPr>
+          <w:highlight w:val="yellow"/>
+        </w:rPr>
+        <w:t>s</w:t>
+      </w:r>
+      <w:proofErr w:type="spellEnd"/>
+      <w:r>
+        <w:rPr>
+          <w:highlight w:val="yellow"/>
+        </w:rPr>
+        <w:t>, não podendo ser repetido</w:t>
+      </w:r>
+      <w:r>
+        <w:t xml:space="preserve"> </w:t>
+      </w:r>
+    </w:p>
+    <w:p>
+      <w:pPr>
+        <w:spacing w:after="218" w:line="259" w:lineRule="auto"/>
+        <w:ind w:left="1080" w:right="0" w:firstLine="0"/>
+        <w:jc w:val="left"/>
+      </w:pPr>
+      <w:r>
+        <w:t xml:space="preserve"> </w:t>
+      </w:r>
+    </w:p>
+    <w:p>
+      <w:pPr>
+        <w:ind w:left="1090" w:right="396"/>
+      </w:pPr>
+      <w:r>
+        <w:t xml:space="preserve">Código: RF4 </w:t>
+      </w:r>
+    </w:p>
+    <w:p>
+      <w:pPr>
+        <w:ind w:left="1090" w:right="396"/>
+        <w:rPr>
+          <w:highlight w:val="yellow"/>
+        </w:rPr>
+      </w:pPr>
+      <w:r>
+        <w:rPr>
+          <w:highlight w:val="yellow"/>
+        </w:rPr>
+        <w:t xml:space="preserve">Nome: </w:t>
+      </w:r>
+      <w:r>
+        <w:rPr>
+          <w:highlight w:val="yellow"/>
+        </w:rPr>
+        <w:t>Simular</w:t>
+      </w:r>
+      <w:r>
+        <w:rPr>
+          <w:highlight w:val="yellow"/>
+        </w:rPr>
+        <w:t xml:space="preserve"> contrato de prestação de serviço </w:t>
+      </w:r>
+    </w:p>
+    <w:p>
+      <w:pPr>
+        <w:spacing w:after="3" w:line="361" w:lineRule="auto"/>
+        <w:ind w:left="1102" w:right="396"/>
+        <w:rPr>
+          <w:highlight w:val="yellow"/>
+        </w:rPr>
+      </w:pPr>
+      <w:r>
+        <w:rPr>
+          <w:highlight w:val="yellow"/>
+        </w:rPr>
+        <w:t xml:space="preserve">Requisito: </w:t>
+      </w:r>
+      <w:r>
+        <w:rPr>
+          <w:highlight w:val="yellow"/>
+        </w:rPr>
+        <w:t xml:space="preserve">Simular </w:t>
+      </w:r>
+      <w:r>
+        <w:rPr>
+          <w:highlight w:val="yellow"/>
+        </w:rPr>
+        <w:t>(</w:t>
+      </w:r>
+      <w:proofErr w:type="spellStart"/>
+      <w:r>
+        <w:rPr>
+          <w:highlight w:val="yellow"/>
+        </w:rPr>
+        <w:t>cpf</w:t>
+      </w:r>
+      <w:proofErr w:type="spellEnd"/>
+      <w:r>
+        <w:rPr>
+          <w:highlight w:val="yellow"/>
+        </w:rPr>
+        <w:t xml:space="preserve">, </w:t>
+      </w:r>
+      <w:r>
+        <w:rPr>
+          <w:highlight w:val="yellow"/>
+        </w:rPr>
+        <w:t xml:space="preserve">turma, </w:t>
+      </w:r>
+      <w:r>
+        <w:rPr>
+          <w:highlight w:val="yellow"/>
+        </w:rPr>
+        <w:t>taxa de matrícula, valor do curso</w:t>
+      </w:r>
+      <w:r>
+        <w:rPr>
+          <w:highlight w:val="yellow"/>
+        </w:rPr>
+        <w:t>,</w:t>
+      </w:r>
+      <w:r>
+        <w:rPr>
+          <w:highlight w:val="yellow"/>
+        </w:rPr>
+        <w:t xml:space="preserve"> valor do material, dia do vencimento, desconto, forma de pagamento, data da matrícula, </w:t>
+      </w:r>
+    </w:p>
+    <w:p>
+      <w:pPr>
+        <w:spacing w:after="3" w:line="361" w:lineRule="auto"/>
+        <w:ind w:left="1102" w:right="396"/>
+      </w:pPr>
+      <w:proofErr w:type="gramStart"/>
+      <w:r>
+        <w:rPr>
+          <w:highlight w:val="yellow"/>
+        </w:rPr>
+        <w:t>quantidade</w:t>
+      </w:r>
+      <w:proofErr w:type="gramEnd"/>
+      <w:r>
+        <w:rPr>
+          <w:highlight w:val="yellow"/>
+        </w:rPr>
+        <w:t xml:space="preserve"> de parcelas do curso, quantidade de parcelas do material</w:t>
+      </w:r>
+      <w:r>
+        <w:rPr>
+          <w:highlight w:val="yellow"/>
+        </w:rPr>
+        <w:t>)</w:t>
+      </w:r>
+      <w:r>
+        <w:t xml:space="preserve"> </w:t>
+      </w:r>
+    </w:p>
+    <w:p>
+      <w:pPr>
+        <w:spacing w:after="3" w:line="361" w:lineRule="auto"/>
+        <w:ind w:left="1102" w:right="396"/>
+      </w:pPr>
+    </w:p>
+    <w:p>
+      <w:pPr>
+        <w:spacing w:after="3" w:line="361" w:lineRule="auto"/>
+        <w:ind w:left="1102" w:right="396"/>
+      </w:pPr>
+      <w:r>
+        <w:t xml:space="preserve">Prioridade: </w:t>
+      </w:r>
+      <w:proofErr w:type="gramStart"/>
+      <w:r>
+        <w:t>( x</w:t>
+      </w:r>
+      <w:proofErr w:type="gramEnd"/>
+      <w:r>
+        <w:t xml:space="preserve"> ) Essencial     (   ) Importante     (   ) Desejável </w:t>
+      </w:r>
+    </w:p>
+    <w:p>
+      <w:pPr>
+        <w:ind w:left="1090" w:right="396"/>
+      </w:pPr>
+    </w:p>
+    <w:p>
+      <w:pPr>
+        <w:ind w:left="1090" w:right="396"/>
+      </w:pPr>
+      <w:r>
+        <w:t>Regras de negócio: Todos os campos são de preenchimento obrigatório</w:t>
+      </w:r>
+    </w:p>
+    <w:p>
+      <w:pPr>
+        <w:ind w:left="1090" w:right="396"/>
+      </w:pPr>
+    </w:p>
+    <w:p>
+      <w:pPr>
+        <w:ind w:left="1090" w:right="396"/>
+      </w:pPr>
+    </w:p>
+    <w:p>
+      <w:pPr>
+        <w:ind w:left="1090" w:right="396"/>
+      </w:pPr>
+      <w:r>
+        <w:lastRenderedPageBreak/>
+        <w:t>Código: RF5</w:t>
+      </w:r>
+    </w:p>
+    <w:p>
+      <w:pPr>
+        <w:ind w:left="1090" w:right="396"/>
+        <w:rPr>
+          <w:highlight w:val="yellow"/>
+        </w:rPr>
+      </w:pPr>
+      <w:r>
+        <w:rPr>
+          <w:highlight w:val="yellow"/>
+        </w:rPr>
+        <w:t xml:space="preserve">Nome: </w:t>
+      </w:r>
+      <w:r>
+        <w:rPr>
+          <w:highlight w:val="yellow"/>
+        </w:rPr>
+        <w:t>Gerar</w:t>
+      </w:r>
+      <w:r>
+        <w:rPr>
+          <w:highlight w:val="yellow"/>
+        </w:rPr>
+        <w:t xml:space="preserve"> contrato de prestação de serviço </w:t>
+      </w:r>
+    </w:p>
+    <w:p>
+      <w:pPr>
+        <w:spacing w:after="3" w:line="361" w:lineRule="auto"/>
+        <w:ind w:left="1102" w:right="396"/>
+        <w:rPr>
+          <w:highlight w:val="yellow"/>
+        </w:rPr>
+      </w:pPr>
+      <w:r>
+        <w:rPr>
+          <w:highlight w:val="yellow"/>
+        </w:rPr>
+        <w:t>Requisito: Simular (</w:t>
+      </w:r>
+      <w:proofErr w:type="spellStart"/>
+      <w:r>
+        <w:rPr>
+          <w:highlight w:val="yellow"/>
+        </w:rPr>
+        <w:t>cpf</w:t>
+      </w:r>
+      <w:proofErr w:type="spellEnd"/>
+      <w:r>
+        <w:rPr>
+          <w:highlight w:val="yellow"/>
+        </w:rPr>
+        <w:t xml:space="preserve">, turma, taxa de matrícula, valor do curso, valor do material, dia do vencimento, desconto, forma de pagamento, data da matrícula, </w:t>
+      </w:r>
+    </w:p>
+    <w:p>
+      <w:pPr>
+        <w:spacing w:after="3" w:line="361" w:lineRule="auto"/>
+        <w:ind w:left="1102" w:right="396"/>
+      </w:pPr>
+      <w:proofErr w:type="gramStart"/>
+      <w:r>
+        <w:rPr>
+          <w:highlight w:val="yellow"/>
+        </w:rPr>
+        <w:t>quantidade</w:t>
+      </w:r>
+      <w:proofErr w:type="gramEnd"/>
+      <w:r>
+        <w:rPr>
+          <w:highlight w:val="yellow"/>
+        </w:rPr>
+        <w:t xml:space="preserve"> de parcelas do curso, quantidade de parcelas do material)</w:t>
+      </w:r>
+      <w:r>
+        <w:t xml:space="preserve"> </w:t>
+      </w:r>
+    </w:p>
+    <w:p>
+      <w:pPr>
+        <w:spacing w:after="3" w:line="361" w:lineRule="auto"/>
+        <w:ind w:left="1102" w:right="396"/>
+      </w:pPr>
+    </w:p>
+    <w:p>
+      <w:pPr>
+        <w:spacing w:after="3" w:line="361" w:lineRule="auto"/>
+        <w:ind w:left="1102" w:right="396"/>
+      </w:pPr>
+      <w:r>
+        <w:t xml:space="preserve">Prioridade: </w:t>
+      </w:r>
+      <w:proofErr w:type="gramStart"/>
+      <w:r>
+        <w:t>( x</w:t>
+      </w:r>
+      <w:proofErr w:type="gramEnd"/>
+      <w:r>
+        <w:t xml:space="preserve"> ) Essencial     (   ) Importante     (   ) Desejável </w:t>
+      </w:r>
+    </w:p>
+    <w:p>
+      <w:pPr>
+        <w:ind w:left="1090" w:right="396"/>
+      </w:pPr>
+    </w:p>
+    <w:p>
+      <w:pPr>
+        <w:ind w:left="1090" w:right="396"/>
+      </w:pPr>
+      <w:r>
+        <w:t xml:space="preserve">Regras de negócio: Todos os campos são de preenchimento obrigatório </w:t>
+      </w:r>
+    </w:p>
+    <w:p>
+      <w:pPr>
+        <w:ind w:left="1090" w:right="396"/>
+      </w:pPr>
+      <w:r>
+        <w:t xml:space="preserve"> </w:t>
+      </w:r>
+      <w:bookmarkStart w:id="0" w:name="_GoBack"/>
+      <w:bookmarkEnd w:id="0"/>
+    </w:p>
+    <w:p>
+      <w:pPr>
+        <w:spacing w:after="216" w:line="259" w:lineRule="auto"/>
+        <w:ind w:left="1080" w:right="0" w:firstLine="0"/>
+        <w:jc w:val="left"/>
+      </w:pPr>
+      <w:r>
+        <w:t xml:space="preserve">Código: RF5 </w:t>
+      </w:r>
+    </w:p>
+    <w:p>
+      <w:pPr>
+        <w:ind w:left="1090" w:right="396"/>
+      </w:pPr>
+      <w:r>
+        <w:t xml:space="preserve">Nome: Gerar </w:t>
+      </w:r>
+      <w:proofErr w:type="gramStart"/>
+      <w:r>
+        <w:t>parcela(</w:t>
+      </w:r>
+      <w:proofErr w:type="gramEnd"/>
+      <w:r>
+        <w:t xml:space="preserve">s) do contrato de serviço </w:t>
+      </w:r>
+    </w:p>
+    <w:p>
+      <w:pPr>
+        <w:ind w:left="1090" w:right="396"/>
+      </w:pPr>
+      <w:r>
+        <w:t xml:space="preserve">Requisito: </w:t>
+      </w:r>
+      <w:proofErr w:type="gramStart"/>
+      <w:r>
+        <w:t>Gerar(</w:t>
+      </w:r>
+      <w:proofErr w:type="gramEnd"/>
+      <w:r>
+        <w:t xml:space="preserve">matricula) </w:t>
+      </w:r>
+    </w:p>
+    <w:p>
+      <w:pPr>
+        <w:ind w:left="1090" w:right="396"/>
+      </w:pPr>
+      <w:r>
+        <w:t xml:space="preserve">Prioridade: </w:t>
+      </w:r>
+      <w:proofErr w:type="gramStart"/>
+      <w:r>
+        <w:t>( x</w:t>
+      </w:r>
+      <w:proofErr w:type="gramEnd"/>
+      <w:r>
+        <w:t xml:space="preserve"> ) Essencial     (   ) Importante     (   ) Desejável </w:t>
+      </w:r>
+    </w:p>
+    <w:p>
+      <w:pPr>
+        <w:ind w:left="1090" w:right="396"/>
+      </w:pPr>
+      <w:r>
+        <w:t xml:space="preserve">Regras de negócio: o campo matrícula é obrigatório </w:t>
       </w:r>
     </w:p>
     <w:p>
@@ -6348,7 +7954,7 @@
         <w:ind w:left="1090" w:right="396"/>
       </w:pPr>
       <w:r>
-        <w:t xml:space="preserve">Código: RF3  </w:t>
+        <w:t xml:space="preserve">Código: RF6 </w:t>
       </w:r>
     </w:p>
     <w:p>
@@ -6356,7 +7962,7 @@
         <w:ind w:left="1090" w:right="396"/>
       </w:pPr>
       <w:r>
-        <w:t xml:space="preserve">Nome: Cadastrar um aluno </w:t>
+        <w:t xml:space="preserve">Nome: Registrar um novo funcionário </w:t>
       </w:r>
     </w:p>
     <w:p>
@@ -6364,7 +7970,23 @@
         <w:ind w:left="1090" w:right="396"/>
       </w:pPr>
       <w:r>
-        <w:t xml:space="preserve">Requisito: Registrar(nome, cpf) </w:t>
+        <w:t xml:space="preserve">Requisito: </w:t>
+      </w:r>
+      <w:proofErr w:type="gramStart"/>
+      <w:r>
+        <w:t>Registrar(</w:t>
+      </w:r>
+      <w:proofErr w:type="gramEnd"/>
+      <w:r>
+        <w:t xml:space="preserve">nome, </w:t>
+      </w:r>
+      <w:proofErr w:type="spellStart"/>
+      <w:r>
+        <w:t>cpf</w:t>
+      </w:r>
+      <w:proofErr w:type="spellEnd"/>
+      <w:r>
+        <w:t xml:space="preserve">, cargo) </w:t>
       </w:r>
     </w:p>
     <w:p>
@@ -6372,7 +7994,15 @@
         <w:ind w:left="1090" w:right="396"/>
       </w:pPr>
       <w:r>
-        <w:t xml:space="preserve">Prioridade: ( x ) Essencial     (   ) Importante     (   ) Desejável </w:t>
+        <w:t xml:space="preserve">Prioridade: </w:t>
+      </w:r>
+      <w:proofErr w:type="gramStart"/>
+      <w:r>
+        <w:t>( x</w:t>
+      </w:r>
+      <w:proofErr w:type="gramEnd"/>
+      <w:r>
+        <w:t xml:space="preserve"> ) Essencial     (   ) Importante     (   ) Desejável </w:t>
       </w:r>
     </w:p>
     <w:p>
@@ -6380,7 +8010,148 @@
         <w:ind w:left="1090" w:right="396"/>
       </w:pPr>
       <w:r>
-        <w:t xml:space="preserve">Regras de negócio: o campo cpf é único, não podendo ser repetido </w:t>
+        <w:t xml:space="preserve">Regras de negócio: o campo nome e cargo são obrigatórios </w:t>
+      </w:r>
+    </w:p>
+    <w:p>
+      <w:pPr>
+        <w:spacing w:after="216" w:line="259" w:lineRule="auto"/>
+        <w:ind w:left="1080" w:right="0" w:firstLine="0"/>
+        <w:jc w:val="left"/>
+      </w:pPr>
+      <w:r>
+        <w:t xml:space="preserve"> </w:t>
+      </w:r>
+    </w:p>
+    <w:p>
+      <w:pPr>
+        <w:ind w:left="1090" w:right="396"/>
+      </w:pPr>
+      <w:r>
+        <w:t xml:space="preserve">Código: RF7 </w:t>
+      </w:r>
+    </w:p>
+    <w:p>
+      <w:pPr>
+        <w:ind w:left="1090" w:right="396"/>
+      </w:pPr>
+      <w:r>
+        <w:t xml:space="preserve">Nome: Registrar uma nova categoria de despesa </w:t>
+      </w:r>
+    </w:p>
+    <w:p>
+      <w:pPr>
+        <w:ind w:left="1090" w:right="396"/>
+      </w:pPr>
+      <w:r>
+        <w:t xml:space="preserve">Requisito: </w:t>
+      </w:r>
+      <w:proofErr w:type="gramStart"/>
+      <w:r>
+        <w:t>Registrar(</w:t>
+      </w:r>
+      <w:proofErr w:type="gramEnd"/>
+      <w:r>
+        <w:t xml:space="preserve">nome, tipo) </w:t>
+      </w:r>
+    </w:p>
+    <w:p>
+      <w:pPr>
+        <w:ind w:left="1090" w:right="396"/>
+      </w:pPr>
+      <w:r>
+        <w:t xml:space="preserve">Prioridade: </w:t>
+      </w:r>
+      <w:proofErr w:type="gramStart"/>
+      <w:r>
+        <w:t>( x</w:t>
+      </w:r>
+      <w:proofErr w:type="gramEnd"/>
+      <w:r>
+        <w:t xml:space="preserve"> ) Essencial     (   ) Importante     (   ) Desejável </w:t>
+      </w:r>
+    </w:p>
+    <w:p>
+      <w:pPr>
+        <w:ind w:left="1090" w:right="396"/>
+      </w:pPr>
+      <w:r>
+        <w:t xml:space="preserve">Regras de negócio: o campo nome e tipo são obrigatórios </w:t>
+      </w:r>
+    </w:p>
+    <w:p>
+      <w:pPr>
+        <w:spacing w:after="216" w:line="259" w:lineRule="auto"/>
+        <w:ind w:left="1416" w:right="0" w:firstLine="0"/>
+        <w:jc w:val="left"/>
+      </w:pPr>
+      <w:r>
+        <w:t xml:space="preserve"> </w:t>
+      </w:r>
+    </w:p>
+    <w:p>
+      <w:pPr>
+        <w:ind w:left="1090" w:right="396"/>
+      </w:pPr>
+      <w:r>
+        <w:t xml:space="preserve">Código: RF8 </w:t>
+      </w:r>
+    </w:p>
+    <w:p>
+      <w:pPr>
+        <w:ind w:left="1090" w:right="396"/>
+      </w:pPr>
+      <w:r>
+        <w:t xml:space="preserve">Nome: Registrar uma nova despesa </w:t>
+      </w:r>
+    </w:p>
+    <w:p>
+      <w:pPr>
+        <w:ind w:left="1090" w:right="396"/>
+      </w:pPr>
+      <w:r>
+        <w:lastRenderedPageBreak/>
+        <w:t xml:space="preserve">Requisito: </w:t>
+      </w:r>
+      <w:proofErr w:type="gramStart"/>
+      <w:r>
+        <w:t>Registrar(</w:t>
+      </w:r>
+      <w:proofErr w:type="gramEnd"/>
+      <w:r>
+        <w:t xml:space="preserve">categoria, funcionário, valor, vencimento) </w:t>
+      </w:r>
+    </w:p>
+    <w:p>
+      <w:pPr>
+        <w:ind w:left="1090" w:right="396"/>
+      </w:pPr>
+      <w:r>
+        <w:t xml:space="preserve">Prioridade: </w:t>
+      </w:r>
+      <w:proofErr w:type="gramStart"/>
+      <w:r>
+        <w:t>( x</w:t>
+      </w:r>
+      <w:proofErr w:type="gramEnd"/>
+      <w:r>
+        <w:t xml:space="preserve"> ) Essencial     (   ) Importante     (   ) Desejável </w:t>
+      </w:r>
+    </w:p>
+    <w:p>
+      <w:pPr>
+        <w:ind w:left="1090" w:right="396"/>
+      </w:pPr>
+      <w:r>
+        <w:t xml:space="preserve">Regras de negócio: o campo funcionário só deve ser preenchido se o tipo da categoria for um tipo funcionário, caso </w:t>
+      </w:r>
+      <w:proofErr w:type="spellStart"/>
+      <w:r>
+        <w:t>contrario</w:t>
+      </w:r>
+      <w:proofErr w:type="spellEnd"/>
+      <w:r>
+        <w:t xml:space="preserve"> esse campo deverá ficar em branco. Os demais campos são obrigatórios </w:t>
       </w:r>
     </w:p>
     <w:p>
@@ -6395,35 +8166,12 @@
     </w:p>
     <w:p>
       <w:pPr>
-        <w:ind w:left="1090" w:right="396"/>
-      </w:pPr>
-      <w:r>
-        <w:t xml:space="preserve">Código: RF4 </w:t>
-      </w:r>
-    </w:p>
-    <w:p>
-      <w:pPr>
-        <w:ind w:left="1090" w:right="396"/>
-      </w:pPr>
-      <w:r>
-        <w:t xml:space="preserve">Nome: Gerar contrato de prestação de serviço </w:t>
-      </w:r>
-    </w:p>
-    <w:p>
-      <w:pPr>
-        <w:spacing w:after="3" w:line="361" w:lineRule="auto"/>
-        <w:ind w:left="1102" w:right="396"/>
-      </w:pPr>
-      <w:r>
-        <w:t xml:space="preserve">Requisito: Gerar(nome, cpf, taxa de matrícula, valor do curso valor do material, dia do vencimento, desconto, forma de pagamento, data da matrícula, situação da matrícula, quantidade de parcelas do curso, quantidade de parcelas do material) Prioridade: ( x ) Essencial     (   ) Importante     (   ) Desejável </w:t>
-      </w:r>
-    </w:p>
-    <w:p>
-      <w:pPr>
-        <w:ind w:left="1090" w:right="396"/>
-      </w:pPr>
-      <w:r>
-        <w:t xml:space="preserve">Regras de negócio: Todos os campos são de preenchimento obrigatório </w:t>
+        <w:spacing w:after="216" w:line="259" w:lineRule="auto"/>
+        <w:ind w:left="1080" w:right="0" w:firstLine="0"/>
+        <w:jc w:val="left"/>
+      </w:pPr>
+      <w:r>
+        <w:t xml:space="preserve"> </w:t>
       </w:r>
     </w:p>
     <w:p>
@@ -6438,6 +8186,103 @@
     </w:p>
     <w:p>
       <w:pPr>
+        <w:spacing w:after="218" w:line="259" w:lineRule="auto"/>
+        <w:ind w:left="1080" w:right="0" w:firstLine="0"/>
+        <w:jc w:val="left"/>
+      </w:pPr>
+      <w:r>
+        <w:t xml:space="preserve"> </w:t>
+      </w:r>
+    </w:p>
+    <w:p>
+      <w:pPr>
+        <w:spacing w:after="0" w:line="259" w:lineRule="auto"/>
+        <w:ind w:left="1080" w:right="0" w:firstLine="0"/>
+        <w:jc w:val="left"/>
+      </w:pPr>
+      <w:r>
+        <w:t xml:space="preserve"> </w:t>
+      </w:r>
+    </w:p>
+    <w:p>
+      <w:pPr>
+        <w:ind w:left="1090" w:right="396"/>
+      </w:pPr>
+      <w:r>
+        <w:t xml:space="preserve">Código: RF9 </w:t>
+      </w:r>
+    </w:p>
+    <w:p>
+      <w:pPr>
+        <w:ind w:left="1090" w:right="396"/>
+      </w:pPr>
+      <w:r>
+        <w:t xml:space="preserve">Nome: Gerar lançamentos das despesas fixas </w:t>
+      </w:r>
+    </w:p>
+    <w:p>
+      <w:pPr>
+        <w:ind w:left="1090" w:right="396"/>
+      </w:pPr>
+      <w:r>
+        <w:t xml:space="preserve">Requisito: </w:t>
+      </w:r>
+      <w:proofErr w:type="gramStart"/>
+      <w:r>
+        <w:t>Gerar(</w:t>
+      </w:r>
+      <w:proofErr w:type="spellStart"/>
+      <w:proofErr w:type="gramEnd"/>
+      <w:r>
+        <w:t>períodoInicial</w:t>
+      </w:r>
+      <w:proofErr w:type="spellEnd"/>
+      <w:r>
+        <w:t xml:space="preserve">, </w:t>
+      </w:r>
+      <w:proofErr w:type="spellStart"/>
+      <w:r>
+        <w:t>periodoFInal</w:t>
+      </w:r>
+      <w:proofErr w:type="spellEnd"/>
+      <w:r>
+        <w:t xml:space="preserve">) </w:t>
+      </w:r>
+    </w:p>
+    <w:p>
+      <w:pPr>
+        <w:ind w:left="1090" w:right="396"/>
+      </w:pPr>
+      <w:r>
+        <w:t xml:space="preserve">Prioridade: </w:t>
+      </w:r>
+      <w:proofErr w:type="gramStart"/>
+      <w:r>
+        <w:t>( x</w:t>
+      </w:r>
+      <w:proofErr w:type="gramEnd"/>
+      <w:r>
+        <w:t xml:space="preserve"> ) Essencial     (   ) Importante     (   ) Desejável </w:t>
+      </w:r>
+    </w:p>
+    <w:p>
+      <w:pPr>
+        <w:ind w:left="1090" w:right="396"/>
+      </w:pPr>
+      <w:r>
+        <w:t xml:space="preserve">Regras de negócio: Permitir apenas uma vez a geração por mês desses lançamentos. Os campos </w:t>
+      </w:r>
+      <w:proofErr w:type="spellStart"/>
+      <w:r>
+        <w:t>períodoInicial</w:t>
+      </w:r>
+      <w:proofErr w:type="spellEnd"/>
+      <w:r>
+        <w:t xml:space="preserve"> e final são de preenchimento obrigatórios. </w:t>
+      </w:r>
+    </w:p>
+    <w:p>
+      <w:pPr>
         <w:spacing w:after="216" w:line="259" w:lineRule="auto"/>
         <w:ind w:left="1080" w:right="0" w:firstLine="0"/>
         <w:jc w:val="left"/>
@@ -6448,21 +8293,10 @@
     </w:p>
     <w:p>
       <w:pPr>
-        <w:spacing w:after="0" w:line="259" w:lineRule="auto"/>
-        <w:ind w:left="1080" w:right="0" w:firstLine="0"/>
-        <w:jc w:val="left"/>
-      </w:pPr>
-      <w:r>
-        <w:t xml:space="preserve"> </w:t>
-      </w:r>
-    </w:p>
-    <w:p>
-      <w:pPr>
         <w:ind w:left="1090" w:right="396"/>
       </w:pPr>
       <w:r>
-        <w:lastRenderedPageBreak/>
-        <w:t xml:space="preserve">Código: RF5 </w:t>
+        <w:t xml:space="preserve">Código: RF10 </w:t>
       </w:r>
     </w:p>
     <w:p>
@@ -6470,7 +8304,15 @@
         <w:ind w:left="1090" w:right="396"/>
       </w:pPr>
       <w:r>
-        <w:t xml:space="preserve">Nome: Gerar parcela(s) do contrato de serviço </w:t>
+        <w:t xml:space="preserve">Nome: Receber pagamento de </w:t>
+      </w:r>
+      <w:proofErr w:type="gramStart"/>
+      <w:r>
+        <w:t>parcela(</w:t>
+      </w:r>
+      <w:proofErr w:type="gramEnd"/>
+      <w:r>
+        <w:t xml:space="preserve">s) do contrato do aluno </w:t>
       </w:r>
     </w:p>
     <w:p>
@@ -6478,7 +8320,28 @@
         <w:ind w:left="1090" w:right="396"/>
       </w:pPr>
       <w:r>
-        <w:t xml:space="preserve">Requisito: Gerar(matricula) </w:t>
+        <w:t xml:space="preserve">Requisito: </w:t>
+      </w:r>
+      <w:proofErr w:type="gramStart"/>
+      <w:r>
+        <w:t>Receber(</w:t>
+      </w:r>
+      <w:proofErr w:type="spellStart"/>
+      <w:proofErr w:type="gramEnd"/>
+      <w:r>
+        <w:t>valorPago</w:t>
+      </w:r>
+      <w:proofErr w:type="spellEnd"/>
+      <w:r>
+        <w:t xml:space="preserve">, </w:t>
+      </w:r>
+      <w:proofErr w:type="spellStart"/>
+      <w:r>
+        <w:t>dataPagamento</w:t>
+      </w:r>
+      <w:proofErr w:type="spellEnd"/>
+      <w:r>
+        <w:t xml:space="preserve">) </w:t>
       </w:r>
     </w:p>
     <w:p>
@@ -6486,7 +8349,15 @@
         <w:ind w:left="1090" w:right="396"/>
       </w:pPr>
       <w:r>
-        <w:t xml:space="preserve">Prioridade: ( x ) Essencial     (   ) Importante     (   ) Desejável </w:t>
+        <w:t xml:space="preserve">Prioridade: </w:t>
+      </w:r>
+      <w:proofErr w:type="gramStart"/>
+      <w:r>
+        <w:t>( x</w:t>
+      </w:r>
+      <w:proofErr w:type="gramEnd"/>
+      <w:r>
+        <w:t xml:space="preserve"> ) Essencial     (   ) Importante     (   ) Desejável </w:t>
       </w:r>
     </w:p>
     <w:p>
@@ -6494,7 +8365,31 @@
         <w:ind w:left="1090" w:right="396"/>
       </w:pPr>
       <w:r>
-        <w:t xml:space="preserve">Regras de negócio: o campo matrícula é obrigatório </w:t>
+        <w:t xml:space="preserve">Regras de negócio: </w:t>
+      </w:r>
+      <w:proofErr w:type="gramStart"/>
+      <w:r>
+        <w:t>O campos</w:t>
+      </w:r>
+      <w:proofErr w:type="gramEnd"/>
+      <w:r>
+        <w:t xml:space="preserve"> </w:t>
+      </w:r>
+      <w:proofErr w:type="spellStart"/>
+      <w:r>
+        <w:t>valorPago</w:t>
+      </w:r>
+      <w:proofErr w:type="spellEnd"/>
+      <w:r>
+        <w:t xml:space="preserve"> e </w:t>
+      </w:r>
+      <w:proofErr w:type="spellStart"/>
+      <w:r>
+        <w:t>dataPagamento</w:t>
+      </w:r>
+      <w:proofErr w:type="spellEnd"/>
+      <w:r>
+        <w:t xml:space="preserve"> são de preenchimento obrigatório. </w:t>
       </w:r>
     </w:p>
     <w:p>
@@ -6512,7 +8407,7 @@
         <w:ind w:left="1090" w:right="396"/>
       </w:pPr>
       <w:r>
-        <w:t xml:space="preserve">Código: RF6 </w:t>
+        <w:t xml:space="preserve">Código: RF11 </w:t>
       </w:r>
     </w:p>
     <w:p>
@@ -6520,7 +8415,7 @@
         <w:ind w:left="1090" w:right="396"/>
       </w:pPr>
       <w:r>
-        <w:t xml:space="preserve">Nome: Registrar um novo funcionário </w:t>
+        <w:t xml:space="preserve">Nome: Registrar o pagamento de uma despesa fixa </w:t>
       </w:r>
     </w:p>
     <w:p>
@@ -6528,7 +8423,28 @@
         <w:ind w:left="1090" w:right="396"/>
       </w:pPr>
       <w:r>
-        <w:t xml:space="preserve">Requisito: Registrar(nome, cpf, cargo) </w:t>
+        <w:t xml:space="preserve">Requisito: </w:t>
+      </w:r>
+      <w:proofErr w:type="gramStart"/>
+      <w:r>
+        <w:t>Registrar(</w:t>
+      </w:r>
+      <w:proofErr w:type="spellStart"/>
+      <w:proofErr w:type="gramEnd"/>
+      <w:r>
+        <w:t>valorPago</w:t>
+      </w:r>
+      <w:proofErr w:type="spellEnd"/>
+      <w:r>
+        <w:t xml:space="preserve">, </w:t>
+      </w:r>
+      <w:proofErr w:type="spellStart"/>
+      <w:r>
+        <w:t>dataPagamento</w:t>
+      </w:r>
+      <w:proofErr w:type="spellEnd"/>
+      <w:r>
+        <w:t xml:space="preserve">) </w:t>
       </w:r>
     </w:p>
     <w:p>
@@ -6536,298 +8452,15 @@
         <w:ind w:left="1090" w:right="396"/>
       </w:pPr>
       <w:r>
-        <w:t xml:space="preserve">Prioridade: ( x ) Essencial     (   ) Importante     (   ) Desejável </w:t>
-      </w:r>
-    </w:p>
-    <w:p>
-      <w:pPr>
-        <w:ind w:left="1090" w:right="396"/>
-      </w:pPr>
-      <w:r>
-        <w:t xml:space="preserve">Regras de negócio: o campo nome e cargo são obrigatórios </w:t>
-      </w:r>
-    </w:p>
-    <w:p>
-      <w:pPr>
-        <w:spacing w:after="216" w:line="259" w:lineRule="auto"/>
-        <w:ind w:left="1080" w:right="0" w:firstLine="0"/>
-        <w:jc w:val="left"/>
-      </w:pPr>
-      <w:r>
-        <w:t xml:space="preserve"> </w:t>
-      </w:r>
-    </w:p>
-    <w:p>
-      <w:pPr>
-        <w:ind w:left="1090" w:right="396"/>
-      </w:pPr>
-      <w:r>
-        <w:t xml:space="preserve">Código: RF7 </w:t>
-      </w:r>
-    </w:p>
-    <w:p>
-      <w:pPr>
-        <w:ind w:left="1090" w:right="396"/>
-      </w:pPr>
-      <w:r>
-        <w:t xml:space="preserve">Nome: Registrar uma nova categoria de despesa </w:t>
-      </w:r>
-    </w:p>
-    <w:p>
-      <w:pPr>
-        <w:ind w:left="1090" w:right="396"/>
-      </w:pPr>
-      <w:r>
-        <w:t xml:space="preserve">Requisito: Registrar(nome, tipo) </w:t>
-      </w:r>
-    </w:p>
-    <w:p>
-      <w:pPr>
-        <w:ind w:left="1090" w:right="396"/>
-      </w:pPr>
-      <w:r>
-        <w:t xml:space="preserve">Prioridade: ( x ) Essencial     (   ) Importante     (   ) Desejável </w:t>
-      </w:r>
-    </w:p>
-    <w:p>
-      <w:pPr>
-        <w:ind w:left="1090" w:right="396"/>
-      </w:pPr>
-      <w:r>
-        <w:t xml:space="preserve">Regras de negócio: o campo nome e tipo são obrigatórios </w:t>
-      </w:r>
-    </w:p>
-    <w:p>
-      <w:pPr>
-        <w:spacing w:after="216" w:line="259" w:lineRule="auto"/>
-        <w:ind w:left="1416" w:right="0" w:firstLine="0"/>
-        <w:jc w:val="left"/>
-      </w:pPr>
-      <w:r>
-        <w:t xml:space="preserve"> </w:t>
-      </w:r>
-    </w:p>
-    <w:p>
-      <w:pPr>
-        <w:ind w:left="1090" w:right="396"/>
-      </w:pPr>
-      <w:r>
-        <w:t xml:space="preserve">Código: RF8 </w:t>
-      </w:r>
-    </w:p>
-    <w:p>
-      <w:pPr>
-        <w:ind w:left="1090" w:right="396"/>
-      </w:pPr>
-      <w:r>
-        <w:t xml:space="preserve">Nome: Registrar uma nova despesa </w:t>
-      </w:r>
-    </w:p>
-    <w:p>
-      <w:pPr>
-        <w:ind w:left="1090" w:right="396"/>
-      </w:pPr>
-      <w:r>
-        <w:t xml:space="preserve">Requisito: Registrar(categoria, funcionário, valor, vencimento) </w:t>
-      </w:r>
-    </w:p>
-    <w:p>
-      <w:pPr>
-        <w:ind w:left="1090" w:right="396"/>
-      </w:pPr>
-      <w:r>
-        <w:t xml:space="preserve">Prioridade: ( x ) Essencial     (   ) Importante     (   ) Desejável </w:t>
-      </w:r>
-    </w:p>
-    <w:p>
-      <w:pPr>
-        <w:ind w:left="1090" w:right="396"/>
-      </w:pPr>
-      <w:r>
-        <w:t xml:space="preserve">Regras de negócio: o campo funcionário só deve ser preenchido se o tipo da categoria for um tipo funcionário, caso contrario esse campo deverá ficar em branco. Os demais campos são obrigatórios </w:t>
-      </w:r>
-    </w:p>
-    <w:p>
-      <w:pPr>
-        <w:spacing w:after="218" w:line="259" w:lineRule="auto"/>
-        <w:ind w:left="1080" w:right="0" w:firstLine="0"/>
-        <w:jc w:val="left"/>
-      </w:pPr>
-      <w:r>
-        <w:t xml:space="preserve"> </w:t>
-      </w:r>
-    </w:p>
-    <w:p>
-      <w:pPr>
-        <w:spacing w:after="216" w:line="259" w:lineRule="auto"/>
-        <w:ind w:left="1080" w:right="0" w:firstLine="0"/>
-        <w:jc w:val="left"/>
-      </w:pPr>
-      <w:r>
-        <w:t xml:space="preserve"> </w:t>
-      </w:r>
-    </w:p>
-    <w:p>
-      <w:pPr>
-        <w:spacing w:after="219" w:line="259" w:lineRule="auto"/>
-        <w:ind w:left="1080" w:right="0" w:firstLine="0"/>
-        <w:jc w:val="left"/>
-      </w:pPr>
-      <w:r>
-        <w:t xml:space="preserve"> </w:t>
-      </w:r>
-    </w:p>
-    <w:p>
-      <w:pPr>
-        <w:spacing w:after="218" w:line="259" w:lineRule="auto"/>
-        <w:ind w:left="1080" w:right="0" w:firstLine="0"/>
-        <w:jc w:val="left"/>
-      </w:pPr>
-      <w:r>
-        <w:t xml:space="preserve"> </w:t>
-      </w:r>
-    </w:p>
-    <w:p>
-      <w:pPr>
-        <w:spacing w:after="0" w:line="259" w:lineRule="auto"/>
-        <w:ind w:left="1080" w:right="0" w:firstLine="0"/>
-        <w:jc w:val="left"/>
-      </w:pPr>
-      <w:r>
-        <w:t xml:space="preserve"> </w:t>
-      </w:r>
-    </w:p>
-    <w:p>
-      <w:pPr>
-        <w:ind w:left="1090" w:right="396"/>
-      </w:pPr>
-      <w:r>
-        <w:lastRenderedPageBreak/>
-        <w:t xml:space="preserve">Código: RF9 </w:t>
-      </w:r>
-    </w:p>
-    <w:p>
-      <w:pPr>
-        <w:ind w:left="1090" w:right="396"/>
-      </w:pPr>
-      <w:r>
-        <w:t xml:space="preserve">Nome: Gerar lançamentos das despesas fixas </w:t>
-      </w:r>
-    </w:p>
-    <w:p>
-      <w:pPr>
-        <w:ind w:left="1090" w:right="396"/>
-      </w:pPr>
-      <w:r>
-        <w:t xml:space="preserve">Requisito: Gerar(períodoInicial, periodoFInal) </w:t>
-      </w:r>
-    </w:p>
-    <w:p>
-      <w:pPr>
-        <w:ind w:left="1090" w:right="396"/>
-      </w:pPr>
-      <w:r>
-        <w:t xml:space="preserve">Prioridade: ( x ) Essencial     (   ) Importante     (   ) Desejável </w:t>
-      </w:r>
-    </w:p>
-    <w:p>
-      <w:pPr>
-        <w:ind w:left="1090" w:right="396"/>
-      </w:pPr>
-      <w:r>
-        <w:t xml:space="preserve">Regras de negócio: Permitir apenas uma vez a geração por mês desses lançamentos. Os campos períodoInicial e final são de preenchimento obrigatórios. </w:t>
-      </w:r>
-    </w:p>
-    <w:p>
-      <w:pPr>
-        <w:spacing w:after="216" w:line="259" w:lineRule="auto"/>
-        <w:ind w:left="1080" w:right="0" w:firstLine="0"/>
-        <w:jc w:val="left"/>
-      </w:pPr>
-      <w:r>
-        <w:t xml:space="preserve"> </w:t>
-      </w:r>
-    </w:p>
-    <w:p>
-      <w:pPr>
-        <w:ind w:left="1090" w:right="396"/>
-      </w:pPr>
-      <w:r>
-        <w:t xml:space="preserve">Código: RF10 </w:t>
-      </w:r>
-    </w:p>
-    <w:p>
-      <w:pPr>
-        <w:ind w:left="1090" w:right="396"/>
-      </w:pPr>
-      <w:r>
-        <w:t xml:space="preserve">Nome: Receber pagamento de parcela(s) do contrato do aluno </w:t>
-      </w:r>
-    </w:p>
-    <w:p>
-      <w:pPr>
-        <w:ind w:left="1090" w:right="396"/>
-      </w:pPr>
-      <w:r>
-        <w:t xml:space="preserve">Requisito: Receber(valorPago, dataPagamento) </w:t>
-      </w:r>
-    </w:p>
-    <w:p>
-      <w:pPr>
-        <w:ind w:left="1090" w:right="396"/>
-      </w:pPr>
-      <w:r>
-        <w:t xml:space="preserve">Prioridade: ( x ) Essencial     (   ) Importante     (   ) Desejável </w:t>
-      </w:r>
-    </w:p>
-    <w:p>
-      <w:pPr>
-        <w:ind w:left="1090" w:right="396"/>
-      </w:pPr>
-      <w:r>
-        <w:t xml:space="preserve">Regras de negócio: O campos valorPago e dataPagamento são de preenchimento obrigatório. </w:t>
-      </w:r>
-    </w:p>
-    <w:p>
-      <w:pPr>
-        <w:spacing w:after="219" w:line="259" w:lineRule="auto"/>
-        <w:ind w:left="1080" w:right="0" w:firstLine="0"/>
-        <w:jc w:val="left"/>
-      </w:pPr>
-      <w:r>
-        <w:t xml:space="preserve"> </w:t>
-      </w:r>
-    </w:p>
-    <w:p>
-      <w:pPr>
-        <w:ind w:left="1090" w:right="396"/>
-      </w:pPr>
-      <w:r>
-        <w:t xml:space="preserve">Código: RF11 </w:t>
-      </w:r>
-    </w:p>
-    <w:p>
-      <w:pPr>
-        <w:ind w:left="1090" w:right="396"/>
-      </w:pPr>
-      <w:r>
-        <w:t xml:space="preserve">Nome: Registrar o pagamento de uma despesa fixa </w:t>
-      </w:r>
-    </w:p>
-    <w:p>
-      <w:pPr>
-        <w:ind w:left="1090" w:right="396"/>
-      </w:pPr>
-      <w:r>
-        <w:t xml:space="preserve">Requisito: Registrar(valorPago, dataPagamento) </w:t>
-      </w:r>
-    </w:p>
-    <w:p>
-      <w:pPr>
-        <w:ind w:left="1090" w:right="396"/>
-      </w:pPr>
-      <w:r>
-        <w:t xml:space="preserve">Prioridade: ( x ) Essencial     (   ) Importante     (   ) Desejável </w:t>
+        <w:t xml:space="preserve">Prioridade: </w:t>
+      </w:r>
+      <w:proofErr w:type="gramStart"/>
+      <w:r>
+        <w:t>( x</w:t>
+      </w:r>
+      <w:proofErr w:type="gramEnd"/>
+      <w:r>
+        <w:t xml:space="preserve"> ) Essencial     (   ) Importante     (   ) Desejável </w:t>
       </w:r>
     </w:p>
     <w:p>
@@ -6835,7 +8468,31 @@
         <w:ind w:left="1066" w:right="396"/>
       </w:pPr>
       <w:r>
-        <w:t xml:space="preserve">Regras de negócio: O campos valorPago e dataPagamento são de preenchimento obrigatório. </w:t>
+        <w:t xml:space="preserve">Regras de negócio: </w:t>
+      </w:r>
+      <w:proofErr w:type="gramStart"/>
+      <w:r>
+        <w:t>O campos</w:t>
+      </w:r>
+      <w:proofErr w:type="gramEnd"/>
+      <w:r>
+        <w:t xml:space="preserve"> </w:t>
+      </w:r>
+      <w:proofErr w:type="spellStart"/>
+      <w:r>
+        <w:t>valorPago</w:t>
+      </w:r>
+      <w:proofErr w:type="spellEnd"/>
+      <w:r>
+        <w:t xml:space="preserve"> e </w:t>
+      </w:r>
+      <w:proofErr w:type="spellStart"/>
+      <w:r>
+        <w:t>dataPagamento</w:t>
+      </w:r>
+      <w:proofErr w:type="spellEnd"/>
+      <w:r>
+        <w:t xml:space="preserve"> são de preenchimento obrigatório. </w:t>
       </w:r>
     </w:p>
     <w:p>
@@ -6861,6 +8518,7 @@
         <w:ind w:left="1066" w:right="396"/>
       </w:pPr>
       <w:r>
+        <w:lastRenderedPageBreak/>
         <w:t xml:space="preserve">Nome: Registrar o pagamento de uma despesa variável </w:t>
       </w:r>
     </w:p>
@@ -6869,7 +8527,28 @@
         <w:ind w:left="1066" w:right="396"/>
       </w:pPr>
       <w:r>
-        <w:t xml:space="preserve">Requisito: Registrar(valorPago, dataPagamento) </w:t>
+        <w:t xml:space="preserve">Requisito: </w:t>
+      </w:r>
+      <w:proofErr w:type="gramStart"/>
+      <w:r>
+        <w:t>Registrar(</w:t>
+      </w:r>
+      <w:proofErr w:type="spellStart"/>
+      <w:proofErr w:type="gramEnd"/>
+      <w:r>
+        <w:t>valorPago</w:t>
+      </w:r>
+      <w:proofErr w:type="spellEnd"/>
+      <w:r>
+        <w:t xml:space="preserve">, </w:t>
+      </w:r>
+      <w:proofErr w:type="spellStart"/>
+      <w:r>
+        <w:t>dataPagamento</w:t>
+      </w:r>
+      <w:proofErr w:type="spellEnd"/>
+      <w:r>
+        <w:t xml:space="preserve">) </w:t>
       </w:r>
     </w:p>
     <w:p>
@@ -6877,7 +8556,15 @@
         <w:ind w:left="1066" w:right="396"/>
       </w:pPr>
       <w:r>
-        <w:t xml:space="preserve">Prioridade: ( x ) Essencial     (   ) Importante     (   ) Desejável </w:t>
+        <w:t xml:space="preserve">Prioridade: </w:t>
+      </w:r>
+      <w:proofErr w:type="gramStart"/>
+      <w:r>
+        <w:t>( x</w:t>
+      </w:r>
+      <w:proofErr w:type="gramEnd"/>
+      <w:r>
+        <w:t xml:space="preserve"> ) Essencial     (   ) Importante     (   ) Desejável </w:t>
       </w:r>
     </w:p>
     <w:p>
@@ -6885,7 +8572,31 @@
         <w:ind w:left="1066" w:right="396"/>
       </w:pPr>
       <w:r>
-        <w:t xml:space="preserve">Regras de negócio: O campos valorPago e dataPagamento são de preenchimento obrigatório. </w:t>
+        <w:t xml:space="preserve">Regras de negócio: </w:t>
+      </w:r>
+      <w:proofErr w:type="gramStart"/>
+      <w:r>
+        <w:t>O campos</w:t>
+      </w:r>
+      <w:proofErr w:type="gramEnd"/>
+      <w:r>
+        <w:t xml:space="preserve"> </w:t>
+      </w:r>
+      <w:proofErr w:type="spellStart"/>
+      <w:r>
+        <w:t>valorPago</w:t>
+      </w:r>
+      <w:proofErr w:type="spellEnd"/>
+      <w:r>
+        <w:t xml:space="preserve"> e </w:t>
+      </w:r>
+      <w:proofErr w:type="spellStart"/>
+      <w:r>
+        <w:t>dataPagamento</w:t>
+      </w:r>
+      <w:proofErr w:type="spellEnd"/>
+      <w:r>
+        <w:t xml:space="preserve"> são de preenchimento obrigatório. </w:t>
       </w:r>
     </w:p>
     <w:p>
@@ -6985,6 +8696,7 @@
         <w:rPr>
           <w:noProof/>
         </w:rPr>
+        <w:lastRenderedPageBreak/>
         <w:drawing>
           <wp:inline distT="0" distB="0" distL="0" distR="0">
             <wp:extent cx="5757545" cy="5498465"/>
@@ -7080,7 +8792,6 @@
         <w:jc w:val="left"/>
       </w:pPr>
       <w:r>
-        <w:lastRenderedPageBreak/>
         <w:t xml:space="preserve"> </w:t>
       </w:r>
     </w:p>
@@ -7124,6 +8835,7 @@
         <w:ind w:left="1090" w:right="396"/>
       </w:pPr>
       <w:r>
+        <w:lastRenderedPageBreak/>
         <w:t xml:space="preserve">3.2.4. ESPECIFICAÇÕES TEXTUAIS DOS CASOS DE USO </w:t>
       </w:r>
     </w:p>
@@ -7336,7 +9048,15 @@
         <w:ind w:right="396" w:hanging="416"/>
       </w:pPr>
       <w:r>
-        <w:t xml:space="preserve">Atendente preenche campo(s) disponível (nome, endereço, status), para filtrar os registros. </w:t>
+        <w:t xml:space="preserve">Atendente preenche </w:t>
+      </w:r>
+      <w:proofErr w:type="gramStart"/>
+      <w:r>
+        <w:t>campo(</w:t>
+      </w:r>
+      <w:proofErr w:type="gramEnd"/>
+      <w:r>
+        <w:t xml:space="preserve">s) disponível (nome, endereço, status), para filtrar os registros. </w:t>
       </w:r>
     </w:p>
     <w:p>
@@ -7348,8 +9068,15 @@
         <w:ind w:right="396" w:hanging="416"/>
       </w:pPr>
       <w:r>
-        <w:lastRenderedPageBreak/>
-        <w:t xml:space="preserve">Sistema encontra unidade(s), conforme filtro informado pelo usuário e exibe na tela. </w:t>
+        <w:t xml:space="preserve">Sistema encontra </w:t>
+      </w:r>
+      <w:proofErr w:type="gramStart"/>
+      <w:r>
+        <w:t>unidade(</w:t>
+      </w:r>
+      <w:proofErr w:type="gramEnd"/>
+      <w:r>
+        <w:t xml:space="preserve">s), conforme filtro informado pelo usuário e exibe na tela. </w:t>
       </w:r>
     </w:p>
     <w:p>
@@ -7397,6 +9124,7 @@
         <w:ind w:right="396" w:hanging="416"/>
       </w:pPr>
       <w:r>
+        <w:lastRenderedPageBreak/>
         <w:t xml:space="preserve">Sistema realiza as validações necessárias e informa que os dados foram modificados com sucesso. </w:t>
       </w:r>
     </w:p>
@@ -7421,7 +9149,21 @@
         <w:ind w:right="396" w:hanging="416"/>
       </w:pPr>
       <w:r>
-        <w:t xml:space="preserve">Atendente solicita inativação da unidade(s) ao clicar no botão “inativar”. </w:t>
+        <w:t xml:space="preserve">Atendente solicita inativação da </w:t>
+      </w:r>
+      <w:proofErr w:type="gramStart"/>
+      <w:r>
+        <w:t>unidade(</w:t>
+      </w:r>
+      <w:proofErr w:type="gramEnd"/>
+      <w:r>
+        <w:t>s) ao clicar no botão “</w:t>
+      </w:r>
+      <w:r>
+        <w:t>desativar</w:t>
+      </w:r>
+      <w:r>
+        <w:t xml:space="preserve">”. </w:t>
       </w:r>
     </w:p>
     <w:p>
@@ -7484,7 +9226,15 @@
         <w:ind w:right="396" w:hanging="360"/>
       </w:pPr>
       <w:r>
-        <w:t xml:space="preserve">Sistema destaca com um “*” o campo(s) que não foi preenchido, e informa que o campo(s) com “*” é de preenchimento obrigatório. </w:t>
+        <w:t xml:space="preserve">Sistema destaca com um “*” o </w:t>
+      </w:r>
+      <w:proofErr w:type="gramStart"/>
+      <w:r>
+        <w:t>campo(</w:t>
+      </w:r>
+      <w:proofErr w:type="gramEnd"/>
+      <w:r>
+        <w:t xml:space="preserve">s) que não foi preenchido, e informa que o campo(s) com “*” é de preenchimento obrigatório. </w:t>
       </w:r>
     </w:p>
     <w:p>
@@ -7517,7 +9267,15 @@
         <w:ind w:right="396" w:hanging="360"/>
       </w:pPr>
       <w:r>
-        <w:t xml:space="preserve">Sistema destaca com um “*” o campo(s), e informa que já existe um valor cadastrado igual ao digitado no sistema. </w:t>
+        <w:t xml:space="preserve">Sistema destaca com um “*” o </w:t>
+      </w:r>
+      <w:proofErr w:type="gramStart"/>
+      <w:r>
+        <w:t>campo(</w:t>
+      </w:r>
+      <w:proofErr w:type="gramEnd"/>
+      <w:r>
+        <w:t xml:space="preserve">s), e informa que já existe um valor cadastrado igual ao digitado no sistema. </w:t>
       </w:r>
     </w:p>
     <w:p>
@@ -7650,7 +9408,6 @@
           <w:rFonts w:ascii="Calibri" w:eastAsia="Calibri" w:hAnsi="Calibri" w:cs="Calibri"/>
           <w:sz w:val="22"/>
         </w:rPr>
-        <w:lastRenderedPageBreak/>
         <w:tab/>
       </w:r>
       <w:r>
@@ -7698,7 +9455,22 @@
         <w:ind w:right="396" w:hanging="348"/>
       </w:pPr>
       <w:r>
-        <w:t xml:space="preserve">Sistema informa que não é possível inativar unidade(s) com turma(s) cadastrada. </w:t>
+        <w:lastRenderedPageBreak/>
+        <w:t xml:space="preserve">Sistema informa que não é possível </w:t>
+      </w:r>
+      <w:r>
+        <w:t>desativar</w:t>
+      </w:r>
+      <w:r>
+        <w:t xml:space="preserve"> </w:t>
+      </w:r>
+      <w:proofErr w:type="gramStart"/>
+      <w:r>
+        <w:t>unidade(</w:t>
+      </w:r>
+      <w:proofErr w:type="gramEnd"/>
+      <w:r>
+        <w:t xml:space="preserve">s) com turma(s) cadastrada. </w:t>
       </w:r>
     </w:p>
     <w:p>
@@ -7913,7 +9685,15 @@
         <w:ind w:right="396" w:hanging="361"/>
       </w:pPr>
       <w:r>
-        <w:t xml:space="preserve">Atendente preenche campo(s) disponível (nome,  status), para filtrar os registros. </w:t>
+        <w:t xml:space="preserve">Atendente preenche </w:t>
+      </w:r>
+      <w:proofErr w:type="gramStart"/>
+      <w:r>
+        <w:t>campo(</w:t>
+      </w:r>
+      <w:proofErr w:type="gramEnd"/>
+      <w:r>
+        <w:t xml:space="preserve">s) disponível (nome,  status), para filtrar os registros. </w:t>
       </w:r>
     </w:p>
     <w:p>
@@ -7926,7 +9706,15 @@
         <w:ind w:right="396" w:hanging="361"/>
       </w:pPr>
       <w:r>
-        <w:t xml:space="preserve">Sistema encontra turma(s), conforme filtro informado pelo usuário e exibe na tela. </w:t>
+        <w:t xml:space="preserve">Sistema encontra </w:t>
+      </w:r>
+      <w:proofErr w:type="gramStart"/>
+      <w:r>
+        <w:t>turma(</w:t>
+      </w:r>
+      <w:proofErr w:type="gramEnd"/>
+      <w:r>
+        <w:t xml:space="preserve">s), conforme filtro informado pelo usuário e exibe na tela. </w:t>
       </w:r>
     </w:p>
     <w:p>
@@ -7950,7 +9738,6 @@
         <w:ind w:right="396" w:hanging="361"/>
       </w:pPr>
       <w:r>
-        <w:lastRenderedPageBreak/>
         <w:t xml:space="preserve">Sistema entra em modo de edição de dados permitindo alterar o valor do campo. </w:t>
       </w:r>
     </w:p>
@@ -7975,6 +9762,7 @@
         <w:ind w:right="396" w:hanging="361"/>
       </w:pPr>
       <w:r>
+        <w:lastRenderedPageBreak/>
         <w:t xml:space="preserve">Sistema realiza as validações necessárias e informa que os dados foram modificados com sucesso. </w:t>
       </w:r>
     </w:p>
@@ -8000,7 +9788,21 @@
         <w:ind w:right="396" w:hanging="361"/>
       </w:pPr>
       <w:r>
-        <w:t xml:space="preserve">Atendente solicita inativação da turma(s) ao clicar no botão “inativar”. </w:t>
+        <w:t xml:space="preserve">Atendente solicita inativação da </w:t>
+      </w:r>
+      <w:proofErr w:type="gramStart"/>
+      <w:r>
+        <w:t>turma(</w:t>
+      </w:r>
+      <w:proofErr w:type="gramEnd"/>
+      <w:r>
+        <w:t>s) ao clicar no botão “</w:t>
+      </w:r>
+      <w:r>
+        <w:t>desativar</w:t>
+      </w:r>
+      <w:r>
+        <w:t xml:space="preserve">”. </w:t>
       </w:r>
     </w:p>
     <w:p>
@@ -8063,7 +9865,15 @@
         <w:ind w:right="396" w:hanging="348"/>
       </w:pPr>
       <w:r>
-        <w:t xml:space="preserve">Sistema destaca com um “*” o campo(s) que não foi preenchido, e informa que o campo(s) com “*” é de preenchimento obrigatório. </w:t>
+        <w:t xml:space="preserve">Sistema destaca com um “*” o </w:t>
+      </w:r>
+      <w:proofErr w:type="gramStart"/>
+      <w:r>
+        <w:t>campo(</w:t>
+      </w:r>
+      <w:proofErr w:type="gramEnd"/>
+      <w:r>
+        <w:t xml:space="preserve">s) que não foi preenchido, e informa que o campo(s) com “*” é de preenchimento obrigatório. </w:t>
       </w:r>
     </w:p>
     <w:p>
@@ -8096,7 +9906,15 @@
         <w:ind w:right="396" w:hanging="348"/>
       </w:pPr>
       <w:r>
-        <w:t xml:space="preserve">Sistema destaca com um “*” o campo(s), e informa que já existe um valor cadastrado igual ao digitado no sistema. </w:t>
+        <w:t xml:space="preserve">Sistema destaca com um “*” o </w:t>
+      </w:r>
+      <w:proofErr w:type="gramStart"/>
+      <w:r>
+        <w:t>campo(</w:t>
+      </w:r>
+      <w:proofErr w:type="gramEnd"/>
+      <w:r>
+        <w:t xml:space="preserve">s), e informa que já existe um valor cadastrado igual ao digitado no sistema. </w:t>
       </w:r>
     </w:p>
     <w:p>
@@ -8222,7 +10040,6 @@
         <w:ind w:left="1435" w:right="396"/>
       </w:pPr>
       <w:r>
-        <w:lastRenderedPageBreak/>
         <w:t xml:space="preserve">16.a Inativação de turma com aluno cadastrado. </w:t>
       </w:r>
     </w:p>
@@ -8235,7 +10052,21 @@
         <w:ind w:right="396" w:hanging="348"/>
       </w:pPr>
       <w:r>
-        <w:t xml:space="preserve">Sistema informa que não é possível inativar turma(s) com aluno(s) cadastrado. </w:t>
+        <w:t xml:space="preserve">Sistema informa que não é possível </w:t>
+      </w:r>
+      <w:r>
+        <w:t>desativar</w:t>
+      </w:r>
+      <w:r>
+        <w:t xml:space="preserve"> </w:t>
+      </w:r>
+      <w:proofErr w:type="gramStart"/>
+      <w:r>
+        <w:t>turma(</w:t>
+      </w:r>
+      <w:proofErr w:type="gramEnd"/>
+      <w:r>
+        <w:t xml:space="preserve">s) com aluno(s) cadastrado. </w:t>
       </w:r>
     </w:p>
     <w:p>
@@ -8247,6 +10078,7 @@
         <w:ind w:right="396" w:hanging="348"/>
       </w:pPr>
       <w:r>
+        <w:lastRenderedPageBreak/>
         <w:t xml:space="preserve">Sistema retorna para o passo 9 do cenário principal. </w:t>
       </w:r>
     </w:p>
@@ -8458,7 +10290,23 @@
         <w:ind w:right="396" w:hanging="361"/>
       </w:pPr>
       <w:r>
-        <w:t xml:space="preserve">Atendente preenche campo(s) disponível (nome, cpf, endereço, status), para filtrar os registros. </w:t>
+        <w:t xml:space="preserve">Atendente preenche </w:t>
+      </w:r>
+      <w:proofErr w:type="gramStart"/>
+      <w:r>
+        <w:t>campo(</w:t>
+      </w:r>
+      <w:proofErr w:type="gramEnd"/>
+      <w:r>
+        <w:t xml:space="preserve">s) disponível (nome, </w:t>
+      </w:r>
+      <w:proofErr w:type="spellStart"/>
+      <w:r>
+        <w:t>cpf</w:t>
+      </w:r>
+      <w:proofErr w:type="spellEnd"/>
+      <w:r>
+        <w:t xml:space="preserve">, endereço, status), para filtrar os registros. </w:t>
       </w:r>
     </w:p>
     <w:p>
@@ -8471,7 +10319,15 @@
         <w:ind w:right="396" w:hanging="361"/>
       </w:pPr>
       <w:r>
-        <w:t xml:space="preserve">Sistema encontra aluno(s), conforme filtro informado pelo usuário e exibe na tela.  </w:t>
+        <w:t xml:space="preserve">Sistema encontra </w:t>
+      </w:r>
+      <w:proofErr w:type="gramStart"/>
+      <w:r>
+        <w:t>aluno(</w:t>
+      </w:r>
+      <w:proofErr w:type="gramEnd"/>
+      <w:r>
+        <w:t xml:space="preserve">s), conforme filtro informado pelo usuário e exibe na tela.  </w:t>
       </w:r>
     </w:p>
     <w:p>
@@ -8508,7 +10364,6 @@
         <w:ind w:right="396" w:hanging="361"/>
       </w:pPr>
       <w:r>
-        <w:lastRenderedPageBreak/>
         <w:t xml:space="preserve">Atendente altera o valor do campo (s) e clica no botão “confirmar” </w:t>
       </w:r>
     </w:p>
@@ -8534,6 +10389,7 @@
         <w:ind w:right="396" w:hanging="361"/>
       </w:pPr>
       <w:r>
+        <w:lastRenderedPageBreak/>
         <w:t xml:space="preserve">Passo 8 até o passo 9 do cenário principal. </w:t>
       </w:r>
     </w:p>
@@ -8546,7 +10402,21 @@
         <w:ind w:right="396" w:hanging="361"/>
       </w:pPr>
       <w:r>
-        <w:t xml:space="preserve">Atendente solicita inativação do aluno(s) ao clicar no botão “inativar”. </w:t>
+        <w:t xml:space="preserve">Atendente solicita inativação do </w:t>
+      </w:r>
+      <w:proofErr w:type="gramStart"/>
+      <w:r>
+        <w:t>aluno(</w:t>
+      </w:r>
+      <w:proofErr w:type="gramEnd"/>
+      <w:r>
+        <w:t>s) ao clicar no botão “</w:t>
+      </w:r>
+      <w:r>
+        <w:t>desativar</w:t>
+      </w:r>
+      <w:r>
+        <w:t xml:space="preserve">”. </w:t>
       </w:r>
     </w:p>
     <w:p>
@@ -8609,7 +10479,15 @@
         <w:ind w:right="396" w:hanging="348"/>
       </w:pPr>
       <w:r>
-        <w:t xml:space="preserve">Sistema destaca com um “*” o campo(s) que não foi preenchido, e informa que o campo(s) com “*” é de preenchimento obrigatório. </w:t>
+        <w:t xml:space="preserve">Sistema destaca com um “*” o </w:t>
+      </w:r>
+      <w:proofErr w:type="gramStart"/>
+      <w:r>
+        <w:t>campo(</w:t>
+      </w:r>
+      <w:proofErr w:type="gramEnd"/>
+      <w:r>
+        <w:t xml:space="preserve">s) que não foi preenchido, e informa que o campo(s) com “*” é de preenchimento obrigatório. </w:t>
       </w:r>
     </w:p>
     <w:p>
@@ -8642,7 +10520,15 @@
         <w:ind w:right="396" w:hanging="348"/>
       </w:pPr>
       <w:r>
-        <w:t xml:space="preserve">Sistema destaca com um “*” o campo(s), e informa que já existe um valor cadastrado igual ao digitado no sistema. </w:t>
+        <w:t xml:space="preserve">Sistema destaca com um “*” o </w:t>
+      </w:r>
+      <w:proofErr w:type="gramStart"/>
+      <w:r>
+        <w:t>campo(</w:t>
+      </w:r>
+      <w:proofErr w:type="gramEnd"/>
+      <w:r>
+        <w:t xml:space="preserve">s), e informa que já existe um valor cadastrado igual ao digitado no sistema. </w:t>
       </w:r>
     </w:p>
     <w:p>
@@ -8770,8 +10656,21 @@
         <w:ind w:right="396" w:hanging="360"/>
       </w:pPr>
       <w:r>
-        <w:lastRenderedPageBreak/>
-        <w:t xml:space="preserve">Sistema informa que não é possível inativar aluno(s) com contrato(s) com situação matriculado. </w:t>
+        <w:t xml:space="preserve">Sistema informa que não é possível </w:t>
+      </w:r>
+      <w:r>
+        <w:t>desativar</w:t>
+      </w:r>
+      <w:r>
+        <w:t xml:space="preserve"> </w:t>
+      </w:r>
+      <w:proofErr w:type="gramStart"/>
+      <w:r>
+        <w:t>aluno(</w:t>
+      </w:r>
+      <w:proofErr w:type="gramEnd"/>
+      <w:r>
+        <w:t xml:space="preserve">s) com contrato(s) com situação matriculado. </w:t>
       </w:r>
     </w:p>
     <w:p>
@@ -8801,6 +10700,7 @@
         <w:ind w:left="1090" w:right="396"/>
       </w:pPr>
       <w:r>
+        <w:lastRenderedPageBreak/>
         <w:t xml:space="preserve">Nome do caso de uso: Manter Contrato; </w:t>
       </w:r>
     </w:p>
@@ -8958,7 +10858,19 @@
         <w:ind w:right="396" w:hanging="361"/>
       </w:pPr>
       <w:r>
-        <w:t xml:space="preserve">Atendente preenche todos os campos obrigatórios e registra o contrato, clicando na opção "salvar". </w:t>
+        <w:t xml:space="preserve">Atendente preenche todos os campos obrigatórios e </w:t>
+      </w:r>
+      <w:r>
+        <w:t>faz uma simulação d</w:t>
+      </w:r>
+      <w:r>
+        <w:t>o contrato, clicando na opção "s</w:t>
+      </w:r>
+      <w:r>
+        <w:t>imular</w:t>
+      </w:r>
+      <w:r>
+        <w:t xml:space="preserve">". </w:t>
       </w:r>
     </w:p>
     <w:p>
@@ -8970,7 +10882,10 @@
         <w:ind w:right="396" w:hanging="361"/>
       </w:pPr>
       <w:r>
-        <w:t xml:space="preserve">Sistema realiza as validações necessárias e informa que o contrato foi gerado com sucesso. </w:t>
+        <w:t xml:space="preserve">Sistema realiza as validações necessárias e </w:t>
+      </w:r>
+      <w:r>
+        <w:t>apresenta na tela a simulação das parcelas desse contrato.</w:t>
       </w:r>
     </w:p>
     <w:p>
@@ -8982,7 +10897,7 @@
         <w:ind w:right="396" w:hanging="361"/>
       </w:pPr>
       <w:r>
-        <w:t xml:space="preserve">Sistema retorna para o passo 2. </w:t>
+        <w:t>Atendente registra o contrato clicando na opção “salvar”.</w:t>
       </w:r>
     </w:p>
     <w:p>
@@ -8994,7 +10909,7 @@
         <w:ind w:right="396" w:hanging="361"/>
       </w:pPr>
       <w:r>
-        <w:t xml:space="preserve">Atendente preenche campo(s) disponível (nome, cpf, endereço, status), para filtrar os registros. </w:t>
+        <w:t xml:space="preserve">Sistema retorna para o passo 2. </w:t>
       </w:r>
     </w:p>
     <w:p>
@@ -9003,11 +10918,47 @@
           <w:ilvl w:val="3"/>
           <w:numId w:val="42"/>
         </w:numPr>
+        <w:ind w:right="396" w:hanging="361"/>
+      </w:pPr>
+      <w:r>
+        <w:t xml:space="preserve">Atendente preenche </w:t>
+      </w:r>
+      <w:proofErr w:type="gramStart"/>
+      <w:r>
+        <w:t>campo(</w:t>
+      </w:r>
+      <w:proofErr w:type="gramEnd"/>
+      <w:r>
+        <w:t xml:space="preserve">s) disponível (nome, </w:t>
+      </w:r>
+      <w:proofErr w:type="spellStart"/>
+      <w:r>
+        <w:t>cpf</w:t>
+      </w:r>
+      <w:proofErr w:type="spellEnd"/>
+      <w:r>
+        <w:t xml:space="preserve">, endereço, status), para filtrar os registros. </w:t>
+      </w:r>
+    </w:p>
+    <w:p>
+      <w:pPr>
+        <w:numPr>
+          <w:ilvl w:val="3"/>
+          <w:numId w:val="42"/>
+        </w:numPr>
         <w:spacing w:after="241"/>
         <w:ind w:right="396" w:hanging="361"/>
       </w:pPr>
       <w:r>
-        <w:t xml:space="preserve">Sistema encontra contrato(s), conforme filtro informado pelo usuário e exibe na tela.  </w:t>
+        <w:t xml:space="preserve">Sistema encontra </w:t>
+      </w:r>
+      <w:proofErr w:type="gramStart"/>
+      <w:r>
+        <w:t>contrato(</w:t>
+      </w:r>
+      <w:proofErr w:type="gramEnd"/>
+      <w:r>
+        <w:t xml:space="preserve">s), conforme filtro informado pelo usuário e exibe na tela. </w:t>
       </w:r>
     </w:p>
     <w:p>
@@ -9016,10 +10967,11 @@
           <w:ilvl w:val="3"/>
           <w:numId w:val="42"/>
         </w:numPr>
+        <w:spacing w:after="237"/>
         <w:ind w:right="396" w:hanging="361"/>
       </w:pPr>
       <w:r>
-        <w:t xml:space="preserve">Atendente solicita edição dos dados do contrato ao clicar no botão “editar”. </w:t>
+        <w:t xml:space="preserve">Passo 8 até o passo 9 do cenário principal. </w:t>
       </w:r>
     </w:p>
     <w:p>
@@ -9028,11 +10980,36 @@
           <w:ilvl w:val="3"/>
           <w:numId w:val="42"/>
         </w:numPr>
-        <w:spacing w:after="247"/>
         <w:ind w:right="396" w:hanging="361"/>
       </w:pPr>
       <w:r>
-        <w:t xml:space="preserve">Sistema entra em modo de edição de dados permitindo alterar o valor do campo. </w:t>
+        <w:t xml:space="preserve">Atendente solicita </w:t>
+      </w:r>
+      <w:r>
+        <w:t>desativar</w:t>
+      </w:r>
+      <w:r>
+        <w:t xml:space="preserve"> o </w:t>
+      </w:r>
+      <w:proofErr w:type="gramStart"/>
+      <w:r>
+        <w:t>contrato(</w:t>
+      </w:r>
+      <w:proofErr w:type="gramEnd"/>
+      <w:r>
+        <w:t>s) clica</w:t>
+      </w:r>
+      <w:r>
+        <w:t>ndo</w:t>
+      </w:r>
+      <w:r>
+        <w:t xml:space="preserve"> no botão “</w:t>
+      </w:r>
+      <w:r>
+        <w:t>desativar</w:t>
+      </w:r>
+      <w:r>
+        <w:t xml:space="preserve">”. </w:t>
       </w:r>
     </w:p>
     <w:p>
@@ -9044,57 +11021,13 @@
         <w:ind w:right="396" w:hanging="361"/>
       </w:pPr>
       <w:r>
-        <w:lastRenderedPageBreak/>
-        <w:t xml:space="preserve">Atendente altera o valor do campo (s) e clica no botão “confirmar” </w:t>
-      </w:r>
-    </w:p>
-    <w:p>
-      <w:pPr>
-        <w:numPr>
-          <w:ilvl w:val="3"/>
-          <w:numId w:val="42"/>
-        </w:numPr>
-        <w:ind w:right="396" w:hanging="361"/>
-      </w:pPr>
-      <w:r>
-        <w:t xml:space="preserve">Sistema realiza as validações necessárias e informa que os dados foram modificados com sucesso. </w:t>
-      </w:r>
-    </w:p>
-    <w:p>
-      <w:pPr>
-        <w:numPr>
-          <w:ilvl w:val="3"/>
-          <w:numId w:val="42"/>
-        </w:numPr>
-        <w:spacing w:after="237"/>
-        <w:ind w:right="396" w:hanging="361"/>
-      </w:pPr>
-      <w:r>
-        <w:t xml:space="preserve">Passo 8 até o passo 9 do cenário principal. </w:t>
-      </w:r>
-    </w:p>
-    <w:p>
-      <w:pPr>
-        <w:numPr>
-          <w:ilvl w:val="3"/>
-          <w:numId w:val="42"/>
-        </w:numPr>
-        <w:ind w:right="396" w:hanging="361"/>
-      </w:pPr>
-      <w:r>
-        <w:t xml:space="preserve">Atendente solicita inativação do contrato(s) ao clicar no botão “inativar”. </w:t>
-      </w:r>
-    </w:p>
-    <w:p>
-      <w:pPr>
-        <w:numPr>
-          <w:ilvl w:val="3"/>
-          <w:numId w:val="42"/>
-        </w:numPr>
-        <w:ind w:right="396" w:hanging="361"/>
-      </w:pPr>
-      <w:r>
-        <w:t xml:space="preserve">Sistema realiza as validações necessárias e informa que a contrato (s) foi inativado com sucesso. </w:t>
+        <w:t xml:space="preserve">Sistema realiza as validações necessárias e informa que a contrato (s) foi </w:t>
+      </w:r>
+      <w:r>
+        <w:t>desativado</w:t>
+      </w:r>
+      <w:r>
+        <w:t xml:space="preserve"> com sucesso. </w:t>
       </w:r>
     </w:p>
     <w:p>
@@ -9116,6 +11049,7 @@
         <w:jc w:val="left"/>
       </w:pPr>
       <w:r>
+        <w:lastRenderedPageBreak/>
         <w:t xml:space="preserve"> </w:t>
       </w:r>
     </w:p>
@@ -9145,7 +11079,15 @@
         <w:ind w:right="396" w:hanging="360"/>
       </w:pPr>
       <w:r>
-        <w:t xml:space="preserve">Sistema destaca com um “*” o campo(s) que não foi preenchido, e informa que o campo(s) com “*” é de preenchimento obrigatório. </w:t>
+        <w:t xml:space="preserve">Sistema destaca com um “*” o </w:t>
+      </w:r>
+      <w:proofErr w:type="gramStart"/>
+      <w:r>
+        <w:t>campo(</w:t>
+      </w:r>
+      <w:proofErr w:type="gramEnd"/>
+      <w:r>
+        <w:t xml:space="preserve">s) que não foi preenchido, e informa que o campo(s) com “*” é de preenchimento obrigatório. </w:t>
       </w:r>
     </w:p>
     <w:p>
@@ -9177,7 +11119,15 @@
         <w:ind w:right="396" w:hanging="360"/>
       </w:pPr>
       <w:r>
-        <w:t xml:space="preserve">Sistema destaca com um “*” o campo(s), e informa que já existe um valor cadastrado igual ao digitado no sistema. </w:t>
+        <w:t xml:space="preserve">Sistema destaca com um “*” o </w:t>
+      </w:r>
+      <w:proofErr w:type="gramStart"/>
+      <w:r>
+        <w:t>campo(</w:t>
+      </w:r>
+      <w:proofErr w:type="gramEnd"/>
+      <w:r>
+        <w:t xml:space="preserve">s), e informa que já existe um valor cadastrado igual ao digitado no sistema. </w:t>
       </w:r>
     </w:p>
     <w:p>
@@ -9303,7 +11253,15 @@
         <w:ind w:left="1435" w:right="396"/>
       </w:pPr>
       <w:r>
-        <w:t xml:space="preserve">13.c Alteração de contrato com situação matriculado. </w:t>
+        <w:t>13.</w:t>
+      </w:r>
+      <w:proofErr w:type="gramStart"/>
+      <w:r>
+        <w:t>c</w:t>
+      </w:r>
+      <w:proofErr w:type="gramEnd"/>
+      <w:r>
+        <w:t xml:space="preserve"> Alteração de contrato com situação matriculado. </w:t>
       </w:r>
     </w:p>
     <w:p>
@@ -9316,7 +11274,6 @@
         <w:ind w:right="396" w:hanging="348"/>
       </w:pPr>
       <w:r>
-        <w:lastRenderedPageBreak/>
         <w:t xml:space="preserve">Sistema informa que não é possível modificar os dados de um contrato com situação matriculado. </w:t>
       </w:r>
     </w:p>
@@ -9360,7 +11317,21 @@
         <w:ind w:right="396" w:hanging="348"/>
       </w:pPr>
       <w:r>
-        <w:t xml:space="preserve">Sistema informa que não é possível inativar contrato(s) com situação matriculada. </w:t>
+        <w:t xml:space="preserve">Sistema informa que não é possível </w:t>
+      </w:r>
+      <w:r>
+        <w:t>desativar</w:t>
+      </w:r>
+      <w:r>
+        <w:t xml:space="preserve"> </w:t>
+      </w:r>
+      <w:proofErr w:type="gramStart"/>
+      <w:r>
+        <w:t>contrato(</w:t>
+      </w:r>
+      <w:proofErr w:type="gramEnd"/>
+      <w:r>
+        <w:t xml:space="preserve">s) com situação matriculada. </w:t>
       </w:r>
     </w:p>
     <w:p>
@@ -9390,6 +11361,7 @@
         <w:ind w:left="1090" w:right="396"/>
       </w:pPr>
       <w:r>
+        <w:lastRenderedPageBreak/>
         <w:t xml:space="preserve">Nome do caso de uso: Gerar Parcelas; </w:t>
       </w:r>
     </w:p>
@@ -9546,7 +11518,15 @@
         <w:ind w:right="396" w:hanging="361"/>
       </w:pPr>
       <w:r>
-        <w:t xml:space="preserve">Atendente informa matricula do aluno e solicita que o sistema simule parcela(s) clicando no botão “simular parcela(s)“. </w:t>
+        <w:t xml:space="preserve">Atendente informa matricula do aluno e solicita que o sistema simule </w:t>
+      </w:r>
+      <w:proofErr w:type="gramStart"/>
+      <w:r>
+        <w:t>parcela(</w:t>
+      </w:r>
+      <w:proofErr w:type="gramEnd"/>
+      <w:r>
+        <w:t xml:space="preserve">s) clicando no botão “simular parcela(s)“. </w:t>
       </w:r>
     </w:p>
     <w:p>
@@ -9570,7 +11550,15 @@
         <w:ind w:right="396" w:hanging="361"/>
       </w:pPr>
       <w:r>
-        <w:t xml:space="preserve">Atendente concorda com a parcela(s) e deseja gerar a parcela(s) clicando em “salvar”. </w:t>
+        <w:t xml:space="preserve">Atendente concorda com a </w:t>
+      </w:r>
+      <w:proofErr w:type="gramStart"/>
+      <w:r>
+        <w:t>parcela(</w:t>
+      </w:r>
+      <w:proofErr w:type="gramEnd"/>
+      <w:r>
+        <w:t xml:space="preserve">s) e deseja gerar a parcela(s) clicando em “salvar”. </w:t>
       </w:r>
     </w:p>
     <w:p>
@@ -9582,7 +11570,15 @@
         <w:ind w:right="396" w:hanging="361"/>
       </w:pPr>
       <w:r>
-        <w:t xml:space="preserve">Sistema realiza as validações necessárias e informa que a parcela(s) foi gerada com sucesso. </w:t>
+        <w:t xml:space="preserve">Sistema realiza as validações necessárias e informa que a </w:t>
+      </w:r>
+      <w:proofErr w:type="gramStart"/>
+      <w:r>
+        <w:t>parcela(</w:t>
+      </w:r>
+      <w:proofErr w:type="gramEnd"/>
+      <w:r>
+        <w:t xml:space="preserve">s) foi gerada com sucesso. </w:t>
       </w:r>
     </w:p>
     <w:p>
@@ -9594,7 +11590,6 @@
         <w:ind w:right="396" w:hanging="361"/>
       </w:pPr>
       <w:r>
-        <w:lastRenderedPageBreak/>
         <w:t xml:space="preserve">Sistema retoma para o passo 2 do cenário principal. </w:t>
       </w:r>
     </w:p>
@@ -9632,8 +11627,13 @@
       <w:pPr>
         <w:ind w:left="1435" w:right="396"/>
       </w:pPr>
-      <w:r>
-        <w:t xml:space="preserve">6.a Matricula inexistente. </w:t>
+      <w:proofErr w:type="gramStart"/>
+      <w:r>
+        <w:t>6.a Matricula</w:t>
+      </w:r>
+      <w:proofErr w:type="gramEnd"/>
+      <w:r>
+        <w:t xml:space="preserve"> inexistente. </w:t>
       </w:r>
     </w:p>
     <w:p>
@@ -9667,6 +11667,7 @@
         <w:jc w:val="left"/>
       </w:pPr>
       <w:r>
+        <w:lastRenderedPageBreak/>
         <w:t xml:space="preserve"> </w:t>
       </w:r>
     </w:p>
@@ -9807,7 +11808,15 @@
         <w:ind w:right="396" w:hanging="348"/>
       </w:pPr>
       <w:r>
-        <w:t xml:space="preserve">Atendente preenche campo(s) disponível (nome, vencimento, nº da parcela), para filtrar os registros. </w:t>
+        <w:t xml:space="preserve">Atendente preenche </w:t>
+      </w:r>
+      <w:proofErr w:type="gramStart"/>
+      <w:r>
+        <w:t>campo(</w:t>
+      </w:r>
+      <w:proofErr w:type="gramEnd"/>
+      <w:r>
+        <w:t xml:space="preserve">s) disponível (nome, vencimento, nº da parcela), para filtrar os registros. </w:t>
       </w:r>
     </w:p>
     <w:p>
@@ -9819,7 +11828,15 @@
         <w:ind w:right="396" w:hanging="348"/>
       </w:pPr>
       <w:r>
-        <w:t xml:space="preserve">Sistema encontra parcela(s), conforme filtro informado pelo usuário e exibe na tela.  </w:t>
+        <w:t xml:space="preserve">Sistema encontra </w:t>
+      </w:r>
+      <w:proofErr w:type="gramStart"/>
+      <w:r>
+        <w:t>parcela(</w:t>
+      </w:r>
+      <w:proofErr w:type="gramEnd"/>
+      <w:r>
+        <w:t xml:space="preserve">s), conforme filtro informado pelo usuário e exibe na tela.  </w:t>
       </w:r>
     </w:p>
     <w:p>
@@ -9831,7 +11848,15 @@
         <w:ind w:right="396" w:hanging="348"/>
       </w:pPr>
       <w:r>
-        <w:t xml:space="preserve">Atendente solicita receber o pagamento da(s) parcela(s) do contrato clicando no botão “receber”. </w:t>
+        <w:t xml:space="preserve">Atendente solicita receber o pagamento </w:t>
+      </w:r>
+      <w:proofErr w:type="gramStart"/>
+      <w:r>
+        <w:t>da(</w:t>
+      </w:r>
+      <w:proofErr w:type="gramEnd"/>
+      <w:r>
+        <w:t xml:space="preserve">s) parcela(s) do contrato clicando no botão “receber”. </w:t>
       </w:r>
     </w:p>
     <w:p>
@@ -9875,7 +11900,6 @@
         <w:ind w:right="396" w:hanging="348"/>
       </w:pPr>
       <w:r>
-        <w:lastRenderedPageBreak/>
         <w:t xml:space="preserve">Fim do caso de uso Receber Pagamento. </w:t>
       </w:r>
     </w:p>
@@ -9938,6 +11962,7 @@
         <w:ind w:right="396" w:hanging="361"/>
       </w:pPr>
       <w:r>
+        <w:lastRenderedPageBreak/>
         <w:t xml:space="preserve">Gerente autenticado no sistema; </w:t>
       </w:r>
     </w:p>
@@ -10087,7 +12112,23 @@
         <w:ind w:right="396" w:hanging="361"/>
       </w:pPr>
       <w:r>
-        <w:t xml:space="preserve">Gerente preenche campo(s) disponível (nome, cpf, cargo, status), para filtrar os registros. </w:t>
+        <w:t xml:space="preserve">Gerente preenche </w:t>
+      </w:r>
+      <w:proofErr w:type="gramStart"/>
+      <w:r>
+        <w:t>campo(</w:t>
+      </w:r>
+      <w:proofErr w:type="gramEnd"/>
+      <w:r>
+        <w:t xml:space="preserve">s) disponível (nome, </w:t>
+      </w:r>
+      <w:proofErr w:type="spellStart"/>
+      <w:r>
+        <w:t>cpf</w:t>
+      </w:r>
+      <w:proofErr w:type="spellEnd"/>
+      <w:r>
+        <w:t xml:space="preserve">, cargo, status), para filtrar os registros. </w:t>
       </w:r>
     </w:p>
     <w:p>
@@ -10100,7 +12141,15 @@
         <w:ind w:right="396" w:hanging="361"/>
       </w:pPr>
       <w:r>
-        <w:t xml:space="preserve">Sistema encontra funcionário(s), conforme filtro informado pelo usuário e exibe na tela. </w:t>
+        <w:t xml:space="preserve">Sistema encontra </w:t>
+      </w:r>
+      <w:proofErr w:type="gramStart"/>
+      <w:r>
+        <w:t>funcionário(</w:t>
+      </w:r>
+      <w:proofErr w:type="gramEnd"/>
+      <w:r>
+        <w:t xml:space="preserve">s), conforme filtro informado pelo usuário e exibe na tela. </w:t>
       </w:r>
     </w:p>
     <w:p>
@@ -10149,7 +12198,6 @@
         <w:ind w:right="396" w:hanging="361"/>
       </w:pPr>
       <w:r>
-        <w:lastRenderedPageBreak/>
         <w:t xml:space="preserve">Sistema realiza as validações necessárias e informa que os dados foram modificados com sucesso. </w:t>
       </w:r>
     </w:p>
@@ -10174,7 +12222,21 @@
         <w:ind w:right="396" w:hanging="361"/>
       </w:pPr>
       <w:r>
-        <w:t xml:space="preserve">Gerente solicita inativação do funcionário(s) ao clicar no botão “inativar”. </w:t>
+        <w:t xml:space="preserve">Gerente solicita inativação do </w:t>
+      </w:r>
+      <w:proofErr w:type="gramStart"/>
+      <w:r>
+        <w:t>funcionário(</w:t>
+      </w:r>
+      <w:proofErr w:type="gramEnd"/>
+      <w:r>
+        <w:t>s) ao clicar no botão “</w:t>
+      </w:r>
+      <w:r>
+        <w:t>desativar</w:t>
+      </w:r>
+      <w:r>
+        <w:t xml:space="preserve">”. </w:t>
       </w:r>
     </w:p>
     <w:p>
@@ -10216,6 +12278,7 @@
         <w:ind w:left="1078" w:right="396"/>
       </w:pPr>
       <w:r>
+        <w:lastRenderedPageBreak/>
         <w:t xml:space="preserve">Cenários alternativos (extensões); </w:t>
       </w:r>
     </w:p>
@@ -10237,7 +12300,15 @@
         <w:ind w:right="396" w:hanging="360"/>
       </w:pPr>
       <w:r>
-        <w:t xml:space="preserve">Sistema destaca com um “*” o campo(s) que não foi preenchido, e informa que o campo(s) com “*” é de preenchimento obrigatório. </w:t>
+        <w:t xml:space="preserve">Sistema destaca com um “*” o </w:t>
+      </w:r>
+      <w:proofErr w:type="gramStart"/>
+      <w:r>
+        <w:t>campo(</w:t>
+      </w:r>
+      <w:proofErr w:type="gramEnd"/>
+      <w:r>
+        <w:t xml:space="preserve">s) que não foi preenchido, e informa que o campo(s) com “*” é de preenchimento obrigatório. </w:t>
       </w:r>
     </w:p>
     <w:p>
@@ -10280,7 +12351,15 @@
         <w:ind w:right="396" w:hanging="360"/>
       </w:pPr>
       <w:r>
-        <w:t xml:space="preserve">Sistema destaca com um “*” o campo(s), e informa que já existe um valor cadastrado igual ao digitado no sistema. </w:t>
+        <w:t xml:space="preserve">Sistema destaca com um “*” o </w:t>
+      </w:r>
+      <w:proofErr w:type="gramStart"/>
+      <w:r>
+        <w:t>campo(</w:t>
+      </w:r>
+      <w:proofErr w:type="gramEnd"/>
+      <w:r>
+        <w:t xml:space="preserve">s), e informa que já existe um valor cadastrado igual ao digitado no sistema. </w:t>
       </w:r>
     </w:p>
     <w:p>
@@ -10422,7 +12501,6 @@
         <w:jc w:val="left"/>
       </w:pPr>
       <w:r>
-        <w:lastRenderedPageBreak/>
         <w:t xml:space="preserve"> </w:t>
       </w:r>
     </w:p>
@@ -10469,7 +12547,21 @@
         <w:ind w:right="396" w:hanging="281"/>
       </w:pPr>
       <w:r>
-        <w:t xml:space="preserve">Sistema informa que não é possível inativar funcionário(s) com despesa(s) cadastrada. </w:t>
+        <w:t xml:space="preserve">Sistema informa que não é possível </w:t>
+      </w:r>
+      <w:r>
+        <w:t>desativar</w:t>
+      </w:r>
+      <w:r>
+        <w:t xml:space="preserve"> </w:t>
+      </w:r>
+      <w:proofErr w:type="gramStart"/>
+      <w:r>
+        <w:t>funcionário(</w:t>
+      </w:r>
+      <w:proofErr w:type="gramEnd"/>
+      <w:r>
+        <w:t xml:space="preserve">s) com despesa(s) cadastrada. </w:t>
       </w:r>
     </w:p>
     <w:p>
@@ -10491,6 +12583,7 @@
         <w:jc w:val="left"/>
       </w:pPr>
       <w:r>
+        <w:lastRenderedPageBreak/>
         <w:t xml:space="preserve"> </w:t>
       </w:r>
     </w:p>
@@ -10692,8 +12785,15 @@
         <w:ind w:right="396" w:hanging="361"/>
       </w:pPr>
       <w:r>
-        <w:lastRenderedPageBreak/>
-        <w:t xml:space="preserve">Gerente preenche campo(s) disponível (nome, tipo), para filtrar os registros. </w:t>
+        <w:t xml:space="preserve">Gerente preenche </w:t>
+      </w:r>
+      <w:proofErr w:type="gramStart"/>
+      <w:r>
+        <w:t>campo(</w:t>
+      </w:r>
+      <w:proofErr w:type="gramEnd"/>
+      <w:r>
+        <w:t xml:space="preserve">s) disponível (nome, tipo), para filtrar os registros. </w:t>
       </w:r>
     </w:p>
     <w:p>
@@ -10706,7 +12806,15 @@
         <w:ind w:right="396" w:hanging="361"/>
       </w:pPr>
       <w:r>
-        <w:t xml:space="preserve">Sistema encontra categoria(s), conforme filtro informado pelo usuário e exibe na tela.  </w:t>
+        <w:t xml:space="preserve">Sistema encontra </w:t>
+      </w:r>
+      <w:proofErr w:type="gramStart"/>
+      <w:r>
+        <w:t>categoria(</w:t>
+      </w:r>
+      <w:proofErr w:type="gramEnd"/>
+      <w:r>
+        <w:t xml:space="preserve">s), conforme filtro informado pelo usuário e exibe na tela.  </w:t>
       </w:r>
     </w:p>
     <w:p>
@@ -10780,7 +12888,22 @@
         <w:ind w:right="396" w:hanging="361"/>
       </w:pPr>
       <w:r>
-        <w:t xml:space="preserve">Gerente solicita inativação da categoria(s) ao clicar no botão “inativar”. </w:t>
+        <w:lastRenderedPageBreak/>
+        <w:t xml:space="preserve">Gerente solicita inativação da </w:t>
+      </w:r>
+      <w:proofErr w:type="gramStart"/>
+      <w:r>
+        <w:t>categoria(</w:t>
+      </w:r>
+      <w:proofErr w:type="gramEnd"/>
+      <w:r>
+        <w:t>s) ao clicar no botão “</w:t>
+      </w:r>
+      <w:r>
+        <w:t>desativar</w:t>
+      </w:r>
+      <w:r>
+        <w:t xml:space="preserve">”. </w:t>
       </w:r>
     </w:p>
     <w:p>
@@ -10843,7 +12966,15 @@
         <w:ind w:right="396" w:hanging="324"/>
       </w:pPr>
       <w:r>
-        <w:t xml:space="preserve">Sistema destaca com um “*” o campo(s) que não foi preenchido, e informa que o campo(s) com “*” é de preenchimento obrigatório. </w:t>
+        <w:t xml:space="preserve">Sistema destaca com um “*” o </w:t>
+      </w:r>
+      <w:proofErr w:type="gramStart"/>
+      <w:r>
+        <w:t>campo(</w:t>
+      </w:r>
+      <w:proofErr w:type="gramEnd"/>
+      <w:r>
+        <w:t xml:space="preserve">s) que não foi preenchido, e informa que o campo(s) com “*” é de preenchimento obrigatório. </w:t>
       </w:r>
     </w:p>
     <w:p>
@@ -10886,7 +13017,15 @@
         <w:ind w:right="396" w:hanging="346"/>
       </w:pPr>
       <w:r>
-        <w:t xml:space="preserve">Sistema destaca com um “*” o campo(s), e informa que já existe um valor cadastrado igual ao digitado no sistema. </w:t>
+        <w:t xml:space="preserve">Sistema destaca com um “*” o </w:t>
+      </w:r>
+      <w:proofErr w:type="gramStart"/>
+      <w:r>
+        <w:t>campo(</w:t>
+      </w:r>
+      <w:proofErr w:type="gramEnd"/>
+      <w:r>
+        <w:t xml:space="preserve">s), e informa que já existe um valor cadastrado igual ao digitado no sistema. </w:t>
       </w:r>
     </w:p>
     <w:p>
@@ -10960,7 +13099,15 @@
         <w:ind w:right="396" w:hanging="348"/>
       </w:pPr>
       <w:r>
-        <w:t xml:space="preserve">Gerente desiste de alterar algum valor de campo do categoria, clicando no botão “cancelar”. </w:t>
+        <w:t xml:space="preserve">Gerente desiste de alterar algum valor de campo </w:t>
+      </w:r>
+      <w:proofErr w:type="gramStart"/>
+      <w:r>
+        <w:t>do categoria</w:t>
+      </w:r>
+      <w:proofErr w:type="gramEnd"/>
+      <w:r>
+        <w:t xml:space="preserve">, clicando no botão “cancelar”. </w:t>
       </w:r>
     </w:p>
     <w:p>
@@ -10972,7 +13119,6 @@
         <w:ind w:right="396" w:hanging="348"/>
       </w:pPr>
       <w:r>
-        <w:lastRenderedPageBreak/>
         <w:t xml:space="preserve">Sistema retorna para o passo 9 do cenário principal. </w:t>
       </w:r>
     </w:p>
@@ -11055,7 +13201,22 @@
         <w:ind w:right="396" w:hanging="348"/>
       </w:pPr>
       <w:r>
-        <w:t xml:space="preserve">Sistema informa que não é possível inativar categoria(s) com despesa(s) cadastrada. </w:t>
+        <w:lastRenderedPageBreak/>
+        <w:t xml:space="preserve">Sistema informa que não é possível </w:t>
+      </w:r>
+      <w:r>
+        <w:t>desativar</w:t>
+      </w:r>
+      <w:r>
+        <w:t xml:space="preserve"> </w:t>
+      </w:r>
+      <w:proofErr w:type="gramStart"/>
+      <w:r>
+        <w:t>categoria(</w:t>
+      </w:r>
+      <w:proofErr w:type="gramEnd"/>
+      <w:r>
+        <w:t xml:space="preserve">s) com despesa(s) cadastrada. </w:t>
       </w:r>
     </w:p>
     <w:p>
@@ -11246,7 +13407,6 @@
         <w:ind w:right="396" w:hanging="361"/>
       </w:pPr>
       <w:r>
-        <w:lastRenderedPageBreak/>
         <w:t xml:space="preserve">Sistema exibe todas as despesas cadastradas no sistema, a tela está ordenada por nome da despesa e paginada por 20 registros. </w:t>
       </w:r>
     </w:p>
@@ -11319,7 +13479,15 @@
         <w:ind w:right="396" w:hanging="361"/>
       </w:pPr>
       <w:r>
-        <w:t xml:space="preserve">Gerente preenche campo(s) disponível (nome, tipo, cargo), para filtrar os registros. </w:t>
+        <w:t xml:space="preserve">Gerente preenche </w:t>
+      </w:r>
+      <w:proofErr w:type="gramStart"/>
+      <w:r>
+        <w:t>campo(</w:t>
+      </w:r>
+      <w:proofErr w:type="gramEnd"/>
+      <w:r>
+        <w:t xml:space="preserve">s) disponível (nome, tipo, cargo), para filtrar os registros. </w:t>
       </w:r>
     </w:p>
     <w:p>
@@ -11332,7 +13500,16 @@
         <w:ind w:right="396" w:hanging="361"/>
       </w:pPr>
       <w:r>
-        <w:t xml:space="preserve">Sistema encontra despesa(s), conforme filtro informado pelo usuário e exibe na tela.  </w:t>
+        <w:lastRenderedPageBreak/>
+        <w:t xml:space="preserve">Sistema encontra </w:t>
+      </w:r>
+      <w:proofErr w:type="gramStart"/>
+      <w:r>
+        <w:t>despesa(</w:t>
+      </w:r>
+      <w:proofErr w:type="gramEnd"/>
+      <w:r>
+        <w:t xml:space="preserve">s), conforme filtro informado pelo usuário e exibe na tela.  </w:t>
       </w:r>
     </w:p>
     <w:p>
@@ -11406,7 +13583,21 @@
         <w:ind w:right="396" w:hanging="361"/>
       </w:pPr>
       <w:r>
-        <w:t xml:space="preserve">Gerente solicita inativação da despesa(s) ao clicar no botão “inativar”. </w:t>
+        <w:t xml:space="preserve">Gerente solicita inativação da </w:t>
+      </w:r>
+      <w:proofErr w:type="gramStart"/>
+      <w:r>
+        <w:t>despesa(</w:t>
+      </w:r>
+      <w:proofErr w:type="gramEnd"/>
+      <w:r>
+        <w:t>s) ao clicar no botão “</w:t>
+      </w:r>
+      <w:r>
+        <w:t>desativar</w:t>
+      </w:r>
+      <w:r>
+        <w:t xml:space="preserve">”. </w:t>
       </w:r>
     </w:p>
     <w:p>
@@ -11519,7 +13710,15 @@
         <w:ind w:right="396" w:hanging="324"/>
       </w:pPr>
       <w:r>
-        <w:t xml:space="preserve">Sistema destaca com um “*” o campo(s) que não foi preenchido, e informa que o campo(s) com “*” é de preenchimento obrigatório. </w:t>
+        <w:t xml:space="preserve">Sistema destaca com um “*” o </w:t>
+      </w:r>
+      <w:proofErr w:type="gramStart"/>
+      <w:r>
+        <w:t>campo(</w:t>
+      </w:r>
+      <w:proofErr w:type="gramEnd"/>
+      <w:r>
+        <w:t xml:space="preserve">s) que não foi preenchido, e informa que o campo(s) com “*” é de preenchimento obrigatório. </w:t>
       </w:r>
     </w:p>
     <w:p>
@@ -11531,7 +13730,6 @@
         <w:ind w:right="396" w:hanging="324"/>
       </w:pPr>
       <w:r>
-        <w:lastRenderedPageBreak/>
         <w:t xml:space="preserve">Sistema retorna para o passo 5 do cenário principal. </w:t>
       </w:r>
     </w:p>
@@ -11563,7 +13761,15 @@
         <w:ind w:right="396" w:hanging="346"/>
       </w:pPr>
       <w:r>
-        <w:t xml:space="preserve">Sistema destaca com um “*” o campo(s), e informa que já existe um valor cadastrado igual ao digitado no sistema. </w:t>
+        <w:t xml:space="preserve">Sistema destaca com um “*” o </w:t>
+      </w:r>
+      <w:proofErr w:type="gramStart"/>
+      <w:r>
+        <w:t>campo(</w:t>
+      </w:r>
+      <w:proofErr w:type="gramEnd"/>
+      <w:r>
+        <w:t xml:space="preserve">s), e informa que já existe um valor cadastrado igual ao digitado no sistema. </w:t>
       </w:r>
     </w:p>
     <w:p>
@@ -11617,6 +13823,7 @@
         <w:ind w:right="396" w:hanging="348"/>
       </w:pPr>
       <w:r>
+        <w:lastRenderedPageBreak/>
         <w:t xml:space="preserve">Sistema retorna para o passo 8 do cenário principal. </w:t>
       </w:r>
     </w:p>
@@ -11647,7 +13854,15 @@
         <w:ind w:right="396" w:hanging="348"/>
       </w:pPr>
       <w:r>
-        <w:t xml:space="preserve">Gerente desiste de alterar algum valor de campo do despesa, clicando no botão “cancelar”. </w:t>
+        <w:t xml:space="preserve">Gerente desiste de alterar algum valor de campo </w:t>
+      </w:r>
+      <w:proofErr w:type="gramStart"/>
+      <w:r>
+        <w:t>do despesa</w:t>
+      </w:r>
+      <w:proofErr w:type="gramEnd"/>
+      <w:r>
+        <w:t xml:space="preserve">, clicando no botão “cancelar”. </w:t>
       </w:r>
     </w:p>
     <w:p>
@@ -11729,7 +13944,15 @@
         <w:ind w:left="1435" w:right="396"/>
       </w:pPr>
       <w:r>
-        <w:t xml:space="preserve">13.c Alteração de despesa com Lançamento cadastrado. </w:t>
+        <w:t>13.</w:t>
+      </w:r>
+      <w:proofErr w:type="gramStart"/>
+      <w:r>
+        <w:t>c</w:t>
+      </w:r>
+      <w:proofErr w:type="gramEnd"/>
+      <w:r>
+        <w:t xml:space="preserve"> Alteração de despesa com Lançamento cadastrado. </w:t>
       </w:r>
     </w:p>
     <w:p>
@@ -11783,7 +14006,21 @@
         <w:ind w:right="396" w:hanging="348"/>
       </w:pPr>
       <w:r>
-        <w:t xml:space="preserve">Sistema informa que não é possível inativar despesa(s) com Lançamento(s) cadastrado. </w:t>
+        <w:t xml:space="preserve">Sistema informa que não é possível </w:t>
+      </w:r>
+      <w:r>
+        <w:t>desativar</w:t>
+      </w:r>
+      <w:r>
+        <w:t xml:space="preserve"> </w:t>
+      </w:r>
+      <w:proofErr w:type="gramStart"/>
+      <w:r>
+        <w:t>despesa(</w:t>
+      </w:r>
+      <w:proofErr w:type="gramEnd"/>
+      <w:r>
+        <w:t xml:space="preserve">s) com Lançamento(s) cadastrado. </w:t>
       </w:r>
     </w:p>
     <w:p>
@@ -11806,7 +14043,6 @@
         <w:jc w:val="left"/>
       </w:pPr>
       <w:r>
-        <w:lastRenderedPageBreak/>
         <w:t xml:space="preserve"> </w:t>
       </w:r>
     </w:p>
@@ -11880,6 +14116,7 @@
         <w:ind w:left="1090" w:right="396"/>
       </w:pPr>
       <w:r>
+        <w:lastRenderedPageBreak/>
         <w:t xml:space="preserve">Pós-condições: </w:t>
       </w:r>
     </w:p>
@@ -11972,7 +14209,15 @@
         <w:ind w:right="396" w:hanging="361"/>
       </w:pPr>
       <w:r>
-        <w:t xml:space="preserve">Gerente informa o período inicial e final e solicita que o sistema gere o(s) lançamento(s) clicando no botão “Gerar Lançamento(s)“. </w:t>
+        <w:t xml:space="preserve">Gerente informa o período inicial e final e solicita que o sistema gere </w:t>
+      </w:r>
+      <w:proofErr w:type="gramStart"/>
+      <w:r>
+        <w:t>o(</w:t>
+      </w:r>
+      <w:proofErr w:type="gramEnd"/>
+      <w:r>
+        <w:t xml:space="preserve">s) lançamento(s) clicando no botão “Gerar Lançamento(s)“. </w:t>
       </w:r>
     </w:p>
     <w:p>
@@ -11984,7 +14229,23 @@
         <w:ind w:right="396" w:hanging="361"/>
       </w:pPr>
       <w:r>
-        <w:t xml:space="preserve">Sistema realiza as validações necessárias e informa que o lançamento(s) foi gerados para o período informado com sucesso. </w:t>
+        <w:t xml:space="preserve">Sistema realiza as validações necessárias e informa que o </w:t>
+      </w:r>
+      <w:proofErr w:type="gramStart"/>
+      <w:r>
+        <w:t>lançamento(</w:t>
+      </w:r>
+      <w:proofErr w:type="gramEnd"/>
+      <w:r>
+        <w:t xml:space="preserve">s) </w:t>
+      </w:r>
+      <w:proofErr w:type="spellStart"/>
+      <w:r>
+        <w:t>foi</w:t>
+      </w:r>
+      <w:proofErr w:type="spellEnd"/>
+      <w:r>
+        <w:t xml:space="preserve"> gerados para o período informado com sucesso. </w:t>
       </w:r>
     </w:p>
     <w:p>
@@ -12008,7 +14269,15 @@
         <w:ind w:right="396" w:hanging="361"/>
       </w:pPr>
       <w:r>
-        <w:t xml:space="preserve">Gerente preenche campo(s) disponível (nome, cargo, categoria ), para filtrar os registros. </w:t>
+        <w:t xml:space="preserve">Gerente preenche </w:t>
+      </w:r>
+      <w:proofErr w:type="gramStart"/>
+      <w:r>
+        <w:t>campo(</w:t>
+      </w:r>
+      <w:proofErr w:type="gramEnd"/>
+      <w:r>
+        <w:t xml:space="preserve">s) disponível (nome, cargo, categoria ), para filtrar os registros. </w:t>
       </w:r>
     </w:p>
     <w:p>
@@ -12020,7 +14289,15 @@
         <w:ind w:right="396" w:hanging="361"/>
       </w:pPr>
       <w:r>
-        <w:t xml:space="preserve">Sistema encontra parcela(s), conforme filtro informado pelo usuário e exibe na tela. </w:t>
+        <w:t xml:space="preserve">Sistema encontra </w:t>
+      </w:r>
+      <w:proofErr w:type="gramStart"/>
+      <w:r>
+        <w:t>parcela(</w:t>
+      </w:r>
+      <w:proofErr w:type="gramEnd"/>
+      <w:r>
+        <w:t xml:space="preserve">s), conforme filtro informado pelo usuário e exibe na tela. </w:t>
       </w:r>
     </w:p>
     <w:p>
@@ -12032,7 +14309,15 @@
         <w:ind w:right="396" w:hanging="361"/>
       </w:pPr>
       <w:r>
-        <w:t xml:space="preserve">Gerente solicita registrar o pagamento do(s) lançamento(s) da despesa clicando no botão “pagar”. </w:t>
+        <w:t xml:space="preserve">Gerente solicita registrar o pagamento </w:t>
+      </w:r>
+      <w:proofErr w:type="gramStart"/>
+      <w:r>
+        <w:t>do(</w:t>
+      </w:r>
+      <w:proofErr w:type="gramEnd"/>
+      <w:r>
+        <w:t xml:space="preserve">s) lançamento(s) da despesa clicando no botão “pagar”. </w:t>
       </w:r>
     </w:p>
     <w:p>
@@ -12073,7 +14358,6 @@
         <w:ind w:left="1435" w:right="396"/>
       </w:pPr>
       <w:r>
-        <w:lastRenderedPageBreak/>
         <w:t xml:space="preserve">6.a Lançamento já gerado. </w:t>
       </w:r>
     </w:p>
@@ -12150,6 +14434,7 @@
         <w:ind w:left="1090" w:right="396"/>
       </w:pPr>
       <w:r>
+        <w:lastRenderedPageBreak/>
         <w:t xml:space="preserve">Precondições: </w:t>
       </w:r>
     </w:p>
@@ -12242,7 +14527,15 @@
         <w:ind w:right="396" w:hanging="361"/>
       </w:pPr>
       <w:r>
-        <w:t xml:space="preserve">Gerente preenche campo(s) disponível (vencimento, categoria, valor), para filtrar os registros. </w:t>
+        <w:t xml:space="preserve">Gerente preenche </w:t>
+      </w:r>
+      <w:proofErr w:type="gramStart"/>
+      <w:r>
+        <w:t>campo(</w:t>
+      </w:r>
+      <w:proofErr w:type="gramEnd"/>
+      <w:r>
+        <w:t xml:space="preserve">s) disponível (vencimento, categoria, valor), para filtrar os registros. </w:t>
       </w:r>
     </w:p>
     <w:p>
@@ -12254,7 +14547,15 @@
         <w:ind w:right="396" w:hanging="361"/>
       </w:pPr>
       <w:r>
-        <w:t xml:space="preserve">Sistema encontra lançamento(s), conforme filtro informado pelo Gerente e exibe na tela.  </w:t>
+        <w:t xml:space="preserve">Sistema encontra </w:t>
+      </w:r>
+      <w:proofErr w:type="gramStart"/>
+      <w:r>
+        <w:t>lançamento(</w:t>
+      </w:r>
+      <w:proofErr w:type="gramEnd"/>
+      <w:r>
+        <w:t xml:space="preserve">s), conforme filtro informado pelo Gerente e exibe na tela.  </w:t>
       </w:r>
     </w:p>
     <w:p>
@@ -12266,7 +14567,15 @@
         <w:ind w:right="396" w:hanging="361"/>
       </w:pPr>
       <w:r>
-        <w:t xml:space="preserve">Gerente solicita registrar o pagamento da(s) lançamento(s) da despesa(s) clicando no botão “Pagar”. </w:t>
+        <w:t xml:space="preserve">Gerente solicita registrar o pagamento </w:t>
+      </w:r>
+      <w:proofErr w:type="gramStart"/>
+      <w:r>
+        <w:t>da(</w:t>
+      </w:r>
+      <w:proofErr w:type="gramEnd"/>
+      <w:r>
+        <w:t xml:space="preserve">s) lançamento(s) da despesa(s) clicando no botão “Pagar”. </w:t>
       </w:r>
     </w:p>
     <w:p>
@@ -12345,7 +14654,6 @@
         <w:ind w:right="396" w:hanging="554"/>
       </w:pPr>
       <w:r>
-        <w:lastRenderedPageBreak/>
         <w:t xml:space="preserve">MODELO CONCEITUAL DE CLASSE </w:t>
       </w:r>
     </w:p>
@@ -12359,6 +14667,7 @@
         <w:rPr>
           <w:noProof/>
         </w:rPr>
+        <w:lastRenderedPageBreak/>
         <w:drawing>
           <wp:inline distT="0" distB="0" distL="0" distR="0">
             <wp:extent cx="5757545" cy="7600315"/>
@@ -12702,8 +15011,6 @@
       <w:pPr>
         <w:ind w:right="396"/>
       </w:pPr>
-      <w:bookmarkStart w:id="0" w:name="_GoBack"/>
-      <w:bookmarkEnd w:id="0"/>
     </w:p>
     <w:p>
       <w:pPr>
@@ -13342,6 +15649,7 @@
       <w:r>
         <w:t>&lt;</w:t>
       </w:r>
+      <w:proofErr w:type="gramStart"/>
       <w:r>
         <w:rPr>
           <w:color w:val="0000FF"/>
@@ -13349,6 +15657,7 @@
         </w:rPr>
         <w:t>http://www.macoratti.net/net_uml2.htm</w:t>
       </w:r>
+      <w:proofErr w:type="gramEnd"/>
       <w:r>
         <w:t xml:space="preserve">&gt;. Acessado em 09 de maio de 2019 </w:t>
       </w:r>
@@ -13424,14 +15733,44 @@
           <w:t xml:space="preserve"> </w:t>
         </w:r>
       </w:hyperlink>
+      <w:proofErr w:type="spellStart"/>
       <w:r>
         <w:t>Heinzelmann</w:t>
       </w:r>
+      <w:proofErr w:type="spellEnd"/>
       <w:r>
         <w:rPr>
           <w:b/>
         </w:rPr>
-        <w:t xml:space="preserve"> Como criar um projeto no software gratuito OpenProj? um guia passo a passo</w:t>
+        <w:t xml:space="preserve"> Como criar um projeto no software gratuito </w:t>
+      </w:r>
+      <w:proofErr w:type="spellStart"/>
+      <w:r>
+        <w:rPr>
+          <w:b/>
+        </w:rPr>
+        <w:t>OpenProj</w:t>
+      </w:r>
+      <w:proofErr w:type="spellEnd"/>
+      <w:r>
+        <w:rPr>
+          <w:b/>
+        </w:rPr>
+        <w:t xml:space="preserve">? </w:t>
+      </w:r>
+      <w:proofErr w:type="gramStart"/>
+      <w:r>
+        <w:rPr>
+          <w:b/>
+        </w:rPr>
+        <w:t>um</w:t>
+      </w:r>
+      <w:proofErr w:type="gramEnd"/>
+      <w:r>
+        <w:rPr>
+          <w:b/>
+        </w:rPr>
+        <w:t xml:space="preserve"> guia passo a passo</w:t>
       </w:r>
       <w:r>
         <w:t>, disponível em</w:t>
@@ -13645,7 +15984,7 @@
         <w:noProof/>
         <w:sz w:val="22"/>
       </w:rPr>
-      <w:t>44</w:t>
+      <w:t>28</w:t>
     </w:r>
     <w:r>
       <w:rPr>

</xml_diff>

<commit_message>
finalizado diagrma de estados e de sequencia
</commit_message>
<xml_diff>
--- a/documentos/PRJ_TCC_ESTÁCIO.docx
+++ b/documentos/PRJ_TCC_ESTÁCIO.docx
@@ -7870,8 +7870,6 @@
       <w:r>
         <w:t xml:space="preserve"> </w:t>
       </w:r>
-      <w:bookmarkStart w:id="0" w:name="_GoBack"/>
-      <w:bookmarkEnd w:id="0"/>
     </w:p>
     <w:p>
       <w:pPr>
@@ -14822,6 +14820,21 @@
         <w:spacing w:after="88"/>
         <w:ind w:left="924" w:right="396" w:firstLine="0"/>
       </w:pPr>
+    </w:p>
+    <w:p>
+      <w:pPr>
+        <w:spacing w:after="88"/>
+        <w:ind w:left="924" w:right="396" w:firstLine="0"/>
+      </w:pPr>
+      <w:r>
+        <w:t>MANTER_UNIDADE</w:t>
+      </w:r>
+    </w:p>
+    <w:p>
+      <w:pPr>
+        <w:spacing w:after="88"/>
+        <w:ind w:left="924" w:right="396" w:firstLine="0"/>
+      </w:pPr>
       <w:r>
         <w:t xml:space="preserve"> </w:t>
       </w:r>
@@ -14852,7 +14865,7 @@
             <v:path o:extrusionok="f" gradientshapeok="t" o:connecttype="rect"/>
             <o:lock v:ext="edit" aspectratio="t"/>
           </v:shapetype>
-          <v:shape id="_x0000_i1025" type="#_x0000_t75" style="width:473.25pt;height:442.5pt">
+          <v:shape id="_x0000_i1027" type="#_x0000_t75" style="width:473.45pt;height:442.95pt">
             <v:imagedata r:id="rId15" o:title="Manter Unidade"/>
           </v:shape>
         </w:pict>
@@ -14887,15 +14900,18 @@
       <w:pPr>
         <w:ind w:right="396"/>
       </w:pPr>
+      <w:r>
+        <w:lastRenderedPageBreak/>
+        <w:t>MANTER_TURMA</w:t>
+      </w:r>
     </w:p>
     <w:p>
       <w:pPr>
         <w:ind w:right="396"/>
       </w:pPr>
       <w:r>
-        <w:lastRenderedPageBreak/>
         <w:pict>
-          <v:shape id="_x0000_i1026" type="#_x0000_t75" style="width:473.25pt;height:474.75pt">
+          <v:shape id="_x0000_i1026" type="#_x0000_t75" style="width:473.45pt;height:474.6pt">
             <v:imagedata r:id="rId16" o:title="Manter Turma"/>
           </v:shape>
         </w:pict>
@@ -14940,15 +14956,18 @@
       <w:pPr>
         <w:ind w:right="396"/>
       </w:pPr>
+      <w:r>
+        <w:lastRenderedPageBreak/>
+        <w:t>MANTER_ALUNO</w:t>
+      </w:r>
     </w:p>
     <w:p>
       <w:pPr>
         <w:ind w:right="396"/>
       </w:pPr>
       <w:r>
-        <w:lastRenderedPageBreak/>
         <w:pict>
-          <v:shape id="_x0000_i1027" type="#_x0000_t75" style="width:473.25pt;height:578.25pt">
+          <v:shape id="_x0000_i1025" type="#_x0000_t75" style="width:472.9pt;height:578.3pt">
             <v:imagedata r:id="rId17" o:title="Manter Aluno"/>
           </v:shape>
         </w:pict>
@@ -14973,24 +14992,150 @@
       <w:pPr>
         <w:ind w:right="396"/>
       </w:pPr>
+      <w:r>
+        <w:lastRenderedPageBreak/>
+        <w:t>MANTER_CONTRATO</w:t>
+      </w:r>
     </w:p>
     <w:p>
       <w:pPr>
         <w:ind w:right="396"/>
       </w:pPr>
       <w:r>
+        <w:rPr>
+          <w:noProof/>
+        </w:rPr>
+        <w:drawing>
+          <wp:inline distT="0" distB="0" distL="0" distR="0">
+            <wp:extent cx="6010275" cy="7124700"/>
+            <wp:effectExtent l="0" t="0" r="9525" b="0"/>
+            <wp:docPr id="2" name="Imagem 2"/>
+            <wp:cNvGraphicFramePr>
+              <a:graphicFrameLocks xmlns:a="http://schemas.openxmlformats.org/drawingml/2006/main" noChangeAspect="1"/>
+            </wp:cNvGraphicFramePr>
+            <a:graphic xmlns:a="http://schemas.openxmlformats.org/drawingml/2006/main">
+              <a:graphicData uri="http://schemas.openxmlformats.org/drawingml/2006/picture">
+                <pic:pic xmlns:pic="http://schemas.openxmlformats.org/drawingml/2006/picture">
+                  <pic:nvPicPr>
+                    <pic:cNvPr id="0" name="Picture 16"/>
+                    <pic:cNvPicPr>
+                      <a:picLocks noChangeAspect="1" noChangeArrowheads="1"/>
+                    </pic:cNvPicPr>
+                  </pic:nvPicPr>
+                  <pic:blipFill>
+                    <a:blip r:embed="rId18">
+                      <a:extLst>
+                        <a:ext uri="{28A0092B-C50C-407E-A947-70E740481C1C}">
+                          <a14:useLocalDpi xmlns:a14="http://schemas.microsoft.com/office/drawing/2010/main" val="0"/>
+                        </a:ext>
+                      </a:extLst>
+                    </a:blip>
+                    <a:srcRect/>
+                    <a:stretch>
+                      <a:fillRect/>
+                    </a:stretch>
+                  </pic:blipFill>
+                  <pic:spPr bwMode="auto">
+                    <a:xfrm>
+                      <a:off x="0" y="0"/>
+                      <a:ext cx="6010275" cy="7124700"/>
+                    </a:xfrm>
+                    <a:prstGeom prst="rect">
+                      <a:avLst/>
+                    </a:prstGeom>
+                    <a:noFill/>
+                    <a:ln>
+                      <a:noFill/>
+                    </a:ln>
+                  </pic:spPr>
+                </pic:pic>
+              </a:graphicData>
+            </a:graphic>
+          </wp:inline>
+        </w:drawing>
+      </w:r>
+    </w:p>
+    <w:p>
+      <w:pPr>
+        <w:ind w:right="396"/>
+      </w:pPr>
+    </w:p>
+    <w:p>
+      <w:pPr>
+        <w:ind w:right="396"/>
+      </w:pPr>
+    </w:p>
+    <w:p>
+      <w:pPr>
+        <w:ind w:right="396"/>
+      </w:pPr>
+    </w:p>
+    <w:p>
+      <w:pPr>
+        <w:ind w:right="396"/>
+      </w:pPr>
+      <w:r>
         <w:lastRenderedPageBreak/>
-        <w:pict>
-          <v:shape id="_x0000_i1028" type="#_x0000_t75" style="width:473.25pt;height:561pt">
-            <v:imagedata r:id="rId18" o:title="Manter Contrato"/>
-          </v:shape>
-        </w:pict>
+        <w:t>MANTER_PARCELA</w:t>
       </w:r>
     </w:p>
     <w:p>
       <w:pPr>
         <w:ind w:right="396"/>
       </w:pPr>
+      <w:r>
+        <w:rPr>
+          <w:noProof/>
+        </w:rPr>
+        <w:drawing>
+          <wp:inline distT="0" distB="0" distL="0" distR="0">
+            <wp:extent cx="6010275" cy="4648200"/>
+            <wp:effectExtent l="0" t="0" r="9525" b="0"/>
+            <wp:docPr id="3" name="Imagem 3"/>
+            <wp:cNvGraphicFramePr>
+              <a:graphicFrameLocks xmlns:a="http://schemas.openxmlformats.org/drawingml/2006/main" noChangeAspect="1"/>
+            </wp:cNvGraphicFramePr>
+            <a:graphic xmlns:a="http://schemas.openxmlformats.org/drawingml/2006/main">
+              <a:graphicData uri="http://schemas.openxmlformats.org/drawingml/2006/picture">
+                <pic:pic xmlns:pic="http://schemas.openxmlformats.org/drawingml/2006/picture">
+                  <pic:nvPicPr>
+                    <pic:cNvPr id="0" name="Picture 17"/>
+                    <pic:cNvPicPr>
+                      <a:picLocks noChangeAspect="1" noChangeArrowheads="1"/>
+                    </pic:cNvPicPr>
+                  </pic:nvPicPr>
+                  <pic:blipFill>
+                    <a:blip r:embed="rId19">
+                      <a:extLst>
+                        <a:ext uri="{28A0092B-C50C-407E-A947-70E740481C1C}">
+                          <a14:useLocalDpi xmlns:a14="http://schemas.microsoft.com/office/drawing/2010/main" val="0"/>
+                        </a:ext>
+                      </a:extLst>
+                    </a:blip>
+                    <a:srcRect/>
+                    <a:stretch>
+                      <a:fillRect/>
+                    </a:stretch>
+                  </pic:blipFill>
+                  <pic:spPr bwMode="auto">
+                    <a:xfrm>
+                      <a:off x="0" y="0"/>
+                      <a:ext cx="6010275" cy="4648200"/>
+                    </a:xfrm>
+                    <a:prstGeom prst="rect">
+                      <a:avLst/>
+                    </a:prstGeom>
+                    <a:noFill/>
+                    <a:ln>
+                      <a:noFill/>
+                    </a:ln>
+                  </pic:spPr>
+                </pic:pic>
+              </a:graphicData>
+            </a:graphic>
+          </wp:inline>
+        </w:drawing>
+      </w:r>
     </w:p>
     <w:p>
       <w:pPr>
@@ -15056,21 +15201,499 @@
       <w:pPr>
         <w:ind w:right="396"/>
       </w:pPr>
+      <w:r>
+        <w:lastRenderedPageBreak/>
+        <w:t>3.3.3.</w:t>
+      </w:r>
+      <w:r>
+        <w:t xml:space="preserve"> DIAGRAMA DE ESTADOS</w:t>
+      </w:r>
     </w:p>
     <w:p>
       <w:pPr>
         <w:ind w:right="396"/>
       </w:pPr>
+      <w:r>
+        <w:tab/>
+        <w:t>UNIDADE</w:t>
+      </w:r>
     </w:p>
     <w:p>
       <w:pPr>
         <w:ind w:right="396"/>
       </w:pPr>
+      <w:r>
+        <w:rPr>
+          <w:noProof/>
+        </w:rPr>
+        <w:drawing>
+          <wp:inline distT="0" distB="0" distL="0" distR="0">
+            <wp:extent cx="6014720" cy="3119120"/>
+            <wp:effectExtent l="0" t="0" r="5080" b="5080"/>
+            <wp:docPr id="4" name="Imagem 4"/>
+            <wp:cNvGraphicFramePr>
+              <a:graphicFrameLocks xmlns:a="http://schemas.openxmlformats.org/drawingml/2006/main" noChangeAspect="1"/>
+            </wp:cNvGraphicFramePr>
+            <a:graphic xmlns:a="http://schemas.openxmlformats.org/drawingml/2006/main">
+              <a:graphicData uri="http://schemas.openxmlformats.org/drawingml/2006/picture">
+                <pic:pic xmlns:pic="http://schemas.openxmlformats.org/drawingml/2006/picture">
+                  <pic:nvPicPr>
+                    <pic:cNvPr id="4" name="cadastrar_unidade.png"/>
+                    <pic:cNvPicPr/>
+                  </pic:nvPicPr>
+                  <pic:blipFill>
+                    <a:blip r:embed="rId20">
+                      <a:extLst>
+                        <a:ext uri="{28A0092B-C50C-407E-A947-70E740481C1C}">
+                          <a14:useLocalDpi xmlns:a14="http://schemas.microsoft.com/office/drawing/2010/main" val="0"/>
+                        </a:ext>
+                      </a:extLst>
+                    </a:blip>
+                    <a:stretch>
+                      <a:fillRect/>
+                    </a:stretch>
+                  </pic:blipFill>
+                  <pic:spPr>
+                    <a:xfrm>
+                      <a:off x="0" y="0"/>
+                      <a:ext cx="6014720" cy="3119120"/>
+                    </a:xfrm>
+                    <a:prstGeom prst="rect">
+                      <a:avLst/>
+                    </a:prstGeom>
+                  </pic:spPr>
+                </pic:pic>
+              </a:graphicData>
+            </a:graphic>
+          </wp:inline>
+        </w:drawing>
+      </w:r>
+      <w:r>
+        <w:rPr>
+          <w:noProof/>
+        </w:rPr>
+        <w:drawing>
+          <wp:inline distT="0" distB="0" distL="0" distR="0">
+            <wp:extent cx="6014720" cy="3194050"/>
+            <wp:effectExtent l="0" t="0" r="5080" b="6350"/>
+            <wp:docPr id="5" name="Imagem 5"/>
+            <wp:cNvGraphicFramePr>
+              <a:graphicFrameLocks xmlns:a="http://schemas.openxmlformats.org/drawingml/2006/main" noChangeAspect="1"/>
+            </wp:cNvGraphicFramePr>
+            <a:graphic xmlns:a="http://schemas.openxmlformats.org/drawingml/2006/main">
+              <a:graphicData uri="http://schemas.openxmlformats.org/drawingml/2006/picture">
+                <pic:pic xmlns:pic="http://schemas.openxmlformats.org/drawingml/2006/picture">
+                  <pic:nvPicPr>
+                    <pic:cNvPr id="5" name="editar_unidade.png"/>
+                    <pic:cNvPicPr/>
+                  </pic:nvPicPr>
+                  <pic:blipFill>
+                    <a:blip r:embed="rId21">
+                      <a:extLst>
+                        <a:ext uri="{28A0092B-C50C-407E-A947-70E740481C1C}">
+                          <a14:useLocalDpi xmlns:a14="http://schemas.microsoft.com/office/drawing/2010/main" val="0"/>
+                        </a:ext>
+                      </a:extLst>
+                    </a:blip>
+                    <a:stretch>
+                      <a:fillRect/>
+                    </a:stretch>
+                  </pic:blipFill>
+                  <pic:spPr>
+                    <a:xfrm>
+                      <a:off x="0" y="0"/>
+                      <a:ext cx="6014720" cy="3194050"/>
+                    </a:xfrm>
+                    <a:prstGeom prst="rect">
+                      <a:avLst/>
+                    </a:prstGeom>
+                  </pic:spPr>
+                </pic:pic>
+              </a:graphicData>
+            </a:graphic>
+          </wp:inline>
+        </w:drawing>
+      </w:r>
+      <w:r>
+        <w:rPr>
+          <w:noProof/>
+        </w:rPr>
+        <w:lastRenderedPageBreak/>
+        <w:drawing>
+          <wp:inline distT="0" distB="0" distL="0" distR="0">
+            <wp:extent cx="6014720" cy="3002915"/>
+            <wp:effectExtent l="0" t="0" r="5080" b="6985"/>
+            <wp:docPr id="6" name="Imagem 6"/>
+            <wp:cNvGraphicFramePr>
+              <a:graphicFrameLocks xmlns:a="http://schemas.openxmlformats.org/drawingml/2006/main" noChangeAspect="1"/>
+            </wp:cNvGraphicFramePr>
+            <a:graphic xmlns:a="http://schemas.openxmlformats.org/drawingml/2006/main">
+              <a:graphicData uri="http://schemas.openxmlformats.org/drawingml/2006/picture">
+                <pic:pic xmlns:pic="http://schemas.openxmlformats.org/drawingml/2006/picture">
+                  <pic:nvPicPr>
+                    <pic:cNvPr id="6" name="pesquisar_unidade.png"/>
+                    <pic:cNvPicPr/>
+                  </pic:nvPicPr>
+                  <pic:blipFill>
+                    <a:blip r:embed="rId22">
+                      <a:extLst>
+                        <a:ext uri="{28A0092B-C50C-407E-A947-70E740481C1C}">
+                          <a14:useLocalDpi xmlns:a14="http://schemas.microsoft.com/office/drawing/2010/main" val="0"/>
+                        </a:ext>
+                      </a:extLst>
+                    </a:blip>
+                    <a:stretch>
+                      <a:fillRect/>
+                    </a:stretch>
+                  </pic:blipFill>
+                  <pic:spPr>
+                    <a:xfrm>
+                      <a:off x="0" y="0"/>
+                      <a:ext cx="6014720" cy="3002915"/>
+                    </a:xfrm>
+                    <a:prstGeom prst="rect">
+                      <a:avLst/>
+                    </a:prstGeom>
+                  </pic:spPr>
+                </pic:pic>
+              </a:graphicData>
+            </a:graphic>
+          </wp:inline>
+        </w:drawing>
+      </w:r>
+      <w:r>
+        <w:rPr>
+          <w:noProof/>
+        </w:rPr>
+        <w:drawing>
+          <wp:inline distT="0" distB="0" distL="0" distR="0">
+            <wp:extent cx="6014720" cy="4975860"/>
+            <wp:effectExtent l="0" t="0" r="5080" b="0"/>
+            <wp:docPr id="7" name="Imagem 7"/>
+            <wp:cNvGraphicFramePr>
+              <a:graphicFrameLocks xmlns:a="http://schemas.openxmlformats.org/drawingml/2006/main" noChangeAspect="1"/>
+            </wp:cNvGraphicFramePr>
+            <a:graphic xmlns:a="http://schemas.openxmlformats.org/drawingml/2006/main">
+              <a:graphicData uri="http://schemas.openxmlformats.org/drawingml/2006/picture">
+                <pic:pic xmlns:pic="http://schemas.openxmlformats.org/drawingml/2006/picture">
+                  <pic:nvPicPr>
+                    <pic:cNvPr id="7" name="Principal.png"/>
+                    <pic:cNvPicPr/>
+                  </pic:nvPicPr>
+                  <pic:blipFill>
+                    <a:blip r:embed="rId23">
+                      <a:extLst>
+                        <a:ext uri="{28A0092B-C50C-407E-A947-70E740481C1C}">
+                          <a14:useLocalDpi xmlns:a14="http://schemas.microsoft.com/office/drawing/2010/main" val="0"/>
+                        </a:ext>
+                      </a:extLst>
+                    </a:blip>
+                    <a:stretch>
+                      <a:fillRect/>
+                    </a:stretch>
+                  </pic:blipFill>
+                  <pic:spPr>
+                    <a:xfrm>
+                      <a:off x="0" y="0"/>
+                      <a:ext cx="6014720" cy="4975860"/>
+                    </a:xfrm>
+                    <a:prstGeom prst="rect">
+                      <a:avLst/>
+                    </a:prstGeom>
+                  </pic:spPr>
+                </pic:pic>
+              </a:graphicData>
+            </a:graphic>
+          </wp:inline>
+        </w:drawing>
+      </w:r>
+      <w:r>
+        <w:rPr>
+          <w:noProof/>
+        </w:rPr>
+        <w:lastRenderedPageBreak/>
+        <w:drawing>
+          <wp:inline distT="0" distB="0" distL="0" distR="0">
+            <wp:extent cx="6014720" cy="3613150"/>
+            <wp:effectExtent l="0" t="0" r="5080" b="6350"/>
+            <wp:docPr id="8" name="Imagem 8"/>
+            <wp:cNvGraphicFramePr>
+              <a:graphicFrameLocks xmlns:a="http://schemas.openxmlformats.org/drawingml/2006/main" noChangeAspect="1"/>
+            </wp:cNvGraphicFramePr>
+            <a:graphic xmlns:a="http://schemas.openxmlformats.org/drawingml/2006/main">
+              <a:graphicData uri="http://schemas.openxmlformats.org/drawingml/2006/picture">
+                <pic:pic xmlns:pic="http://schemas.openxmlformats.org/drawingml/2006/picture">
+                  <pic:nvPicPr>
+                    <pic:cNvPr id="8" name="remover_unidade.png"/>
+                    <pic:cNvPicPr/>
+                  </pic:nvPicPr>
+                  <pic:blipFill>
+                    <a:blip r:embed="rId24">
+                      <a:extLst>
+                        <a:ext uri="{28A0092B-C50C-407E-A947-70E740481C1C}">
+                          <a14:useLocalDpi xmlns:a14="http://schemas.microsoft.com/office/drawing/2010/main" val="0"/>
+                        </a:ext>
+                      </a:extLst>
+                    </a:blip>
+                    <a:stretch>
+                      <a:fillRect/>
+                    </a:stretch>
+                  </pic:blipFill>
+                  <pic:spPr>
+                    <a:xfrm>
+                      <a:off x="0" y="0"/>
+                      <a:ext cx="6014720" cy="3613150"/>
+                    </a:xfrm>
+                    <a:prstGeom prst="rect">
+                      <a:avLst/>
+                    </a:prstGeom>
+                  </pic:spPr>
+                </pic:pic>
+              </a:graphicData>
+            </a:graphic>
+          </wp:inline>
+        </w:drawing>
+      </w:r>
     </w:p>
     <w:p>
       <w:pPr>
         <w:ind w:right="396"/>
       </w:pPr>
+      <w:bookmarkStart w:id="0" w:name="_GoBack"/>
+      <w:r>
+        <w:rPr>
+          <w:noProof/>
+        </w:rPr>
+        <w:lastRenderedPageBreak/>
+        <w:drawing>
+          <wp:inline distT="0" distB="0" distL="0" distR="0">
+            <wp:extent cx="6014720" cy="3119120"/>
+            <wp:effectExtent l="0" t="0" r="5080" b="5080"/>
+            <wp:docPr id="9" name="Imagem 9"/>
+            <wp:cNvGraphicFramePr>
+              <a:graphicFrameLocks xmlns:a="http://schemas.openxmlformats.org/drawingml/2006/main" noChangeAspect="1"/>
+            </wp:cNvGraphicFramePr>
+            <a:graphic xmlns:a="http://schemas.openxmlformats.org/drawingml/2006/main">
+              <a:graphicData uri="http://schemas.openxmlformats.org/drawingml/2006/picture">
+                <pic:pic xmlns:pic="http://schemas.openxmlformats.org/drawingml/2006/picture">
+                  <pic:nvPicPr>
+                    <pic:cNvPr id="9" name="cadastrar_turma.png"/>
+                    <pic:cNvPicPr/>
+                  </pic:nvPicPr>
+                  <pic:blipFill>
+                    <a:blip r:embed="rId25">
+                      <a:extLst>
+                        <a:ext uri="{28A0092B-C50C-407E-A947-70E740481C1C}">
+                          <a14:useLocalDpi xmlns:a14="http://schemas.microsoft.com/office/drawing/2010/main" val="0"/>
+                        </a:ext>
+                      </a:extLst>
+                    </a:blip>
+                    <a:stretch>
+                      <a:fillRect/>
+                    </a:stretch>
+                  </pic:blipFill>
+                  <pic:spPr>
+                    <a:xfrm>
+                      <a:off x="0" y="0"/>
+                      <a:ext cx="6014720" cy="3119120"/>
+                    </a:xfrm>
+                    <a:prstGeom prst="rect">
+                      <a:avLst/>
+                    </a:prstGeom>
+                  </pic:spPr>
+                </pic:pic>
+              </a:graphicData>
+            </a:graphic>
+          </wp:inline>
+        </w:drawing>
+      </w:r>
+      <w:bookmarkEnd w:id="0"/>
+      <w:r>
+        <w:rPr>
+          <w:noProof/>
+        </w:rPr>
+        <w:drawing>
+          <wp:inline distT="0" distB="0" distL="0" distR="0">
+            <wp:extent cx="6014720" cy="3194050"/>
+            <wp:effectExtent l="0" t="0" r="5080" b="6350"/>
+            <wp:docPr id="10" name="Imagem 10"/>
+            <wp:cNvGraphicFramePr>
+              <a:graphicFrameLocks xmlns:a="http://schemas.openxmlformats.org/drawingml/2006/main" noChangeAspect="1"/>
+            </wp:cNvGraphicFramePr>
+            <a:graphic xmlns:a="http://schemas.openxmlformats.org/drawingml/2006/main">
+              <a:graphicData uri="http://schemas.openxmlformats.org/drawingml/2006/picture">
+                <pic:pic xmlns:pic="http://schemas.openxmlformats.org/drawingml/2006/picture">
+                  <pic:nvPicPr>
+                    <pic:cNvPr id="10" name="editar_turma.png"/>
+                    <pic:cNvPicPr/>
+                  </pic:nvPicPr>
+                  <pic:blipFill>
+                    <a:blip r:embed="rId26">
+                      <a:extLst>
+                        <a:ext uri="{28A0092B-C50C-407E-A947-70E740481C1C}">
+                          <a14:useLocalDpi xmlns:a14="http://schemas.microsoft.com/office/drawing/2010/main" val="0"/>
+                        </a:ext>
+                      </a:extLst>
+                    </a:blip>
+                    <a:stretch>
+                      <a:fillRect/>
+                    </a:stretch>
+                  </pic:blipFill>
+                  <pic:spPr>
+                    <a:xfrm>
+                      <a:off x="0" y="0"/>
+                      <a:ext cx="6014720" cy="3194050"/>
+                    </a:xfrm>
+                    <a:prstGeom prst="rect">
+                      <a:avLst/>
+                    </a:prstGeom>
+                  </pic:spPr>
+                </pic:pic>
+              </a:graphicData>
+            </a:graphic>
+          </wp:inline>
+        </w:drawing>
+      </w:r>
+      <w:r>
+        <w:rPr>
+          <w:noProof/>
+        </w:rPr>
+        <w:lastRenderedPageBreak/>
+        <w:drawing>
+          <wp:inline distT="0" distB="0" distL="0" distR="0">
+            <wp:extent cx="6014720" cy="3002915"/>
+            <wp:effectExtent l="0" t="0" r="5080" b="6985"/>
+            <wp:docPr id="11" name="Imagem 11"/>
+            <wp:cNvGraphicFramePr>
+              <a:graphicFrameLocks xmlns:a="http://schemas.openxmlformats.org/drawingml/2006/main" noChangeAspect="1"/>
+            </wp:cNvGraphicFramePr>
+            <a:graphic xmlns:a="http://schemas.openxmlformats.org/drawingml/2006/main">
+              <a:graphicData uri="http://schemas.openxmlformats.org/drawingml/2006/picture">
+                <pic:pic xmlns:pic="http://schemas.openxmlformats.org/drawingml/2006/picture">
+                  <pic:nvPicPr>
+                    <pic:cNvPr id="11" name="pesquisar_turma.png"/>
+                    <pic:cNvPicPr/>
+                  </pic:nvPicPr>
+                  <pic:blipFill>
+                    <a:blip r:embed="rId27">
+                      <a:extLst>
+                        <a:ext uri="{28A0092B-C50C-407E-A947-70E740481C1C}">
+                          <a14:useLocalDpi xmlns:a14="http://schemas.microsoft.com/office/drawing/2010/main" val="0"/>
+                        </a:ext>
+                      </a:extLst>
+                    </a:blip>
+                    <a:stretch>
+                      <a:fillRect/>
+                    </a:stretch>
+                  </pic:blipFill>
+                  <pic:spPr>
+                    <a:xfrm>
+                      <a:off x="0" y="0"/>
+                      <a:ext cx="6014720" cy="3002915"/>
+                    </a:xfrm>
+                    <a:prstGeom prst="rect">
+                      <a:avLst/>
+                    </a:prstGeom>
+                  </pic:spPr>
+                </pic:pic>
+              </a:graphicData>
+            </a:graphic>
+          </wp:inline>
+        </w:drawing>
+      </w:r>
+      <w:r>
+        <w:rPr>
+          <w:noProof/>
+        </w:rPr>
+        <w:drawing>
+          <wp:inline distT="0" distB="0" distL="0" distR="0">
+            <wp:extent cx="6014720" cy="4975860"/>
+            <wp:effectExtent l="0" t="0" r="5080" b="0"/>
+            <wp:docPr id="12" name="Imagem 12"/>
+            <wp:cNvGraphicFramePr>
+              <a:graphicFrameLocks xmlns:a="http://schemas.openxmlformats.org/drawingml/2006/main" noChangeAspect="1"/>
+            </wp:cNvGraphicFramePr>
+            <a:graphic xmlns:a="http://schemas.openxmlformats.org/drawingml/2006/main">
+              <a:graphicData uri="http://schemas.openxmlformats.org/drawingml/2006/picture">
+                <pic:pic xmlns:pic="http://schemas.openxmlformats.org/drawingml/2006/picture">
+                  <pic:nvPicPr>
+                    <pic:cNvPr id="12" name="Principal.png"/>
+                    <pic:cNvPicPr/>
+                  </pic:nvPicPr>
+                  <pic:blipFill>
+                    <a:blip r:embed="rId23">
+                      <a:extLst>
+                        <a:ext uri="{28A0092B-C50C-407E-A947-70E740481C1C}">
+                          <a14:useLocalDpi xmlns:a14="http://schemas.microsoft.com/office/drawing/2010/main" val="0"/>
+                        </a:ext>
+                      </a:extLst>
+                    </a:blip>
+                    <a:stretch>
+                      <a:fillRect/>
+                    </a:stretch>
+                  </pic:blipFill>
+                  <pic:spPr>
+                    <a:xfrm>
+                      <a:off x="0" y="0"/>
+                      <a:ext cx="6014720" cy="4975860"/>
+                    </a:xfrm>
+                    <a:prstGeom prst="rect">
+                      <a:avLst/>
+                    </a:prstGeom>
+                  </pic:spPr>
+                </pic:pic>
+              </a:graphicData>
+            </a:graphic>
+          </wp:inline>
+        </w:drawing>
+      </w:r>
+      <w:r>
+        <w:rPr>
+          <w:noProof/>
+        </w:rPr>
+        <w:lastRenderedPageBreak/>
+        <w:drawing>
+          <wp:inline distT="0" distB="0" distL="0" distR="0">
+            <wp:extent cx="6014720" cy="3613150"/>
+            <wp:effectExtent l="0" t="0" r="5080" b="6350"/>
+            <wp:docPr id="13" name="Imagem 13"/>
+            <wp:cNvGraphicFramePr>
+              <a:graphicFrameLocks xmlns:a="http://schemas.openxmlformats.org/drawingml/2006/main" noChangeAspect="1"/>
+            </wp:cNvGraphicFramePr>
+            <a:graphic xmlns:a="http://schemas.openxmlformats.org/drawingml/2006/main">
+              <a:graphicData uri="http://schemas.openxmlformats.org/drawingml/2006/picture">
+                <pic:pic xmlns:pic="http://schemas.openxmlformats.org/drawingml/2006/picture">
+                  <pic:nvPicPr>
+                    <pic:cNvPr id="13" name="remover_turma.png"/>
+                    <pic:cNvPicPr/>
+                  </pic:nvPicPr>
+                  <pic:blipFill>
+                    <a:blip r:embed="rId28">
+                      <a:extLst>
+                        <a:ext uri="{28A0092B-C50C-407E-A947-70E740481C1C}">
+                          <a14:useLocalDpi xmlns:a14="http://schemas.microsoft.com/office/drawing/2010/main" val="0"/>
+                        </a:ext>
+                      </a:extLst>
+                    </a:blip>
+                    <a:stretch>
+                      <a:fillRect/>
+                    </a:stretch>
+                  </pic:blipFill>
+                  <pic:spPr>
+                    <a:xfrm>
+                      <a:off x="0" y="0"/>
+                      <a:ext cx="6014720" cy="3613150"/>
+                    </a:xfrm>
+                    <a:prstGeom prst="rect">
+                      <a:avLst/>
+                    </a:prstGeom>
+                  </pic:spPr>
+                </pic:pic>
+              </a:graphicData>
+            </a:graphic>
+          </wp:inline>
+        </w:drawing>
+      </w:r>
     </w:p>
     <w:p>
       <w:pPr>
@@ -15086,6 +15709,239 @@
       <w:pPr>
         <w:ind w:right="396"/>
       </w:pPr>
+      <w:r>
+        <w:rPr>
+          <w:noProof/>
+        </w:rPr>
+        <w:lastRenderedPageBreak/>
+        <w:drawing>
+          <wp:inline distT="0" distB="0" distL="0" distR="0">
+            <wp:extent cx="6014720" cy="3119120"/>
+            <wp:effectExtent l="0" t="0" r="5080" b="5080"/>
+            <wp:docPr id="14" name="Imagem 14"/>
+            <wp:cNvGraphicFramePr>
+              <a:graphicFrameLocks xmlns:a="http://schemas.openxmlformats.org/drawingml/2006/main" noChangeAspect="1"/>
+            </wp:cNvGraphicFramePr>
+            <a:graphic xmlns:a="http://schemas.openxmlformats.org/drawingml/2006/main">
+              <a:graphicData uri="http://schemas.openxmlformats.org/drawingml/2006/picture">
+                <pic:pic xmlns:pic="http://schemas.openxmlformats.org/drawingml/2006/picture">
+                  <pic:nvPicPr>
+                    <pic:cNvPr id="14" name="cadastrar_aluno.png"/>
+                    <pic:cNvPicPr/>
+                  </pic:nvPicPr>
+                  <pic:blipFill>
+                    <a:blip r:embed="rId29">
+                      <a:extLst>
+                        <a:ext uri="{28A0092B-C50C-407E-A947-70E740481C1C}">
+                          <a14:useLocalDpi xmlns:a14="http://schemas.microsoft.com/office/drawing/2010/main" val="0"/>
+                        </a:ext>
+                      </a:extLst>
+                    </a:blip>
+                    <a:stretch>
+                      <a:fillRect/>
+                    </a:stretch>
+                  </pic:blipFill>
+                  <pic:spPr>
+                    <a:xfrm>
+                      <a:off x="0" y="0"/>
+                      <a:ext cx="6014720" cy="3119120"/>
+                    </a:xfrm>
+                    <a:prstGeom prst="rect">
+                      <a:avLst/>
+                    </a:prstGeom>
+                  </pic:spPr>
+                </pic:pic>
+              </a:graphicData>
+            </a:graphic>
+          </wp:inline>
+        </w:drawing>
+      </w:r>
+      <w:r>
+        <w:rPr>
+          <w:noProof/>
+        </w:rPr>
+        <w:drawing>
+          <wp:inline distT="0" distB="0" distL="0" distR="0">
+            <wp:extent cx="6014720" cy="3194050"/>
+            <wp:effectExtent l="0" t="0" r="5080" b="6350"/>
+            <wp:docPr id="15" name="Imagem 15"/>
+            <wp:cNvGraphicFramePr>
+              <a:graphicFrameLocks xmlns:a="http://schemas.openxmlformats.org/drawingml/2006/main" noChangeAspect="1"/>
+            </wp:cNvGraphicFramePr>
+            <a:graphic xmlns:a="http://schemas.openxmlformats.org/drawingml/2006/main">
+              <a:graphicData uri="http://schemas.openxmlformats.org/drawingml/2006/picture">
+                <pic:pic xmlns:pic="http://schemas.openxmlformats.org/drawingml/2006/picture">
+                  <pic:nvPicPr>
+                    <pic:cNvPr id="15" name="editar_aluno.png"/>
+                    <pic:cNvPicPr/>
+                  </pic:nvPicPr>
+                  <pic:blipFill>
+                    <a:blip r:embed="rId30">
+                      <a:extLst>
+                        <a:ext uri="{28A0092B-C50C-407E-A947-70E740481C1C}">
+                          <a14:useLocalDpi xmlns:a14="http://schemas.microsoft.com/office/drawing/2010/main" val="0"/>
+                        </a:ext>
+                      </a:extLst>
+                    </a:blip>
+                    <a:stretch>
+                      <a:fillRect/>
+                    </a:stretch>
+                  </pic:blipFill>
+                  <pic:spPr>
+                    <a:xfrm>
+                      <a:off x="0" y="0"/>
+                      <a:ext cx="6014720" cy="3194050"/>
+                    </a:xfrm>
+                    <a:prstGeom prst="rect">
+                      <a:avLst/>
+                    </a:prstGeom>
+                  </pic:spPr>
+                </pic:pic>
+              </a:graphicData>
+            </a:graphic>
+          </wp:inline>
+        </w:drawing>
+      </w:r>
+      <w:r>
+        <w:rPr>
+          <w:noProof/>
+        </w:rPr>
+        <w:lastRenderedPageBreak/>
+        <w:drawing>
+          <wp:inline distT="0" distB="0" distL="0" distR="0">
+            <wp:extent cx="6014720" cy="3002915"/>
+            <wp:effectExtent l="0" t="0" r="5080" b="6985"/>
+            <wp:docPr id="16" name="Imagem 16"/>
+            <wp:cNvGraphicFramePr>
+              <a:graphicFrameLocks xmlns:a="http://schemas.openxmlformats.org/drawingml/2006/main" noChangeAspect="1"/>
+            </wp:cNvGraphicFramePr>
+            <a:graphic xmlns:a="http://schemas.openxmlformats.org/drawingml/2006/main">
+              <a:graphicData uri="http://schemas.openxmlformats.org/drawingml/2006/picture">
+                <pic:pic xmlns:pic="http://schemas.openxmlformats.org/drawingml/2006/picture">
+                  <pic:nvPicPr>
+                    <pic:cNvPr id="16" name="pesquisar_aluno.png"/>
+                    <pic:cNvPicPr/>
+                  </pic:nvPicPr>
+                  <pic:blipFill>
+                    <a:blip r:embed="rId31">
+                      <a:extLst>
+                        <a:ext uri="{28A0092B-C50C-407E-A947-70E740481C1C}">
+                          <a14:useLocalDpi xmlns:a14="http://schemas.microsoft.com/office/drawing/2010/main" val="0"/>
+                        </a:ext>
+                      </a:extLst>
+                    </a:blip>
+                    <a:stretch>
+                      <a:fillRect/>
+                    </a:stretch>
+                  </pic:blipFill>
+                  <pic:spPr>
+                    <a:xfrm>
+                      <a:off x="0" y="0"/>
+                      <a:ext cx="6014720" cy="3002915"/>
+                    </a:xfrm>
+                    <a:prstGeom prst="rect">
+                      <a:avLst/>
+                    </a:prstGeom>
+                  </pic:spPr>
+                </pic:pic>
+              </a:graphicData>
+            </a:graphic>
+          </wp:inline>
+        </w:drawing>
+      </w:r>
+      <w:r>
+        <w:rPr>
+          <w:noProof/>
+        </w:rPr>
+        <w:drawing>
+          <wp:inline distT="0" distB="0" distL="0" distR="0">
+            <wp:extent cx="6014720" cy="4975860"/>
+            <wp:effectExtent l="0" t="0" r="5080" b="0"/>
+            <wp:docPr id="17" name="Imagem 17"/>
+            <wp:cNvGraphicFramePr>
+              <a:graphicFrameLocks xmlns:a="http://schemas.openxmlformats.org/drawingml/2006/main" noChangeAspect="1"/>
+            </wp:cNvGraphicFramePr>
+            <a:graphic xmlns:a="http://schemas.openxmlformats.org/drawingml/2006/main">
+              <a:graphicData uri="http://schemas.openxmlformats.org/drawingml/2006/picture">
+                <pic:pic xmlns:pic="http://schemas.openxmlformats.org/drawingml/2006/picture">
+                  <pic:nvPicPr>
+                    <pic:cNvPr id="17" name="Principal.png"/>
+                    <pic:cNvPicPr/>
+                  </pic:nvPicPr>
+                  <pic:blipFill>
+                    <a:blip r:embed="rId23">
+                      <a:extLst>
+                        <a:ext uri="{28A0092B-C50C-407E-A947-70E740481C1C}">
+                          <a14:useLocalDpi xmlns:a14="http://schemas.microsoft.com/office/drawing/2010/main" val="0"/>
+                        </a:ext>
+                      </a:extLst>
+                    </a:blip>
+                    <a:stretch>
+                      <a:fillRect/>
+                    </a:stretch>
+                  </pic:blipFill>
+                  <pic:spPr>
+                    <a:xfrm>
+                      <a:off x="0" y="0"/>
+                      <a:ext cx="6014720" cy="4975860"/>
+                    </a:xfrm>
+                    <a:prstGeom prst="rect">
+                      <a:avLst/>
+                    </a:prstGeom>
+                  </pic:spPr>
+                </pic:pic>
+              </a:graphicData>
+            </a:graphic>
+          </wp:inline>
+        </w:drawing>
+      </w:r>
+      <w:r>
+        <w:rPr>
+          <w:noProof/>
+        </w:rPr>
+        <w:lastRenderedPageBreak/>
+        <w:drawing>
+          <wp:inline distT="0" distB="0" distL="0" distR="0">
+            <wp:extent cx="6014720" cy="3613150"/>
+            <wp:effectExtent l="0" t="0" r="5080" b="6350"/>
+            <wp:docPr id="18" name="Imagem 18"/>
+            <wp:cNvGraphicFramePr>
+              <a:graphicFrameLocks xmlns:a="http://schemas.openxmlformats.org/drawingml/2006/main" noChangeAspect="1"/>
+            </wp:cNvGraphicFramePr>
+            <a:graphic xmlns:a="http://schemas.openxmlformats.org/drawingml/2006/main">
+              <a:graphicData uri="http://schemas.openxmlformats.org/drawingml/2006/picture">
+                <pic:pic xmlns:pic="http://schemas.openxmlformats.org/drawingml/2006/picture">
+                  <pic:nvPicPr>
+                    <pic:cNvPr id="18" name="remover_aluno.png"/>
+                    <pic:cNvPicPr/>
+                  </pic:nvPicPr>
+                  <pic:blipFill>
+                    <a:blip r:embed="rId32">
+                      <a:extLst>
+                        <a:ext uri="{28A0092B-C50C-407E-A947-70E740481C1C}">
+                          <a14:useLocalDpi xmlns:a14="http://schemas.microsoft.com/office/drawing/2010/main" val="0"/>
+                        </a:ext>
+                      </a:extLst>
+                    </a:blip>
+                    <a:stretch>
+                      <a:fillRect/>
+                    </a:stretch>
+                  </pic:blipFill>
+                  <pic:spPr>
+                    <a:xfrm>
+                      <a:off x="0" y="0"/>
+                      <a:ext cx="6014720" cy="3613150"/>
+                    </a:xfrm>
+                    <a:prstGeom prst="rect">
+                      <a:avLst/>
+                    </a:prstGeom>
+                  </pic:spPr>
+                </pic:pic>
+              </a:graphicData>
+            </a:graphic>
+          </wp:inline>
+        </w:drawing>
+      </w:r>
     </w:p>
     <w:p>
       <w:pPr>
@@ -15096,6 +15952,192 @@
       <w:pPr>
         <w:ind w:right="396"/>
       </w:pPr>
+      <w:r>
+        <w:rPr>
+          <w:noProof/>
+        </w:rPr>
+        <w:lastRenderedPageBreak/>
+        <w:drawing>
+          <wp:inline distT="0" distB="0" distL="0" distR="0">
+            <wp:extent cx="6014720" cy="3119120"/>
+            <wp:effectExtent l="0" t="0" r="5080" b="5080"/>
+            <wp:docPr id="19" name="Imagem 19"/>
+            <wp:cNvGraphicFramePr>
+              <a:graphicFrameLocks xmlns:a="http://schemas.openxmlformats.org/drawingml/2006/main" noChangeAspect="1"/>
+            </wp:cNvGraphicFramePr>
+            <a:graphic xmlns:a="http://schemas.openxmlformats.org/drawingml/2006/main">
+              <a:graphicData uri="http://schemas.openxmlformats.org/drawingml/2006/picture">
+                <pic:pic xmlns:pic="http://schemas.openxmlformats.org/drawingml/2006/picture">
+                  <pic:nvPicPr>
+                    <pic:cNvPr id="19" name="cadastrar_contrato.png"/>
+                    <pic:cNvPicPr/>
+                  </pic:nvPicPr>
+                  <pic:blipFill>
+                    <a:blip r:embed="rId33">
+                      <a:extLst>
+                        <a:ext uri="{28A0092B-C50C-407E-A947-70E740481C1C}">
+                          <a14:useLocalDpi xmlns:a14="http://schemas.microsoft.com/office/drawing/2010/main" val="0"/>
+                        </a:ext>
+                      </a:extLst>
+                    </a:blip>
+                    <a:stretch>
+                      <a:fillRect/>
+                    </a:stretch>
+                  </pic:blipFill>
+                  <pic:spPr>
+                    <a:xfrm>
+                      <a:off x="0" y="0"/>
+                      <a:ext cx="6014720" cy="3119120"/>
+                    </a:xfrm>
+                    <a:prstGeom prst="rect">
+                      <a:avLst/>
+                    </a:prstGeom>
+                  </pic:spPr>
+                </pic:pic>
+              </a:graphicData>
+            </a:graphic>
+          </wp:inline>
+        </w:drawing>
+      </w:r>
+      <w:r>
+        <w:rPr>
+          <w:noProof/>
+        </w:rPr>
+        <w:drawing>
+          <wp:inline distT="0" distB="0" distL="0" distR="0">
+            <wp:extent cx="6014720" cy="3613150"/>
+            <wp:effectExtent l="0" t="0" r="5080" b="6350"/>
+            <wp:docPr id="20" name="Imagem 20"/>
+            <wp:cNvGraphicFramePr>
+              <a:graphicFrameLocks xmlns:a="http://schemas.openxmlformats.org/drawingml/2006/main" noChangeAspect="1"/>
+            </wp:cNvGraphicFramePr>
+            <a:graphic xmlns:a="http://schemas.openxmlformats.org/drawingml/2006/main">
+              <a:graphicData uri="http://schemas.openxmlformats.org/drawingml/2006/picture">
+                <pic:pic xmlns:pic="http://schemas.openxmlformats.org/drawingml/2006/picture">
+                  <pic:nvPicPr>
+                    <pic:cNvPr id="20" name="cancelar_contrato.png"/>
+                    <pic:cNvPicPr/>
+                  </pic:nvPicPr>
+                  <pic:blipFill>
+                    <a:blip r:embed="rId34">
+                      <a:extLst>
+                        <a:ext uri="{28A0092B-C50C-407E-A947-70E740481C1C}">
+                          <a14:useLocalDpi xmlns:a14="http://schemas.microsoft.com/office/drawing/2010/main" val="0"/>
+                        </a:ext>
+                      </a:extLst>
+                    </a:blip>
+                    <a:stretch>
+                      <a:fillRect/>
+                    </a:stretch>
+                  </pic:blipFill>
+                  <pic:spPr>
+                    <a:xfrm>
+                      <a:off x="0" y="0"/>
+                      <a:ext cx="6014720" cy="3613150"/>
+                    </a:xfrm>
+                    <a:prstGeom prst="rect">
+                      <a:avLst/>
+                    </a:prstGeom>
+                  </pic:spPr>
+                </pic:pic>
+              </a:graphicData>
+            </a:graphic>
+          </wp:inline>
+        </w:drawing>
+      </w:r>
+      <w:r>
+        <w:rPr>
+          <w:noProof/>
+        </w:rPr>
+        <w:lastRenderedPageBreak/>
+        <w:drawing>
+          <wp:inline distT="0" distB="0" distL="0" distR="0">
+            <wp:extent cx="6014720" cy="3002915"/>
+            <wp:effectExtent l="0" t="0" r="5080" b="6985"/>
+            <wp:docPr id="21" name="Imagem 21"/>
+            <wp:cNvGraphicFramePr>
+              <a:graphicFrameLocks xmlns:a="http://schemas.openxmlformats.org/drawingml/2006/main" noChangeAspect="1"/>
+            </wp:cNvGraphicFramePr>
+            <a:graphic xmlns:a="http://schemas.openxmlformats.org/drawingml/2006/main">
+              <a:graphicData uri="http://schemas.openxmlformats.org/drawingml/2006/picture">
+                <pic:pic xmlns:pic="http://schemas.openxmlformats.org/drawingml/2006/picture">
+                  <pic:nvPicPr>
+                    <pic:cNvPr id="21" name="pesquisar_contrato.png"/>
+                    <pic:cNvPicPr/>
+                  </pic:nvPicPr>
+                  <pic:blipFill>
+                    <a:blip r:embed="rId35">
+                      <a:extLst>
+                        <a:ext uri="{28A0092B-C50C-407E-A947-70E740481C1C}">
+                          <a14:useLocalDpi xmlns:a14="http://schemas.microsoft.com/office/drawing/2010/main" val="0"/>
+                        </a:ext>
+                      </a:extLst>
+                    </a:blip>
+                    <a:stretch>
+                      <a:fillRect/>
+                    </a:stretch>
+                  </pic:blipFill>
+                  <pic:spPr>
+                    <a:xfrm>
+                      <a:off x="0" y="0"/>
+                      <a:ext cx="6014720" cy="3002915"/>
+                    </a:xfrm>
+                    <a:prstGeom prst="rect">
+                      <a:avLst/>
+                    </a:prstGeom>
+                  </pic:spPr>
+                </pic:pic>
+              </a:graphicData>
+            </a:graphic>
+          </wp:inline>
+        </w:drawing>
+      </w:r>
+      <w:r>
+        <w:rPr>
+          <w:noProof/>
+        </w:rPr>
+        <w:drawing>
+          <wp:inline distT="0" distB="0" distL="0" distR="0">
+            <wp:extent cx="6014720" cy="4975860"/>
+            <wp:effectExtent l="0" t="0" r="5080" b="0"/>
+            <wp:docPr id="22" name="Imagem 22"/>
+            <wp:cNvGraphicFramePr>
+              <a:graphicFrameLocks xmlns:a="http://schemas.openxmlformats.org/drawingml/2006/main" noChangeAspect="1"/>
+            </wp:cNvGraphicFramePr>
+            <a:graphic xmlns:a="http://schemas.openxmlformats.org/drawingml/2006/main">
+              <a:graphicData uri="http://schemas.openxmlformats.org/drawingml/2006/picture">
+                <pic:pic xmlns:pic="http://schemas.openxmlformats.org/drawingml/2006/picture">
+                  <pic:nvPicPr>
+                    <pic:cNvPr id="22" name="Principal.png"/>
+                    <pic:cNvPicPr/>
+                  </pic:nvPicPr>
+                  <pic:blipFill>
+                    <a:blip r:embed="rId23">
+                      <a:extLst>
+                        <a:ext uri="{28A0092B-C50C-407E-A947-70E740481C1C}">
+                          <a14:useLocalDpi xmlns:a14="http://schemas.microsoft.com/office/drawing/2010/main" val="0"/>
+                        </a:ext>
+                      </a:extLst>
+                    </a:blip>
+                    <a:stretch>
+                      <a:fillRect/>
+                    </a:stretch>
+                  </pic:blipFill>
+                  <pic:spPr>
+                    <a:xfrm>
+                      <a:off x="0" y="0"/>
+                      <a:ext cx="6014720" cy="4975860"/>
+                    </a:xfrm>
+                    <a:prstGeom prst="rect">
+                      <a:avLst/>
+                    </a:prstGeom>
+                  </pic:spPr>
+                </pic:pic>
+              </a:graphicData>
+            </a:graphic>
+          </wp:inline>
+        </w:drawing>
+      </w:r>
     </w:p>
     <w:p>
       <w:pPr>
@@ -15111,16 +16153,98 @@
       <w:pPr>
         <w:ind w:right="396"/>
       </w:pPr>
-    </w:p>
-    <w:p>
-      <w:pPr>
-        <w:ind w:right="396"/>
-      </w:pPr>
-    </w:p>
-    <w:p>
-      <w:pPr>
-        <w:ind w:right="396"/>
-      </w:pPr>
+      <w:r>
+        <w:rPr>
+          <w:noProof/>
+        </w:rPr>
+        <w:drawing>
+          <wp:inline distT="0" distB="0" distL="0" distR="0">
+            <wp:extent cx="6014720" cy="3002915"/>
+            <wp:effectExtent l="0" t="0" r="5080" b="6985"/>
+            <wp:docPr id="23" name="Imagem 23"/>
+            <wp:cNvGraphicFramePr>
+              <a:graphicFrameLocks xmlns:a="http://schemas.openxmlformats.org/drawingml/2006/main" noChangeAspect="1"/>
+            </wp:cNvGraphicFramePr>
+            <a:graphic xmlns:a="http://schemas.openxmlformats.org/drawingml/2006/main">
+              <a:graphicData uri="http://schemas.openxmlformats.org/drawingml/2006/picture">
+                <pic:pic xmlns:pic="http://schemas.openxmlformats.org/drawingml/2006/picture">
+                  <pic:nvPicPr>
+                    <pic:cNvPr id="23" name="pesquisar_parcelas_por_contrato.png"/>
+                    <pic:cNvPicPr/>
+                  </pic:nvPicPr>
+                  <pic:blipFill>
+                    <a:blip r:embed="rId36">
+                      <a:extLst>
+                        <a:ext uri="{28A0092B-C50C-407E-A947-70E740481C1C}">
+                          <a14:useLocalDpi xmlns:a14="http://schemas.microsoft.com/office/drawing/2010/main" val="0"/>
+                        </a:ext>
+                      </a:extLst>
+                    </a:blip>
+                    <a:stretch>
+                      <a:fillRect/>
+                    </a:stretch>
+                  </pic:blipFill>
+                  <pic:spPr>
+                    <a:xfrm>
+                      <a:off x="0" y="0"/>
+                      <a:ext cx="6014720" cy="3002915"/>
+                    </a:xfrm>
+                    <a:prstGeom prst="rect">
+                      <a:avLst/>
+                    </a:prstGeom>
+                  </pic:spPr>
+                </pic:pic>
+              </a:graphicData>
+            </a:graphic>
+          </wp:inline>
+        </w:drawing>
+      </w:r>
+      <w:r>
+        <w:rPr>
+          <w:noProof/>
+        </w:rPr>
+        <w:drawing>
+          <wp:inline distT="0" distB="0" distL="0" distR="0">
+            <wp:extent cx="6014720" cy="3038475"/>
+            <wp:effectExtent l="0" t="0" r="5080" b="9525"/>
+            <wp:docPr id="24" name="Imagem 24"/>
+            <wp:cNvGraphicFramePr>
+              <a:graphicFrameLocks xmlns:a="http://schemas.openxmlformats.org/drawingml/2006/main" noChangeAspect="1"/>
+            </wp:cNvGraphicFramePr>
+            <a:graphic xmlns:a="http://schemas.openxmlformats.org/drawingml/2006/main">
+              <a:graphicData uri="http://schemas.openxmlformats.org/drawingml/2006/picture">
+                <pic:pic xmlns:pic="http://schemas.openxmlformats.org/drawingml/2006/picture">
+                  <pic:nvPicPr>
+                    <pic:cNvPr id="24" name="receber_pagamento.png"/>
+                    <pic:cNvPicPr/>
+                  </pic:nvPicPr>
+                  <pic:blipFill>
+                    <a:blip r:embed="rId37">
+                      <a:extLst>
+                        <a:ext uri="{28A0092B-C50C-407E-A947-70E740481C1C}">
+                          <a14:useLocalDpi xmlns:a14="http://schemas.microsoft.com/office/drawing/2010/main" val="0"/>
+                        </a:ext>
+                      </a:extLst>
+                    </a:blip>
+                    <a:stretch>
+                      <a:fillRect/>
+                    </a:stretch>
+                  </pic:blipFill>
+                  <pic:spPr>
+                    <a:xfrm>
+                      <a:off x="0" y="0"/>
+                      <a:ext cx="6014720" cy="3038475"/>
+                    </a:xfrm>
+                    <a:prstGeom prst="rect">
+                      <a:avLst/>
+                    </a:prstGeom>
+                  </pic:spPr>
+                </pic:pic>
+              </a:graphicData>
+            </a:graphic>
+          </wp:inline>
+        </w:drawing>
+      </w:r>
     </w:p>
     <w:p>
       <w:pPr>
@@ -15589,12 +16713,12 @@
         <w:ind w:left="-5" w:right="285"/>
         <w:jc w:val="left"/>
       </w:pPr>
-      <w:hyperlink r:id="rId19">
+      <w:hyperlink r:id="rId38">
         <w:r>
           <w:t>&lt;</w:t>
         </w:r>
       </w:hyperlink>
-      <w:hyperlink r:id="rId20">
+      <w:hyperlink r:id="rId39">
         <w:r>
           <w:rPr>
             <w:color w:val="0000FF"/>
@@ -15603,7 +16727,7 @@
           <w:t>http://www.macoratti.net/net_uml1.htm</w:t>
         </w:r>
       </w:hyperlink>
-      <w:hyperlink r:id="rId21">
+      <w:hyperlink r:id="rId40">
         <w:r>
           <w:t>&gt;</w:t>
         </w:r>
@@ -15671,12 +16795,12 @@
       <w:r>
         <w:t xml:space="preserve">FARIAS </w:t>
       </w:r>
-      <w:hyperlink r:id="rId22">
+      <w:hyperlink r:id="rId41">
         <w:r>
           <w:t>Cândido</w:t>
         </w:r>
       </w:hyperlink>
-      <w:hyperlink r:id="rId23">
+      <w:hyperlink r:id="rId42">
         <w:r>
           <w:t xml:space="preserve"> </w:t>
         </w:r>
@@ -15690,12 +16814,12 @@
       <w:r>
         <w:t xml:space="preserve">, disponível em </w:t>
       </w:r>
-      <w:hyperlink r:id="rId24">
+      <w:hyperlink r:id="rId43">
         <w:r>
           <w:t>&lt;</w:t>
         </w:r>
       </w:hyperlink>
-      <w:hyperlink r:id="rId25">
+      <w:hyperlink r:id="rId44">
         <w:r>
           <w:rPr>
             <w:color w:val="0000FF"/>
@@ -15704,7 +16828,7 @@
           <w:t>https://www.youtube.com/watch?v=WTyqp5PjdGI&amp;t=416s</w:t>
         </w:r>
       </w:hyperlink>
-      <w:hyperlink r:id="rId26">
+      <w:hyperlink r:id="rId45">
         <w:r>
           <w:t>&gt;</w:t>
         </w:r>
@@ -15723,12 +16847,12 @@
         <w:lastRenderedPageBreak/>
         <w:t xml:space="preserve">REINERT, </w:t>
       </w:r>
-      <w:hyperlink r:id="rId27">
+      <w:hyperlink r:id="rId46">
         <w:r>
           <w:t>Juliano</w:t>
         </w:r>
       </w:hyperlink>
-      <w:hyperlink r:id="rId28">
+      <w:hyperlink r:id="rId47">
         <w:r>
           <w:t xml:space="preserve"> </w:t>
         </w:r>
@@ -15775,7 +16899,7 @@
       <w:r>
         <w:t>, disponível em</w:t>
       </w:r>
-      <w:hyperlink r:id="rId29">
+      <w:hyperlink r:id="rId48">
         <w:r>
           <w:rPr>
             <w:b/>
@@ -15783,7 +16907,7 @@
           <w:t xml:space="preserve"> </w:t>
         </w:r>
       </w:hyperlink>
-      <w:hyperlink r:id="rId30">
+      <w:hyperlink r:id="rId49">
         <w:r>
           <w:rPr>
             <w:color w:val="0000FF"/>
@@ -15792,7 +16916,7 @@
           <w:t>https://www.youtube.com/watch?v=ChyWkkx_Agc</w:t>
         </w:r>
       </w:hyperlink>
-      <w:hyperlink r:id="rId31">
+      <w:hyperlink r:id="rId50">
         <w:r>
           <w:t xml:space="preserve"> </w:t>
         </w:r>
@@ -15845,9 +16969,9 @@
       </w:r>
     </w:p>
     <w:sectPr>
-      <w:footerReference w:type="even" r:id="rId32"/>
-      <w:footerReference w:type="default" r:id="rId33"/>
-      <w:footerReference w:type="first" r:id="rId34"/>
+      <w:footerReference w:type="even" r:id="rId51"/>
+      <w:footerReference w:type="default" r:id="rId52"/>
+      <w:footerReference w:type="first" r:id="rId53"/>
       <w:pgSz w:w="11906" w:h="16838"/>
       <w:pgMar w:top="1704" w:right="732" w:bottom="1686" w:left="1702" w:header="720" w:footer="949" w:gutter="0"/>
       <w:cols w:space="720"/>
@@ -15984,7 +17108,7 @@
         <w:noProof/>
         <w:sz w:val="22"/>
       </w:rPr>
-      <w:t>28</w:t>
+      <w:t>57</w:t>
     </w:r>
     <w:r>
       <w:rPr>

</xml_diff>

<commit_message>
Atualização do documento de tcc
Atualização do diagrama de casos de uso, modelo conceitual  e descrição de casos de uso. Script de banco atualizado.
</commit_message>
<xml_diff>
--- a/documentos/PRJ_TCC_ESTÁCIO.docx
+++ b/documentos/PRJ_TCC_ESTÁCIO.docx
@@ -7294,15 +7294,7 @@
         <w:ind w:left="1090" w:right="396"/>
       </w:pPr>
       <w:r>
-        <w:t>Prioridade: (x</w:t>
-      </w:r>
-      <w:proofErr w:type="gramStart"/>
-      <w:r>
-        <w:t>) Essencial</w:t>
-      </w:r>
-      <w:proofErr w:type="gramEnd"/>
-      <w:r>
-        <w:t xml:space="preserve"> () Importante () Desejável </w:t>
+        <w:t xml:space="preserve">Prioridade: (x) Essencial () Importante () Desejável </w:t>
       </w:r>
     </w:p>
     <w:p>
@@ -7455,19 +7447,9 @@
       <w:r>
         <w:t xml:space="preserve">nome, </w:t>
       </w:r>
-      <w:proofErr w:type="spellStart"/>
-      <w:r>
-        <w:t>cpf</w:t>
-      </w:r>
-      <w:proofErr w:type="spellEnd"/>
-      <w:r>
-        <w:t xml:space="preserve">, </w:t>
-      </w:r>
-      <w:proofErr w:type="spellStart"/>
-      <w:r>
-        <w:t>rg</w:t>
-      </w:r>
-      <w:proofErr w:type="spellEnd"/>
+      <w:r>
+        <w:t>CPF, RG</w:t>
+      </w:r>
       <w:r>
         <w:t xml:space="preserve">) </w:t>
       </w:r>
@@ -8151,7 +8133,13 @@
         <w:ind w:left="1090" w:right="396"/>
       </w:pPr>
       <w:r>
-        <w:t xml:space="preserve">3.2.3. DIAGRAMA DE CASOS DE USO </w:t>
+        <w:rPr>
+          <w:highlight w:val="yellow"/>
+        </w:rPr>
+        <w:t>3.2.3. DIAGRAMA DE CASOS DE USO</w:t>
+      </w:r>
+      <w:r>
+        <w:t xml:space="preserve"> </w:t>
       </w:r>
     </w:p>
     <w:p>
@@ -8176,19 +8164,27 @@
         </w:rPr>
         <w:drawing>
           <wp:inline distT="0" distB="0" distL="0" distR="0">
-            <wp:extent cx="5757545" cy="5498465"/>
-            <wp:effectExtent l="0" t="0" r="0" b="0"/>
-            <wp:docPr id="2289" name="Picture 2289"/>
-            <wp:cNvGraphicFramePr/>
+            <wp:extent cx="6014720" cy="3072130"/>
+            <wp:effectExtent l="0" t="0" r="5080" b="0"/>
+            <wp:docPr id="22" name="Imagem 22"/>
+            <wp:cNvGraphicFramePr>
+              <a:graphicFrameLocks xmlns:a="http://schemas.openxmlformats.org/drawingml/2006/main" noChangeAspect="1"/>
+            </wp:cNvGraphicFramePr>
             <a:graphic xmlns:a="http://schemas.openxmlformats.org/drawingml/2006/main">
               <a:graphicData uri="http://schemas.openxmlformats.org/drawingml/2006/picture">
                 <pic:pic xmlns:pic="http://schemas.openxmlformats.org/drawingml/2006/picture">
                   <pic:nvPicPr>
-                    <pic:cNvPr id="2289" name="Picture 2289"/>
+                    <pic:cNvPr id="22" name="UC_invicto_vestibular.png"/>
                     <pic:cNvPicPr/>
                   </pic:nvPicPr>
                   <pic:blipFill>
-                    <a:blip r:embed="rId12"/>
+                    <a:blip r:embed="rId12">
+                      <a:extLst>
+                        <a:ext uri="{28A0092B-C50C-407E-A947-70E740481C1C}">
+                          <a14:useLocalDpi xmlns:a14="http://schemas.microsoft.com/office/drawing/2010/main" val="0"/>
+                        </a:ext>
+                      </a:extLst>
+                    </a:blip>
                     <a:stretch>
                       <a:fillRect/>
                     </a:stretch>
@@ -8196,7 +8192,7 @@
                   <pic:spPr>
                     <a:xfrm>
                       <a:off x="0" y="0"/>
-                      <a:ext cx="5757545" cy="5498465"/>
+                      <a:ext cx="6014720" cy="3072130"/>
                     </a:xfrm>
                     <a:prstGeom prst="rect">
                       <a:avLst/>
@@ -8214,9 +8210,9 @@
     </w:p>
     <w:p>
       <w:pPr>
-        <w:spacing w:after="218" w:line="259" w:lineRule="auto"/>
-        <w:ind w:left="348" w:right="0" w:firstLine="0"/>
-        <w:jc w:val="left"/>
+        <w:spacing w:after="173" w:line="259" w:lineRule="auto"/>
+        <w:ind w:left="0" w:right="0" w:firstLine="0"/>
+        <w:jc w:val="right"/>
       </w:pPr>
       <w:r>
         <w:t xml:space="preserve"> </w:t>
@@ -8231,6 +8227,62 @@
       <w:r>
         <w:t xml:space="preserve"> </w:t>
       </w:r>
+    </w:p>
+    <w:p>
+      <w:pPr>
+        <w:spacing w:after="216" w:line="259" w:lineRule="auto"/>
+        <w:ind w:left="348" w:right="0" w:firstLine="0"/>
+        <w:jc w:val="left"/>
+      </w:pPr>
+    </w:p>
+    <w:p>
+      <w:pPr>
+        <w:spacing w:after="216" w:line="259" w:lineRule="auto"/>
+        <w:ind w:left="348" w:right="0" w:firstLine="0"/>
+        <w:jc w:val="left"/>
+      </w:pPr>
+    </w:p>
+    <w:p>
+      <w:pPr>
+        <w:spacing w:after="216" w:line="259" w:lineRule="auto"/>
+        <w:ind w:left="348" w:right="0" w:firstLine="0"/>
+        <w:jc w:val="left"/>
+      </w:pPr>
+    </w:p>
+    <w:p>
+      <w:pPr>
+        <w:spacing w:after="216" w:line="259" w:lineRule="auto"/>
+        <w:ind w:left="348" w:right="0" w:firstLine="0"/>
+        <w:jc w:val="left"/>
+      </w:pPr>
+    </w:p>
+    <w:p>
+      <w:pPr>
+        <w:spacing w:after="216" w:line="259" w:lineRule="auto"/>
+        <w:ind w:left="348" w:right="0" w:firstLine="0"/>
+        <w:jc w:val="left"/>
+      </w:pPr>
+    </w:p>
+    <w:p>
+      <w:pPr>
+        <w:spacing w:after="216" w:line="259" w:lineRule="auto"/>
+        <w:ind w:left="348" w:right="0" w:firstLine="0"/>
+        <w:jc w:val="left"/>
+      </w:pPr>
+    </w:p>
+    <w:p>
+      <w:pPr>
+        <w:spacing w:after="216" w:line="259" w:lineRule="auto"/>
+        <w:ind w:left="348" w:right="0" w:firstLine="0"/>
+        <w:jc w:val="left"/>
+      </w:pPr>
+    </w:p>
+    <w:p>
+      <w:pPr>
+        <w:spacing w:after="216" w:line="259" w:lineRule="auto"/>
+        <w:ind w:left="348" w:right="0" w:firstLine="0"/>
+        <w:jc w:val="left"/>
+      </w:pPr>
     </w:p>
     <w:p>
       <w:pPr>
@@ -8503,7 +8555,13 @@
         <w:ind w:right="396" w:hanging="416"/>
       </w:pPr>
       <w:r>
-        <w:t xml:space="preserve">Sistema retorna para o passo 2. </w:t>
+        <w:t>Sistema retorna para o passo 2</w:t>
+      </w:r>
+      <w:r>
+        <w:t xml:space="preserve"> e aguarda alguma ação do atendente</w:t>
+      </w:r>
+      <w:r>
+        <w:t xml:space="preserve">. </w:t>
       </w:r>
     </w:p>
     <w:p>
@@ -8515,15 +8573,33 @@
         <w:ind w:right="396" w:hanging="416"/>
       </w:pPr>
       <w:r>
-        <w:t xml:space="preserve">Atendente preenche </w:t>
+        <w:t xml:space="preserve">Atendente deseja pesquisar </w:t>
       </w:r>
       <w:proofErr w:type="gramStart"/>
       <w:r>
-        <w:t>campo(</w:t>
+        <w:t>unidade(</w:t>
       </w:r>
       <w:proofErr w:type="gramEnd"/>
       <w:r>
-        <w:t xml:space="preserve">s) disponível (nome, endereço, </w:t>
+        <w:t>s)</w:t>
+      </w:r>
+      <w:r>
+        <w:t xml:space="preserve">, </w:t>
+      </w:r>
+      <w:r>
+        <w:t>preenche</w:t>
+      </w:r>
+      <w:r>
+        <w:t>ndo</w:t>
+      </w:r>
+      <w:r>
+        <w:t xml:space="preserve"> campo(s) disponíve</w:t>
+      </w:r>
+      <w:r>
+        <w:t>is</w:t>
+      </w:r>
+      <w:r>
+        <w:t xml:space="preserve"> (nome, endereço, </w:t>
       </w:r>
       <w:r>
         <w:t>situação</w:t>
@@ -8549,7 +8625,7 @@
       </w:r>
       <w:proofErr w:type="gramEnd"/>
       <w:r>
-        <w:t xml:space="preserve">s), conforme filtro informado pelo usuário e exibe na tela. </w:t>
+        <w:t xml:space="preserve">s), conforme filtro informado e exibe na tela. </w:t>
       </w:r>
     </w:p>
     <w:p>
@@ -8561,7 +8637,19 @@
         <w:ind w:right="396" w:hanging="416"/>
       </w:pPr>
       <w:r>
-        <w:t xml:space="preserve">Atendente solicita edição dos dados da unidade ao clicar no botão “editar”. </w:t>
+        <w:t xml:space="preserve">Atendente solicita </w:t>
+      </w:r>
+      <w:r>
+        <w:t>editar</w:t>
+      </w:r>
+      <w:r>
+        <w:t xml:space="preserve"> dados da unidade clica</w:t>
+      </w:r>
+      <w:r>
+        <w:t>ndo</w:t>
+      </w:r>
+      <w:r>
+        <w:t xml:space="preserve"> no botão “editar”. </w:t>
       </w:r>
     </w:p>
     <w:p>
@@ -8573,7 +8661,31 @@
         <w:ind w:right="396" w:hanging="416"/>
       </w:pPr>
       <w:r>
-        <w:t xml:space="preserve">Sistema entra em modo de edição de dados permitindo alterar o valor do campo. </w:t>
+        <w:t xml:space="preserve">Sistema entra em modo de edição permitindo alterar </w:t>
+      </w:r>
+      <w:r>
+        <w:t>v</w:t>
+      </w:r>
+      <w:r>
+        <w:t>alor</w:t>
+      </w:r>
+      <w:r>
+        <w:t xml:space="preserve">es </w:t>
+      </w:r>
+      <w:r>
+        <w:t>d</w:t>
+      </w:r>
+      <w:r>
+        <w:t>a</w:t>
+      </w:r>
+      <w:r>
+        <w:t xml:space="preserve"> </w:t>
+      </w:r>
+      <w:r>
+        <w:t>unidade</w:t>
+      </w:r>
+      <w:r>
+        <w:t xml:space="preserve">. </w:t>
       </w:r>
     </w:p>
     <w:p>
@@ -8585,7 +8697,13 @@
         <w:ind w:right="396" w:hanging="416"/>
       </w:pPr>
       <w:r>
-        <w:t xml:space="preserve">Atendente altera o valor do campo (s) e clica no botão “confirmar” </w:t>
+        <w:t xml:space="preserve">Atendente </w:t>
+      </w:r>
+      <w:r>
+        <w:t xml:space="preserve">realiza alteração </w:t>
+      </w:r>
+      <w:r>
+        <w:t xml:space="preserve">e clica no botão “confirmar” </w:t>
       </w:r>
     </w:p>
     <w:p>
@@ -8597,8 +8715,19 @@
         <w:ind w:right="396" w:hanging="416"/>
       </w:pPr>
       <w:r>
-        <w:lastRenderedPageBreak/>
-        <w:t xml:space="preserve">Sistema realiza as validações necessárias e informa que os dados foram modificados com sucesso. </w:t>
+        <w:t xml:space="preserve">Sistema realiza as validações necessárias e informa </w:t>
+      </w:r>
+      <w:r>
+        <w:t xml:space="preserve">que as </w:t>
+      </w:r>
+      <w:r>
+        <w:t>modifica</w:t>
+      </w:r>
+      <w:r>
+        <w:t>ções foram efetuadas com sucesso</w:t>
+      </w:r>
+      <w:r>
+        <w:t>.</w:t>
       </w:r>
     </w:p>
     <w:p>
@@ -8610,6 +8739,10 @@
         <w:ind w:right="396" w:hanging="416"/>
       </w:pPr>
       <w:r>
+        <w:lastRenderedPageBreak/>
+        <w:t xml:space="preserve"> </w:t>
+      </w:r>
+      <w:r>
         <w:t xml:space="preserve">Passo 8 até o passo 9 do cenário principal. </w:t>
       </w:r>
     </w:p>
@@ -8622,7 +8755,7 @@
         <w:ind w:right="396" w:hanging="416"/>
       </w:pPr>
       <w:r>
-        <w:t xml:space="preserve">Atendente solicita inativação da </w:t>
+        <w:t xml:space="preserve">Atendente deseja desativar </w:t>
       </w:r>
       <w:proofErr w:type="gramStart"/>
       <w:r>
@@ -8630,7 +8763,30 @@
       </w:r>
       <w:proofErr w:type="gramEnd"/>
       <w:r>
-        <w:t>s) ao clicar no botão “</w:t>
+        <w:t xml:space="preserve">s). Atendente executa o passo 8 até o 9 do cenário principal. </w:t>
+      </w:r>
+      <w:r>
+        <w:t xml:space="preserve">Atendente </w:t>
+      </w:r>
+      <w:r>
+        <w:t>desativa</w:t>
+      </w:r>
+      <w:r>
+        <w:t xml:space="preserve"> </w:t>
+      </w:r>
+      <w:proofErr w:type="gramStart"/>
+      <w:r>
+        <w:t>unidade(</w:t>
+      </w:r>
+      <w:proofErr w:type="gramEnd"/>
+      <w:r>
+        <w:t>s) clica</w:t>
+      </w:r>
+      <w:r>
+        <w:t>ndo</w:t>
+      </w:r>
+      <w:r>
+        <w:t xml:space="preserve"> no botão “</w:t>
       </w:r>
       <w:r>
         <w:t>desativar</w:t>
@@ -8648,7 +8804,13 @@
         <w:ind w:right="396" w:hanging="416"/>
       </w:pPr>
       <w:r>
-        <w:t xml:space="preserve">Sistema realiza as validações necessárias e informa que a unidade (s) foi inativada com sucesso. </w:t>
+        <w:t xml:space="preserve">Sistema realiza as validações necessárias e informa que a unidade (s) foi </w:t>
+      </w:r>
+      <w:r>
+        <w:t>desativada</w:t>
+      </w:r>
+      <w:r>
+        <w:t xml:space="preserve"> com sucesso. </w:t>
       </w:r>
     </w:p>
     <w:p>
@@ -8699,7 +8861,7 @@
         <w:ind w:right="396" w:hanging="360"/>
       </w:pPr>
       <w:r>
-        <w:t xml:space="preserve">Sistema destaca com um “*” o </w:t>
+        <w:t xml:space="preserve">Sistema destaca com um “*” </w:t>
       </w:r>
       <w:proofErr w:type="gramStart"/>
       <w:r>
@@ -8888,41 +9050,12 @@
       </w:r>
       <w:r>
         <w:tab/>
-        <w:t xml:space="preserve">1. Passo 5.b do cenário alternativo. </w:t>
-      </w:r>
-    </w:p>
-    <w:p>
-      <w:pPr>
-        <w:spacing w:after="219" w:line="259" w:lineRule="auto"/>
-        <w:ind w:left="1416" w:right="0" w:firstLine="0"/>
-        <w:jc w:val="left"/>
-      </w:pPr>
-      <w:r>
-        <w:t xml:space="preserve"> </w:t>
-      </w:r>
-    </w:p>
-    <w:p>
-      <w:pPr>
-        <w:spacing w:after="219" w:line="259" w:lineRule="auto"/>
-        <w:ind w:left="1416" w:right="0" w:firstLine="0"/>
-        <w:jc w:val="left"/>
-      </w:pPr>
-    </w:p>
-    <w:p>
-      <w:pPr>
-        <w:spacing w:after="219" w:line="259" w:lineRule="auto"/>
-        <w:ind w:left="1416" w:right="0" w:firstLine="0"/>
-        <w:jc w:val="left"/>
-      </w:pPr>
-    </w:p>
-    <w:p>
-      <w:pPr>
-        <w:spacing w:after="0" w:line="259" w:lineRule="auto"/>
-        <w:ind w:left="1416" w:right="0" w:firstLine="0"/>
-        <w:jc w:val="left"/>
-      </w:pPr>
-      <w:r>
-        <w:lastRenderedPageBreak/>
+        <w:t>1. Pa</w:t>
+      </w:r>
+      <w:r>
+        <w:t>sso 5.b do cenário alternativo.</w:t>
+      </w:r>
+      <w:r>
         <w:t xml:space="preserve"> </w:t>
       </w:r>
     </w:p>
@@ -8987,6 +9120,7 @@
         <w:ind w:left="1090" w:right="396"/>
       </w:pPr>
       <w:r>
+        <w:lastRenderedPageBreak/>
         <w:t xml:space="preserve">Nome do caso de uso: Manter Turma; </w:t>
       </w:r>
     </w:p>
@@ -9255,7 +9389,6 @@
         <w:ind w:right="396" w:hanging="361"/>
       </w:pPr>
       <w:r>
-        <w:lastRenderedPageBreak/>
         <w:t xml:space="preserve">Sistema realiza as validações necessárias e informa que os dados foram modificados com sucesso. </w:t>
       </w:r>
     </w:p>
@@ -9307,7 +9440,14 @@
         <w:ind w:right="396" w:hanging="361"/>
       </w:pPr>
       <w:r>
-        <w:t xml:space="preserve">Sistema realiza as validações necessárias e informa que a turma (s) foi inativada com sucesso. </w:t>
+        <w:lastRenderedPageBreak/>
+        <w:t xml:space="preserve">Sistema realiza as validações necessárias e informa que a turma (s) foi </w:t>
+      </w:r>
+      <w:r>
+        <w:t>desativada</w:t>
+      </w:r>
+      <w:r>
+        <w:t xml:space="preserve"> com sucesso. </w:t>
       </w:r>
     </w:p>
     <w:p>
@@ -9571,7 +9711,6 @@
         <w:ind w:right="396" w:hanging="348"/>
       </w:pPr>
       <w:r>
-        <w:lastRenderedPageBreak/>
         <w:t xml:space="preserve">Sistema retorna para o passo 9 do cenário principal. </w:t>
       </w:r>
     </w:p>
@@ -9587,9 +9726,17 @@
     </w:p>
     <w:p>
       <w:pPr>
+        <w:spacing w:after="216" w:line="259" w:lineRule="auto"/>
+        <w:ind w:left="0" w:right="0" w:firstLine="0"/>
+        <w:jc w:val="left"/>
+      </w:pPr>
+    </w:p>
+    <w:p>
+      <w:pPr>
         <w:ind w:left="1090" w:right="396"/>
       </w:pPr>
       <w:r>
+        <w:lastRenderedPageBreak/>
         <w:t xml:space="preserve">Nome do caso de uso: Manter Aluno; </w:t>
       </w:r>
     </w:p>
@@ -9888,7 +10035,6 @@
         <w:ind w:right="396" w:hanging="361"/>
       </w:pPr>
       <w:r>
-        <w:lastRenderedPageBreak/>
         <w:t xml:space="preserve">Passo 8 até o passo 9 do cenário principal. </w:t>
       </w:r>
     </w:p>
@@ -9901,6 +10047,7 @@
         <w:ind w:right="396" w:hanging="361"/>
       </w:pPr>
       <w:r>
+        <w:lastRenderedPageBreak/>
         <w:t xml:space="preserve">Atendente solicita inativação do </w:t>
       </w:r>
       <w:proofErr w:type="gramStart"/>
@@ -10193,6 +10340,11 @@
       <w:r>
         <w:t xml:space="preserve"> </w:t>
       </w:r>
+    </w:p>
+    <w:p>
+      <w:pPr>
+        <w:ind w:left="1090" w:right="396"/>
+      </w:pPr>
     </w:p>
     <w:p>
       <w:pPr>
@@ -10428,19 +10580,65 @@
       </w:r>
       <w:proofErr w:type="gramEnd"/>
       <w:r>
-        <w:t xml:space="preserve">s) disponível (nome, </w:t>
+        <w:t>s) disponível (</w:t>
+      </w:r>
+      <w:r>
+        <w:t>matricula</w:t>
+      </w:r>
+      <w:r>
+        <w:t xml:space="preserve">, </w:t>
+      </w:r>
+      <w:r>
+        <w:t>taxa</w:t>
+      </w:r>
+      <w:r>
+        <w:t xml:space="preserve">, </w:t>
       </w:r>
       <w:proofErr w:type="spellStart"/>
       <w:r>
-        <w:t>cpf</w:t>
+        <w:t>vlrCurso</w:t>
       </w:r>
       <w:proofErr w:type="spellEnd"/>
       <w:r>
-        <w:t xml:space="preserve">, endereço, </w:t>
-      </w:r>
-      <w:r>
-        <w:t>situação</w:t>
-      </w:r>
+        <w:t xml:space="preserve">, </w:t>
+      </w:r>
+      <w:proofErr w:type="spellStart"/>
+      <w:r>
+        <w:t>vlrMaterial</w:t>
+      </w:r>
+      <w:proofErr w:type="spellEnd"/>
+      <w:r>
+        <w:t xml:space="preserve">, desconto, </w:t>
+      </w:r>
+      <w:proofErr w:type="spellStart"/>
+      <w:r>
+        <w:t>qtdParcelasCurso</w:t>
+      </w:r>
+      <w:proofErr w:type="spellEnd"/>
+      <w:r>
+        <w:t xml:space="preserve">, </w:t>
+      </w:r>
+      <w:proofErr w:type="spellStart"/>
+      <w:r>
+        <w:t>qtdParcelasMaterial</w:t>
+      </w:r>
+      <w:proofErr w:type="spellEnd"/>
+      <w:r>
+        <w:t xml:space="preserve">, </w:t>
+      </w:r>
+      <w:proofErr w:type="spellStart"/>
+      <w:r>
+        <w:t>dataMatricula</w:t>
+      </w:r>
+      <w:proofErr w:type="spellEnd"/>
+      <w:r>
+        <w:t xml:space="preserve">, </w:t>
+      </w:r>
+      <w:proofErr w:type="spellStart"/>
+      <w:r>
+        <w:t>situacao</w:t>
+      </w:r>
+      <w:proofErr w:type="spellEnd"/>
       <w:r>
         <w:t xml:space="preserve">), para filtrar os registros. </w:t>
       </w:r>
@@ -10472,6 +10670,177 @@
           <w:ilvl w:val="3"/>
           <w:numId w:val="42"/>
         </w:numPr>
+        <w:spacing w:after="241"/>
+        <w:ind w:right="396" w:hanging="361"/>
+      </w:pPr>
+      <w:r>
+        <w:t>Atendente deseja visualizar todas as parcelas do contrato.</w:t>
+      </w:r>
+    </w:p>
+    <w:p>
+      <w:pPr>
+        <w:numPr>
+          <w:ilvl w:val="3"/>
+          <w:numId w:val="42"/>
+        </w:numPr>
+        <w:spacing w:after="241"/>
+        <w:ind w:right="396" w:hanging="361"/>
+      </w:pPr>
+      <w:r>
+        <w:t>Sistema exibe todas as parcelas desse contrato ordenada por data de vencimento.</w:t>
+      </w:r>
+    </w:p>
+    <w:p>
+      <w:pPr>
+        <w:numPr>
+          <w:ilvl w:val="3"/>
+          <w:numId w:val="42"/>
+        </w:numPr>
+        <w:spacing w:after="241"/>
+        <w:ind w:right="396" w:hanging="361"/>
+      </w:pPr>
+      <w:r>
+        <w:t xml:space="preserve">Atendente preenche </w:t>
+      </w:r>
+      <w:proofErr w:type="gramStart"/>
+      <w:r>
+        <w:t>campo(</w:t>
+      </w:r>
+      <w:proofErr w:type="gramEnd"/>
+      <w:r>
+        <w:t xml:space="preserve">s) disponíveis (matricula, vencimento, </w:t>
+      </w:r>
+      <w:proofErr w:type="spellStart"/>
+      <w:r>
+        <w:t>vlrPago</w:t>
+      </w:r>
+      <w:proofErr w:type="spellEnd"/>
+      <w:r>
+        <w:t xml:space="preserve">, </w:t>
+      </w:r>
+      <w:proofErr w:type="spellStart"/>
+      <w:r>
+        <w:t>dtPagamento</w:t>
+      </w:r>
+      <w:proofErr w:type="spellEnd"/>
+      <w:r>
+        <w:t xml:space="preserve">, </w:t>
+      </w:r>
+      <w:proofErr w:type="spellStart"/>
+      <w:r>
+        <w:t>vlrParcCurso</w:t>
+      </w:r>
+      <w:proofErr w:type="spellEnd"/>
+      <w:r>
+        <w:t xml:space="preserve">, </w:t>
+      </w:r>
+      <w:proofErr w:type="spellStart"/>
+      <w:r>
+        <w:t>vlrParcMaterial</w:t>
+      </w:r>
+      <w:proofErr w:type="spellEnd"/>
+      <w:r>
+        <w:t xml:space="preserve">, </w:t>
+      </w:r>
+      <w:proofErr w:type="spellStart"/>
+      <w:r>
+        <w:t>vlrTotal</w:t>
+      </w:r>
+      <w:proofErr w:type="spellEnd"/>
+      <w:r>
+        <w:t xml:space="preserve">, </w:t>
+      </w:r>
+      <w:proofErr w:type="spellStart"/>
+      <w:r>
+        <w:t>situacao</w:t>
+      </w:r>
+      <w:proofErr w:type="spellEnd"/>
+      <w:r>
+        <w:t>).</w:t>
+      </w:r>
+    </w:p>
+    <w:p>
+      <w:pPr>
+        <w:numPr>
+          <w:ilvl w:val="3"/>
+          <w:numId w:val="42"/>
+        </w:numPr>
+        <w:spacing w:after="241"/>
+        <w:ind w:right="396" w:hanging="361"/>
+      </w:pPr>
+      <w:r>
+        <w:lastRenderedPageBreak/>
+        <w:t xml:space="preserve">Sistema encontra </w:t>
+      </w:r>
+      <w:proofErr w:type="gramStart"/>
+      <w:r>
+        <w:t>parcela(</w:t>
+      </w:r>
+      <w:proofErr w:type="gramEnd"/>
+      <w:r>
+        <w:t>s), conforme filtro informado pelo usuário e exibe na tela.</w:t>
+      </w:r>
+    </w:p>
+    <w:p>
+      <w:pPr>
+        <w:numPr>
+          <w:ilvl w:val="3"/>
+          <w:numId w:val="42"/>
+        </w:numPr>
+        <w:spacing w:after="241"/>
+        <w:ind w:right="396" w:hanging="361"/>
+      </w:pPr>
+      <w:r>
+        <w:t>Atendente deseja receber o pagamento da parcela clicando no botão “receber pagamento”.</w:t>
+      </w:r>
+    </w:p>
+    <w:p>
+      <w:pPr>
+        <w:numPr>
+          <w:ilvl w:val="3"/>
+          <w:numId w:val="42"/>
+        </w:numPr>
+        <w:spacing w:after="241"/>
+        <w:ind w:right="396" w:hanging="361"/>
+      </w:pPr>
+      <w:r>
+        <w:t>Sistema realiza as validaç</w:t>
+      </w:r>
+      <w:r>
+        <w:t>ões necessárias e informa que o pagamento da parcela foi recebido com sucesso</w:t>
+      </w:r>
+      <w:r>
+        <w:t>.</w:t>
+      </w:r>
+    </w:p>
+    <w:p>
+      <w:pPr>
+        <w:numPr>
+          <w:ilvl w:val="3"/>
+          <w:numId w:val="42"/>
+        </w:numPr>
+        <w:spacing w:after="237"/>
+        <w:ind w:right="396" w:hanging="361"/>
+      </w:pPr>
+      <w:r>
+        <w:t>Sistema retorna para o p</w:t>
+      </w:r>
+      <w:r>
+        <w:t xml:space="preserve">asso </w:t>
+      </w:r>
+      <w:r>
+        <w:t xml:space="preserve">12 </w:t>
+      </w:r>
+      <w:r>
+        <w:t xml:space="preserve">do cenário principal. </w:t>
+      </w:r>
+    </w:p>
+    <w:p>
+      <w:pPr>
+        <w:numPr>
+          <w:ilvl w:val="3"/>
+          <w:numId w:val="42"/>
+        </w:numPr>
         <w:spacing w:after="237"/>
         <w:ind w:right="396" w:hanging="361"/>
       </w:pPr>
@@ -10554,7 +10923,6 @@
         <w:jc w:val="left"/>
       </w:pPr>
       <w:r>
-        <w:lastRenderedPageBreak/>
         <w:t xml:space="preserve"> </w:t>
       </w:r>
     </w:p>
@@ -10740,6 +11108,7 @@
         <w:ind w:left="1775" w:right="396"/>
       </w:pPr>
       <w:r>
+        <w:lastRenderedPageBreak/>
         <w:t xml:space="preserve">1. Passo 5.b do cenário alternativo. </w:t>
       </w:r>
     </w:p>
@@ -10866,7 +11235,6 @@
         <w:ind w:left="1090" w:right="396"/>
       </w:pPr>
       <w:r>
-        <w:lastRenderedPageBreak/>
         <w:t xml:space="preserve">Nome do caso de uso: Gerar Parcelas; </w:t>
       </w:r>
     </w:p>
@@ -10911,7 +11279,10 @@
         <w:ind w:right="396" w:hanging="361"/>
       </w:pPr>
       <w:r>
-        <w:t xml:space="preserve">Atendente autenticado no sistema; </w:t>
+        <w:t>Exista um contrato de prestação de serviço</w:t>
+      </w:r>
+      <w:r>
+        <w:t xml:space="preserve">; </w:t>
       </w:r>
     </w:p>
     <w:p>
@@ -10926,6 +11297,9 @@
       <w:r>
         <w:t xml:space="preserve">Não estar cadastrado no sistema </w:t>
       </w:r>
+      <w:r>
+        <w:t>uma mesma matrícula</w:t>
+      </w:r>
     </w:p>
     <w:p>
       <w:pPr>
@@ -10975,7 +11349,13 @@
         <w:ind w:right="396" w:hanging="361"/>
       </w:pPr>
       <w:r>
-        <w:t xml:space="preserve">Atendente se encontra na tela principal e seleciona a opção PARCELA </w:t>
+        <w:t xml:space="preserve">Atendente se encontra na tela principal e seleciona a opção </w:t>
+      </w:r>
+      <w:r>
+        <w:t>CONTRATO</w:t>
+      </w:r>
+      <w:r>
+        <w:t xml:space="preserve"> </w:t>
       </w:r>
     </w:p>
     <w:p>
@@ -10987,7 +11367,7 @@
         <w:ind w:right="396" w:hanging="361"/>
       </w:pPr>
       <w:r>
-        <w:t xml:space="preserve">Sistema exibe todas as parcelas cadastradas no sistema, a tela está ordenada por nome do aluno e paginada por 20 registros. </w:t>
+        <w:t xml:space="preserve">Sistema exibe todas s parcelas cadastradas no sistema, a tela está ordenada por nome do aluno e paginada por 20 registros. </w:t>
       </w:r>
     </w:p>
     <w:p>
@@ -11055,6 +11435,7 @@
         <w:ind w:right="396" w:hanging="361"/>
       </w:pPr>
       <w:r>
+        <w:lastRenderedPageBreak/>
         <w:t xml:space="preserve">Atendente concorda com a </w:t>
       </w:r>
       <w:proofErr w:type="gramStart"/>
@@ -11172,7 +11553,6 @@
         <w:jc w:val="left"/>
       </w:pPr>
       <w:r>
-        <w:lastRenderedPageBreak/>
         <w:t xml:space="preserve"> </w:t>
       </w:r>
     </w:p>
@@ -11374,6 +11754,7 @@
         <w:ind w:right="396" w:hanging="348"/>
       </w:pPr>
       <w:r>
+        <w:lastRenderedPageBreak/>
         <w:t>Sistema realiza as validações necessárias e informa que o pagamento foi recebido com sucesso.</w:t>
       </w:r>
       <w:r>
@@ -11420,1327 +11801,10 @@
     </w:p>
     <w:p>
       <w:pPr>
-        <w:ind w:left="1090" w:right="396"/>
-      </w:pPr>
-      <w:r>
-        <w:t xml:space="preserve">Nome do caso de uso: Manter Funcionário; </w:t>
-      </w:r>
-    </w:p>
-    <w:p>
-      <w:pPr>
-        <w:ind w:left="1090" w:right="396"/>
-      </w:pPr>
-      <w:r>
-        <w:t xml:space="preserve">Escopo: Invicto Vestibular; </w:t>
-      </w:r>
-    </w:p>
-    <w:p>
-      <w:pPr>
-        <w:ind w:left="1090" w:right="396"/>
-      </w:pPr>
-      <w:r>
-        <w:t xml:space="preserve">Nível: Usuário; </w:t>
-      </w:r>
-    </w:p>
-    <w:p>
-      <w:pPr>
-        <w:ind w:left="1090" w:right="396"/>
-      </w:pPr>
-      <w:r>
-        <w:t xml:space="preserve">Atores: Gerente. </w:t>
-      </w:r>
-    </w:p>
-    <w:p>
-      <w:pPr>
-        <w:ind w:left="1090" w:right="396"/>
-      </w:pPr>
-      <w:r>
-        <w:t xml:space="preserve">Precondições: </w:t>
-      </w:r>
-    </w:p>
-    <w:p>
-      <w:pPr>
-        <w:numPr>
-          <w:ilvl w:val="3"/>
-          <w:numId w:val="30"/>
-        </w:numPr>
-        <w:ind w:right="396" w:hanging="361"/>
-      </w:pPr>
-      <w:r>
-        <w:lastRenderedPageBreak/>
-        <w:t xml:space="preserve">Gerente autenticado no sistema; </w:t>
-      </w:r>
-    </w:p>
-    <w:p>
-      <w:pPr>
-        <w:numPr>
-          <w:ilvl w:val="3"/>
-          <w:numId w:val="30"/>
-        </w:numPr>
-        <w:spacing w:after="175"/>
-        <w:ind w:right="396" w:hanging="361"/>
-      </w:pPr>
-      <w:r>
-        <w:t xml:space="preserve">Não estar cadastrado no sistema </w:t>
-      </w:r>
-    </w:p>
-    <w:p>
-      <w:pPr>
-        <w:ind w:left="1090" w:right="396"/>
-      </w:pPr>
-      <w:r>
-        <w:t xml:space="preserve">Pós-condições: </w:t>
-      </w:r>
-    </w:p>
-    <w:p>
-      <w:pPr>
-        <w:numPr>
-          <w:ilvl w:val="3"/>
-          <w:numId w:val="30"/>
-        </w:numPr>
-        <w:spacing w:after="176"/>
-        <w:ind w:right="396" w:hanging="361"/>
-      </w:pPr>
-      <w:r>
-        <w:t xml:space="preserve">Está cadastrado com sucesso. </w:t>
-      </w:r>
-    </w:p>
-    <w:p>
-      <w:pPr>
-        <w:spacing w:after="216" w:line="259" w:lineRule="auto"/>
-        <w:ind w:left="1777" w:right="0" w:firstLine="0"/>
-        <w:jc w:val="left"/>
-      </w:pPr>
-      <w:r>
-        <w:t xml:space="preserve"> </w:t>
-      </w:r>
-    </w:p>
-    <w:p>
-      <w:pPr>
-        <w:ind w:left="1078" w:right="396"/>
-      </w:pPr>
-      <w:r>
-        <w:t xml:space="preserve">Cenário principal (ou fluxo básico): </w:t>
-      </w:r>
-    </w:p>
-    <w:p>
-      <w:pPr>
-        <w:numPr>
-          <w:ilvl w:val="2"/>
-          <w:numId w:val="29"/>
-        </w:numPr>
-        <w:ind w:right="396" w:hanging="361"/>
-      </w:pPr>
-      <w:r>
-        <w:t xml:space="preserve">Gerente se encontra na tela principal e seleciona a opção FUNCIONÁRIO </w:t>
-      </w:r>
-    </w:p>
-    <w:p>
-      <w:pPr>
-        <w:numPr>
-          <w:ilvl w:val="2"/>
-          <w:numId w:val="29"/>
-        </w:numPr>
-        <w:spacing w:after="239"/>
-        <w:ind w:right="396" w:hanging="361"/>
-      </w:pPr>
-      <w:r>
-        <w:t xml:space="preserve">Sistema exibe todos os funcionários cadastrados no sistema, a tela está ordenada por nome do funcionário e paginada por 20 registros. </w:t>
-      </w:r>
-    </w:p>
-    <w:p>
-      <w:pPr>
-        <w:numPr>
-          <w:ilvl w:val="2"/>
-          <w:numId w:val="29"/>
-        </w:numPr>
-        <w:ind w:right="396" w:hanging="361"/>
-      </w:pPr>
-      <w:r>
-        <w:t xml:space="preserve">Gerente inicia o cadastro de um novo funcionário clicando no botão “novo“ </w:t>
-      </w:r>
-    </w:p>
-    <w:p>
-      <w:pPr>
-        <w:numPr>
-          <w:ilvl w:val="2"/>
-          <w:numId w:val="29"/>
-        </w:numPr>
-        <w:ind w:right="396" w:hanging="361"/>
-      </w:pPr>
-      <w:r>
-        <w:t xml:space="preserve">Sistema exibe tela de cadastro com todos os campos a serem preenchidos em branco. </w:t>
-      </w:r>
-    </w:p>
-    <w:p>
-      <w:pPr>
-        <w:numPr>
-          <w:ilvl w:val="2"/>
-          <w:numId w:val="29"/>
-        </w:numPr>
-        <w:ind w:right="396" w:hanging="361"/>
-      </w:pPr>
-      <w:r>
-        <w:t xml:space="preserve">Gerente preenche todos os campos obrigatórios e registra o cadastro do funcionário, clicando na opção "salvar". </w:t>
-      </w:r>
-    </w:p>
-    <w:p>
-      <w:pPr>
-        <w:numPr>
-          <w:ilvl w:val="2"/>
-          <w:numId w:val="29"/>
-        </w:numPr>
-        <w:ind w:right="396" w:hanging="361"/>
-      </w:pPr>
-      <w:r>
-        <w:t xml:space="preserve">Sistema realiza as validações necessárias e informa que o cadastro do funcionário foi realizado com sucesso. </w:t>
-      </w:r>
-    </w:p>
-    <w:p>
-      <w:pPr>
-        <w:numPr>
-          <w:ilvl w:val="2"/>
-          <w:numId w:val="29"/>
-        </w:numPr>
-        <w:ind w:right="396" w:hanging="361"/>
-      </w:pPr>
-      <w:r>
-        <w:t xml:space="preserve">Sistema retorna para o passo 2. </w:t>
-      </w:r>
-    </w:p>
-    <w:p>
-      <w:pPr>
-        <w:numPr>
-          <w:ilvl w:val="2"/>
-          <w:numId w:val="29"/>
-        </w:numPr>
-        <w:ind w:right="396" w:hanging="361"/>
-      </w:pPr>
-      <w:r>
-        <w:t xml:space="preserve">Gerente preenche </w:t>
-      </w:r>
-      <w:proofErr w:type="gramStart"/>
-      <w:r>
-        <w:t>campo(</w:t>
-      </w:r>
-      <w:proofErr w:type="gramEnd"/>
-      <w:r>
-        <w:t xml:space="preserve">s) disponível (nome, </w:t>
-      </w:r>
-      <w:proofErr w:type="spellStart"/>
-      <w:r>
-        <w:t>cpf</w:t>
-      </w:r>
-      <w:proofErr w:type="spellEnd"/>
-      <w:r>
-        <w:t xml:space="preserve">, cargo, </w:t>
-      </w:r>
-      <w:r>
-        <w:t>situação</w:t>
-      </w:r>
-      <w:r>
-        <w:t xml:space="preserve">), para filtrar os registros. </w:t>
-      </w:r>
-    </w:p>
-    <w:p>
-      <w:pPr>
-        <w:numPr>
-          <w:ilvl w:val="2"/>
-          <w:numId w:val="29"/>
-        </w:numPr>
-        <w:spacing w:after="241"/>
-        <w:ind w:right="396" w:hanging="361"/>
-      </w:pPr>
-      <w:r>
-        <w:t xml:space="preserve">Sistema encontra </w:t>
-      </w:r>
-      <w:proofErr w:type="gramStart"/>
-      <w:r>
-        <w:t>funcionário(</w:t>
-      </w:r>
-      <w:proofErr w:type="gramEnd"/>
-      <w:r>
-        <w:t xml:space="preserve">s), conforme filtro informado pelo usuário e exibe na tela. </w:t>
-      </w:r>
-    </w:p>
-    <w:p>
-      <w:pPr>
-        <w:numPr>
-          <w:ilvl w:val="2"/>
-          <w:numId w:val="29"/>
-        </w:numPr>
-        <w:ind w:right="396" w:hanging="361"/>
-      </w:pPr>
-      <w:r>
-        <w:t xml:space="preserve">Gerente solicita edição dos dados do funcionário ao clicar no botão “editar”. </w:t>
-      </w:r>
-    </w:p>
-    <w:p>
-      <w:pPr>
-        <w:numPr>
-          <w:ilvl w:val="2"/>
-          <w:numId w:val="29"/>
-        </w:numPr>
-        <w:spacing w:after="241"/>
-        <w:ind w:right="396" w:hanging="361"/>
-      </w:pPr>
-      <w:r>
-        <w:t xml:space="preserve">Sistema entra em modo de edição de dados permitindo alterar o valor do campo. </w:t>
-      </w:r>
-    </w:p>
-    <w:p>
-      <w:pPr>
-        <w:numPr>
-          <w:ilvl w:val="2"/>
-          <w:numId w:val="29"/>
-        </w:numPr>
-        <w:ind w:right="396" w:hanging="361"/>
-      </w:pPr>
-      <w:r>
-        <w:t xml:space="preserve">Gerente altera o valor do campo (s) e clica no botão “confirmar” </w:t>
-      </w:r>
-    </w:p>
-    <w:p>
-      <w:pPr>
-        <w:numPr>
-          <w:ilvl w:val="2"/>
-          <w:numId w:val="29"/>
-        </w:numPr>
-        <w:ind w:right="396" w:hanging="361"/>
-      </w:pPr>
-      <w:r>
-        <w:t xml:space="preserve">Sistema realiza as validações necessárias e informa que os dados foram modificados com sucesso. </w:t>
-      </w:r>
-    </w:p>
-    <w:p>
-      <w:pPr>
-        <w:numPr>
-          <w:ilvl w:val="2"/>
-          <w:numId w:val="29"/>
-        </w:numPr>
-        <w:ind w:right="396" w:hanging="361"/>
-      </w:pPr>
-      <w:r>
-        <w:t xml:space="preserve">Passo 8 até o passo 9 do cenário principal. </w:t>
-      </w:r>
-    </w:p>
-    <w:p>
-      <w:pPr>
-        <w:numPr>
-          <w:ilvl w:val="2"/>
-          <w:numId w:val="29"/>
-        </w:numPr>
-        <w:ind w:right="396" w:hanging="361"/>
-      </w:pPr>
-      <w:r>
-        <w:t xml:space="preserve">Gerente solicita inativação do </w:t>
-      </w:r>
-      <w:proofErr w:type="gramStart"/>
-      <w:r>
-        <w:t>funcionário(</w:t>
-      </w:r>
-      <w:proofErr w:type="gramEnd"/>
-      <w:r>
-        <w:t>s) ao clicar no botão “</w:t>
-      </w:r>
-      <w:r>
-        <w:t>desativar</w:t>
-      </w:r>
-      <w:r>
-        <w:t xml:space="preserve">”. </w:t>
-      </w:r>
-    </w:p>
-    <w:p>
-      <w:pPr>
-        <w:numPr>
-          <w:ilvl w:val="2"/>
-          <w:numId w:val="29"/>
-        </w:numPr>
-        <w:ind w:right="396" w:hanging="361"/>
-      </w:pPr>
-      <w:r>
-        <w:t xml:space="preserve">Sistema realiza as validações necessárias e informa que a funcionário (s) foi inativado com sucesso. </w:t>
-      </w:r>
-    </w:p>
-    <w:p>
-      <w:pPr>
-        <w:numPr>
-          <w:ilvl w:val="2"/>
-          <w:numId w:val="29"/>
-        </w:numPr>
-        <w:ind w:right="396" w:hanging="361"/>
-      </w:pPr>
-      <w:r>
-        <w:t xml:space="preserve">Fim do caso de uso Manter Funcionário. </w:t>
-      </w:r>
-    </w:p>
-    <w:p>
-      <w:pPr>
-        <w:spacing w:after="216" w:line="259" w:lineRule="auto"/>
-        <w:ind w:left="1777" w:right="0" w:firstLine="0"/>
-        <w:jc w:val="left"/>
-      </w:pPr>
-      <w:r>
-        <w:t xml:space="preserve"> </w:t>
-      </w:r>
-    </w:p>
-    <w:p>
-      <w:pPr>
-        <w:ind w:left="1078" w:right="396"/>
-      </w:pPr>
-      <w:r>
-        <w:lastRenderedPageBreak/>
-        <w:t xml:space="preserve">Cenários alternativos (extensões); </w:t>
-      </w:r>
-    </w:p>
-    <w:p>
-      <w:pPr>
-        <w:spacing w:after="240"/>
-        <w:ind w:left="1435" w:right="396"/>
-      </w:pPr>
-      <w:r>
-        <w:t xml:space="preserve">6.a Campo (s) obrigatório não preenchido. </w:t>
-      </w:r>
-    </w:p>
-    <w:p>
-      <w:pPr>
-        <w:numPr>
-          <w:ilvl w:val="0"/>
-          <w:numId w:val="45"/>
-        </w:numPr>
-        <w:ind w:right="396" w:hanging="360"/>
-      </w:pPr>
-      <w:r>
-        <w:t xml:space="preserve">Sistema destaca com um “*” o </w:t>
-      </w:r>
-      <w:proofErr w:type="gramStart"/>
-      <w:r>
-        <w:t>campo(</w:t>
-      </w:r>
-      <w:proofErr w:type="gramEnd"/>
-      <w:r>
-        <w:t xml:space="preserve">s) que não foi preenchido, e informa que o campo(s) com “*” é de preenchimento obrigatório. </w:t>
-      </w:r>
-    </w:p>
-    <w:p>
-      <w:pPr>
-        <w:numPr>
-          <w:ilvl w:val="0"/>
-          <w:numId w:val="45"/>
-        </w:numPr>
-        <w:ind w:right="396" w:hanging="360"/>
-      </w:pPr>
-      <w:r>
-        <w:t xml:space="preserve">Sistema retorna para o passo 5 do cenário principal. </w:t>
-      </w:r>
-    </w:p>
-    <w:p>
-      <w:pPr>
-        <w:spacing w:after="216" w:line="259" w:lineRule="auto"/>
-        <w:ind w:left="1056" w:right="0" w:firstLine="0"/>
-        <w:jc w:val="left"/>
-      </w:pPr>
-      <w:r>
-        <w:t xml:space="preserve"> </w:t>
-      </w:r>
-    </w:p>
-    <w:p>
-      <w:pPr>
-        <w:spacing w:after="236"/>
-        <w:ind w:left="1435" w:right="396"/>
-      </w:pPr>
-      <w:r>
-        <w:t xml:space="preserve">5.b Campo com valor único. </w:t>
-      </w:r>
-    </w:p>
-    <w:p>
-      <w:pPr>
-        <w:numPr>
-          <w:ilvl w:val="0"/>
-          <w:numId w:val="46"/>
-        </w:numPr>
-        <w:ind w:right="396" w:hanging="360"/>
-      </w:pPr>
-      <w:r>
-        <w:t xml:space="preserve">Sistema destaca com um “*” o </w:t>
-      </w:r>
-      <w:proofErr w:type="gramStart"/>
-      <w:r>
-        <w:t>campo(</w:t>
-      </w:r>
-      <w:proofErr w:type="gramEnd"/>
-      <w:r>
-        <w:t xml:space="preserve">s), e informa que já existe um valor cadastrado igual ao digitado no sistema. </w:t>
-      </w:r>
-    </w:p>
-    <w:p>
-      <w:pPr>
-        <w:numPr>
-          <w:ilvl w:val="0"/>
-          <w:numId w:val="46"/>
-        </w:numPr>
-        <w:ind w:right="396" w:hanging="360"/>
-      </w:pPr>
-      <w:r>
-        <w:t xml:space="preserve">Sistema retorna para o passo 5 do cenário principal. </w:t>
-      </w:r>
-    </w:p>
-    <w:p>
-      <w:pPr>
-        <w:spacing w:after="218" w:line="259" w:lineRule="auto"/>
-        <w:ind w:left="1056" w:right="0" w:firstLine="0"/>
-        <w:jc w:val="left"/>
-      </w:pPr>
-      <w:r>
-        <w:t xml:space="preserve"> </w:t>
-      </w:r>
-    </w:p>
-    <w:p>
-      <w:pPr>
-        <w:ind w:left="1435" w:right="396"/>
-      </w:pPr>
-      <w:r>
-        <w:t xml:space="preserve">9.a Sistema não localiza resultado algum. </w:t>
-      </w:r>
-    </w:p>
-    <w:p>
-      <w:pPr>
-        <w:numPr>
-          <w:ilvl w:val="0"/>
-          <w:numId w:val="47"/>
-        </w:numPr>
-        <w:ind w:right="396" w:hanging="360"/>
-      </w:pPr>
-      <w:r>
-        <w:t xml:space="preserve">Sistema informa que o filtro informado não retornou resultado algum. </w:t>
-      </w:r>
-    </w:p>
-    <w:p>
-      <w:pPr>
-        <w:numPr>
-          <w:ilvl w:val="0"/>
-          <w:numId w:val="47"/>
-        </w:numPr>
-        <w:ind w:right="396" w:hanging="360"/>
-      </w:pPr>
-      <w:r>
-        <w:t xml:space="preserve">Sistema retorna para o passo 8 do cenário principal. </w:t>
-      </w:r>
-    </w:p>
-    <w:p>
-      <w:pPr>
-        <w:spacing w:after="218" w:line="259" w:lineRule="auto"/>
-        <w:ind w:left="1056" w:right="0" w:firstLine="0"/>
-        <w:jc w:val="left"/>
-      </w:pPr>
-      <w:r>
-        <w:t xml:space="preserve"> </w:t>
-      </w:r>
-    </w:p>
-    <w:p>
-      <w:pPr>
-        <w:ind w:left="1435" w:right="396"/>
-      </w:pPr>
-      <w:r>
-        <w:t xml:space="preserve">11.a Sair do modo de edição de dados. </w:t>
-      </w:r>
-    </w:p>
-    <w:p>
-      <w:pPr>
-        <w:numPr>
-          <w:ilvl w:val="0"/>
-          <w:numId w:val="48"/>
-        </w:numPr>
-        <w:ind w:right="396" w:hanging="360"/>
-      </w:pPr>
-      <w:r>
-        <w:t xml:space="preserve">Gerente desiste de alterar algum valor de campo do funcionário, clicando no botão “cancelar”. </w:t>
-      </w:r>
-    </w:p>
-    <w:p>
-      <w:pPr>
-        <w:numPr>
-          <w:ilvl w:val="0"/>
-          <w:numId w:val="48"/>
-        </w:numPr>
-        <w:ind w:right="396" w:hanging="360"/>
-      </w:pPr>
-      <w:r>
-        <w:t xml:space="preserve">Sistema retorna para o passo 9 do cenário principal. </w:t>
-      </w:r>
-    </w:p>
-    <w:p>
-      <w:pPr>
-        <w:spacing w:after="216" w:line="259" w:lineRule="auto"/>
-        <w:ind w:left="1416" w:right="0" w:firstLine="0"/>
-        <w:jc w:val="left"/>
-      </w:pPr>
-      <w:r>
-        <w:t xml:space="preserve"> </w:t>
-      </w:r>
-    </w:p>
-    <w:p>
-      <w:pPr>
-        <w:spacing w:after="0" w:line="259" w:lineRule="auto"/>
-        <w:ind w:left="1416" w:right="0" w:firstLine="0"/>
-        <w:jc w:val="left"/>
-      </w:pPr>
-      <w:r>
-        <w:t xml:space="preserve"> </w:t>
-      </w:r>
-    </w:p>
-    <w:p>
-      <w:pPr>
-        <w:ind w:left="1435" w:right="396"/>
-      </w:pPr>
-      <w:r>
-        <w:t xml:space="preserve">13.a Campo (s) obrigatório não preenchido. </w:t>
-      </w:r>
-    </w:p>
-    <w:p>
-      <w:pPr>
-        <w:ind w:left="1854" w:right="396"/>
-      </w:pPr>
-      <w:r>
-        <w:t xml:space="preserve">1. Passo 5.a do cenário alternativo. </w:t>
-      </w:r>
-    </w:p>
-    <w:p>
-      <w:pPr>
-        <w:spacing w:after="216" w:line="259" w:lineRule="auto"/>
-        <w:ind w:left="0" w:right="0" w:firstLine="0"/>
-        <w:jc w:val="left"/>
-      </w:pPr>
-      <w:r>
-        <w:t xml:space="preserve"> </w:t>
-      </w:r>
-    </w:p>
-    <w:p>
-      <w:pPr>
-        <w:ind w:left="1435" w:right="396"/>
-      </w:pPr>
-      <w:r>
-        <w:t xml:space="preserve">13.b Campo com valor único. </w:t>
-      </w:r>
-    </w:p>
-    <w:p>
-      <w:pPr>
-        <w:ind w:left="1854" w:right="396"/>
-      </w:pPr>
-      <w:r>
-        <w:t xml:space="preserve">1. Passo 5.b do cenário alternativo. </w:t>
-      </w:r>
-    </w:p>
-    <w:p>
-      <w:pPr>
-        <w:spacing w:after="219" w:line="259" w:lineRule="auto"/>
-        <w:ind w:left="1416" w:right="0" w:firstLine="0"/>
-        <w:jc w:val="left"/>
-      </w:pPr>
-      <w:r>
-        <w:t xml:space="preserve"> </w:t>
-      </w:r>
-    </w:p>
-    <w:p>
-      <w:pPr>
-        <w:ind w:left="1435" w:right="396"/>
-      </w:pPr>
-      <w:r>
-        <w:t xml:space="preserve">16.a Inativação de funcionário com despesa cadastrada. </w:t>
-      </w:r>
-    </w:p>
-    <w:p>
-      <w:pPr>
-        <w:numPr>
-          <w:ilvl w:val="4"/>
-          <w:numId w:val="49"/>
-        </w:numPr>
-        <w:ind w:right="396" w:hanging="281"/>
-      </w:pPr>
-      <w:r>
-        <w:t xml:space="preserve">Sistema informa que não é possível </w:t>
-      </w:r>
-      <w:r>
-        <w:t>desativar</w:t>
-      </w:r>
-      <w:r>
-        <w:t xml:space="preserve"> </w:t>
-      </w:r>
-      <w:proofErr w:type="gramStart"/>
-      <w:r>
-        <w:t>funcionário(</w:t>
-      </w:r>
-      <w:proofErr w:type="gramEnd"/>
-      <w:r>
-        <w:t xml:space="preserve">s) com despesa(s) cadastrada. </w:t>
-      </w:r>
-    </w:p>
-    <w:p>
-      <w:pPr>
-        <w:numPr>
-          <w:ilvl w:val="4"/>
-          <w:numId w:val="49"/>
-        </w:numPr>
-        <w:ind w:right="396" w:hanging="281"/>
-      </w:pPr>
-      <w:r>
-        <w:t xml:space="preserve">Sistema retorna para o passo 9 do cenário principal. </w:t>
-      </w:r>
-    </w:p>
-    <w:p>
-      <w:pPr>
-        <w:spacing w:after="216" w:line="259" w:lineRule="auto"/>
-        <w:ind w:left="1080" w:right="0" w:firstLine="0"/>
-        <w:jc w:val="left"/>
-      </w:pPr>
-      <w:r>
-        <w:lastRenderedPageBreak/>
-        <w:t xml:space="preserve"> </w:t>
-      </w:r>
-    </w:p>
-    <w:p>
-      <w:pPr>
-        <w:ind w:left="1090" w:right="396"/>
-      </w:pPr>
-      <w:r>
-        <w:t xml:space="preserve">Nome do caso de uso: Manter Categoria. </w:t>
-      </w:r>
-    </w:p>
-    <w:p>
-      <w:pPr>
-        <w:ind w:left="1090" w:right="396"/>
-      </w:pPr>
-      <w:r>
-        <w:t xml:space="preserve">Escopo: Invicto Vestibular. </w:t>
-      </w:r>
-    </w:p>
-    <w:p>
-      <w:pPr>
-        <w:ind w:left="1090" w:right="396"/>
-      </w:pPr>
-      <w:r>
-        <w:t xml:space="preserve">Nível: Usuário. </w:t>
-      </w:r>
-    </w:p>
-    <w:p>
-      <w:pPr>
-        <w:ind w:left="1090" w:right="396"/>
-      </w:pPr>
-      <w:r>
-        <w:t xml:space="preserve">Atores: Gerente. </w:t>
-      </w:r>
-    </w:p>
-    <w:p>
-      <w:pPr>
-        <w:ind w:left="1090" w:right="396"/>
-      </w:pPr>
-      <w:r>
-        <w:t xml:space="preserve">Precondições: </w:t>
-      </w:r>
-    </w:p>
-    <w:p>
-      <w:pPr>
-        <w:numPr>
-          <w:ilvl w:val="3"/>
-          <w:numId w:val="50"/>
-        </w:numPr>
-        <w:ind w:right="396" w:hanging="361"/>
-      </w:pPr>
-      <w:r>
-        <w:t xml:space="preserve">Gerente autenticado no sistema; </w:t>
-      </w:r>
-    </w:p>
-    <w:p>
-      <w:pPr>
-        <w:numPr>
-          <w:ilvl w:val="3"/>
-          <w:numId w:val="50"/>
-        </w:numPr>
-        <w:spacing w:after="175"/>
-        <w:ind w:right="396" w:hanging="361"/>
-      </w:pPr>
-      <w:r>
-        <w:t xml:space="preserve">Não estar cadastrado no sistema </w:t>
-      </w:r>
-    </w:p>
-    <w:p>
-      <w:pPr>
-        <w:ind w:left="1090" w:right="396"/>
-      </w:pPr>
-      <w:r>
-        <w:t xml:space="preserve">Pós-condições: </w:t>
-      </w:r>
-    </w:p>
-    <w:p>
-      <w:pPr>
-        <w:numPr>
-          <w:ilvl w:val="3"/>
-          <w:numId w:val="50"/>
-        </w:numPr>
-        <w:spacing w:after="176"/>
-        <w:ind w:right="396" w:hanging="361"/>
-      </w:pPr>
-      <w:r>
-        <w:t xml:space="preserve">Está cadastrado com sucesso. </w:t>
-      </w:r>
-    </w:p>
-    <w:p>
-      <w:pPr>
-        <w:spacing w:after="216" w:line="259" w:lineRule="auto"/>
-        <w:ind w:left="0" w:right="0" w:firstLine="0"/>
-        <w:jc w:val="left"/>
-      </w:pPr>
-      <w:r>
-        <w:t xml:space="preserve"> </w:t>
-      </w:r>
-    </w:p>
-    <w:p>
-      <w:pPr>
-        <w:ind w:left="1090" w:right="396"/>
-      </w:pPr>
-      <w:r>
-        <w:t xml:space="preserve">Cenário principal (ou fluxo básico): </w:t>
-      </w:r>
-    </w:p>
-    <w:p>
-      <w:pPr>
-        <w:numPr>
-          <w:ilvl w:val="3"/>
-          <w:numId w:val="51"/>
-        </w:numPr>
-        <w:ind w:right="396" w:hanging="361"/>
-      </w:pPr>
-      <w:r>
-        <w:t xml:space="preserve">Gerente se encontra na tela principal e seleciona a opção CATEGORIA </w:t>
-      </w:r>
-    </w:p>
-    <w:p>
-      <w:pPr>
-        <w:numPr>
-          <w:ilvl w:val="3"/>
-          <w:numId w:val="51"/>
-        </w:numPr>
-        <w:spacing w:after="227"/>
-        <w:ind w:right="396" w:hanging="361"/>
-      </w:pPr>
-      <w:r>
-        <w:t xml:space="preserve">Sistema exibe todas as categorias cadastradas no sistema, a tela está ordenada por nome da categoria e paginada por 20 registros. </w:t>
-      </w:r>
-    </w:p>
-    <w:p>
-      <w:pPr>
-        <w:numPr>
-          <w:ilvl w:val="3"/>
-          <w:numId w:val="51"/>
-        </w:numPr>
-        <w:ind w:right="396" w:hanging="361"/>
-      </w:pPr>
-      <w:r>
-        <w:t xml:space="preserve">Gerente inicia o cadastro de uma nova categoria clicando no botão “novo“ </w:t>
-      </w:r>
-    </w:p>
-    <w:p>
-      <w:pPr>
-        <w:numPr>
-          <w:ilvl w:val="3"/>
-          <w:numId w:val="51"/>
-        </w:numPr>
-        <w:ind w:right="396" w:hanging="361"/>
-      </w:pPr>
-      <w:r>
-        <w:t xml:space="preserve">Sistema exibe tela de cadastro com todos os campos a serem preenchidos em branco. </w:t>
-      </w:r>
-    </w:p>
-    <w:p>
-      <w:pPr>
-        <w:numPr>
-          <w:ilvl w:val="3"/>
-          <w:numId w:val="51"/>
-        </w:numPr>
-        <w:ind w:right="396" w:hanging="361"/>
-      </w:pPr>
-      <w:r>
-        <w:t xml:space="preserve">Gerente preenche todos os campos obrigatórios e registra o cadastro da categoria, clicando na opção "salvar". </w:t>
-      </w:r>
-    </w:p>
-    <w:p>
-      <w:pPr>
-        <w:numPr>
-          <w:ilvl w:val="3"/>
-          <w:numId w:val="51"/>
-        </w:numPr>
-        <w:ind w:right="396" w:hanging="361"/>
-      </w:pPr>
-      <w:r>
-        <w:t xml:space="preserve">Sistema realiza as validações necessárias e informa que o cadastro da categoria foi realizado com sucesso. </w:t>
-      </w:r>
-    </w:p>
-    <w:p>
-      <w:pPr>
-        <w:numPr>
-          <w:ilvl w:val="3"/>
-          <w:numId w:val="51"/>
-        </w:numPr>
-        <w:ind w:right="396" w:hanging="361"/>
-      </w:pPr>
-      <w:r>
-        <w:t xml:space="preserve">Sistema retorna para o passo 2. </w:t>
-      </w:r>
-    </w:p>
-    <w:p>
-      <w:pPr>
-        <w:numPr>
-          <w:ilvl w:val="3"/>
-          <w:numId w:val="51"/>
-        </w:numPr>
-        <w:ind w:right="396" w:hanging="361"/>
-      </w:pPr>
-      <w:r>
-        <w:t xml:space="preserve">Gerente preenche </w:t>
-      </w:r>
-      <w:proofErr w:type="gramStart"/>
-      <w:r>
-        <w:t>campo(</w:t>
-      </w:r>
-      <w:proofErr w:type="gramEnd"/>
-      <w:r>
-        <w:t xml:space="preserve">s) disponível (nome, tipo), para filtrar os registros. </w:t>
-      </w:r>
-    </w:p>
-    <w:p>
-      <w:pPr>
-        <w:numPr>
-          <w:ilvl w:val="3"/>
-          <w:numId w:val="51"/>
-        </w:numPr>
-        <w:spacing w:after="239"/>
-        <w:ind w:right="396" w:hanging="361"/>
-      </w:pPr>
-      <w:r>
-        <w:t xml:space="preserve">Sistema encontra </w:t>
-      </w:r>
-      <w:proofErr w:type="gramStart"/>
-      <w:r>
-        <w:t>categoria(</w:t>
-      </w:r>
-      <w:proofErr w:type="gramEnd"/>
-      <w:r>
-        <w:t xml:space="preserve">s), conforme filtro informado pelo usuário e exibe na tela.  </w:t>
-      </w:r>
-    </w:p>
-    <w:p>
-      <w:pPr>
-        <w:numPr>
-          <w:ilvl w:val="3"/>
-          <w:numId w:val="51"/>
-        </w:numPr>
-        <w:ind w:right="396" w:hanging="361"/>
-      </w:pPr>
-      <w:r>
-        <w:t xml:space="preserve">Gerente solicita edição dos dados da categoria ao clicar no botão “editar”. </w:t>
-      </w:r>
-    </w:p>
-    <w:p>
-      <w:pPr>
-        <w:numPr>
-          <w:ilvl w:val="3"/>
-          <w:numId w:val="51"/>
-        </w:numPr>
-        <w:spacing w:after="241"/>
-        <w:ind w:right="396" w:hanging="361"/>
-      </w:pPr>
-      <w:r>
-        <w:t xml:space="preserve">Sistema entra em modo de edição de dados permitindo alterar o valor do campo. </w:t>
-      </w:r>
-    </w:p>
-    <w:p>
-      <w:pPr>
-        <w:numPr>
-          <w:ilvl w:val="3"/>
-          <w:numId w:val="51"/>
-        </w:numPr>
-        <w:ind w:right="396" w:hanging="361"/>
-      </w:pPr>
-      <w:r>
-        <w:t xml:space="preserve">Gerente altera o valor do campo (s) e clica no botão “confirmar” </w:t>
-      </w:r>
-    </w:p>
-    <w:p>
-      <w:pPr>
-        <w:numPr>
-          <w:ilvl w:val="3"/>
-          <w:numId w:val="51"/>
-        </w:numPr>
-        <w:ind w:right="396" w:hanging="361"/>
-      </w:pPr>
-      <w:r>
-        <w:t xml:space="preserve">Sistema realiza as validações necessárias e informa que os dados foram modificados com sucesso. </w:t>
-      </w:r>
-    </w:p>
-    <w:p>
-      <w:pPr>
-        <w:numPr>
-          <w:ilvl w:val="3"/>
-          <w:numId w:val="51"/>
-        </w:numPr>
-        <w:spacing w:after="241"/>
-        <w:ind w:right="396" w:hanging="361"/>
-      </w:pPr>
-      <w:r>
-        <w:t xml:space="preserve">Passo 8 até o passo 9 do cenário principal. </w:t>
-      </w:r>
-    </w:p>
-    <w:p>
-      <w:pPr>
-        <w:numPr>
-          <w:ilvl w:val="3"/>
-          <w:numId w:val="51"/>
-        </w:numPr>
-        <w:ind w:right="396" w:hanging="361"/>
-      </w:pPr>
-      <w:r>
-        <w:lastRenderedPageBreak/>
-        <w:t xml:space="preserve">Gerente solicita inativação da </w:t>
-      </w:r>
-      <w:proofErr w:type="gramStart"/>
-      <w:r>
-        <w:t>categoria(</w:t>
-      </w:r>
-      <w:proofErr w:type="gramEnd"/>
-      <w:r>
-        <w:t>s) ao clicar no botão “</w:t>
-      </w:r>
-      <w:r>
-        <w:t>desativar</w:t>
-      </w:r>
-      <w:r>
-        <w:t xml:space="preserve">”. </w:t>
-      </w:r>
-    </w:p>
-    <w:p>
-      <w:pPr>
-        <w:numPr>
-          <w:ilvl w:val="3"/>
-          <w:numId w:val="51"/>
-        </w:numPr>
-        <w:ind w:right="396" w:hanging="361"/>
-      </w:pPr>
-      <w:r>
-        <w:t xml:space="preserve">Sistema realiza as validações necessárias e informa que a categoria (s) foi inativada com sucesso. </w:t>
-      </w:r>
-    </w:p>
-    <w:p>
-      <w:pPr>
-        <w:numPr>
-          <w:ilvl w:val="3"/>
-          <w:numId w:val="51"/>
-        </w:numPr>
-        <w:ind w:right="396" w:hanging="361"/>
-      </w:pPr>
-      <w:r>
-        <w:t xml:space="preserve">Fim do caso de uso Manter Categoria. </w:t>
-      </w:r>
-    </w:p>
-    <w:p>
-      <w:pPr>
-        <w:spacing w:after="216" w:line="259" w:lineRule="auto"/>
-        <w:ind w:left="0" w:right="0" w:firstLine="0"/>
-        <w:jc w:val="left"/>
-      </w:pPr>
-      <w:r>
-        <w:t xml:space="preserve"> </w:t>
-      </w:r>
-    </w:p>
-    <w:p>
-      <w:pPr>
-        <w:ind w:left="1090" w:right="396"/>
-      </w:pPr>
-      <w:r>
-        <w:t xml:space="preserve">Cenários alternativos (extensões); </w:t>
-      </w:r>
-    </w:p>
-    <w:p>
-      <w:pPr>
-        <w:spacing w:after="244"/>
-        <w:ind w:left="1435" w:right="396"/>
-      </w:pPr>
-      <w:r>
-        <w:t xml:space="preserve">6.a Campo (s) obrigatório não preenchido. </w:t>
-      </w:r>
-    </w:p>
-    <w:p>
-      <w:pPr>
-        <w:numPr>
-          <w:ilvl w:val="4"/>
-          <w:numId w:val="54"/>
-        </w:numPr>
-        <w:ind w:right="396" w:hanging="324"/>
-      </w:pPr>
-      <w:r>
-        <w:t xml:space="preserve">Sistema destaca com um “*” o </w:t>
-      </w:r>
-      <w:proofErr w:type="gramStart"/>
-      <w:r>
-        <w:t>campo(</w:t>
-      </w:r>
-      <w:proofErr w:type="gramEnd"/>
-      <w:r>
-        <w:t xml:space="preserve">s) que não foi preenchido, e informa que o campo(s) com “*” é de preenchimento obrigatório. </w:t>
-      </w:r>
-    </w:p>
-    <w:p>
-      <w:pPr>
-        <w:numPr>
-          <w:ilvl w:val="4"/>
-          <w:numId w:val="54"/>
-        </w:numPr>
-        <w:ind w:right="396" w:hanging="324"/>
-      </w:pPr>
-      <w:r>
-        <w:t xml:space="preserve">Sistema retorna para o passo 5 do cenário principal. </w:t>
-      </w:r>
-    </w:p>
-    <w:p>
-      <w:pPr>
-        <w:spacing w:after="216" w:line="259" w:lineRule="auto"/>
-        <w:ind w:left="0" w:right="0" w:firstLine="0"/>
-        <w:jc w:val="left"/>
-      </w:pPr>
-      <w:r>
-        <w:t xml:space="preserve"> </w:t>
-      </w:r>
-    </w:p>
-    <w:p>
-      <w:pPr>
-        <w:spacing w:after="244"/>
-        <w:ind w:left="1435" w:right="396"/>
-      </w:pPr>
-      <w:r>
-        <w:t xml:space="preserve">5.b Campo com valor único. </w:t>
-      </w:r>
-    </w:p>
-    <w:p>
-      <w:pPr>
-        <w:numPr>
-          <w:ilvl w:val="4"/>
-          <w:numId w:val="52"/>
-        </w:numPr>
-        <w:ind w:right="396" w:hanging="346"/>
-      </w:pPr>
-      <w:r>
-        <w:t xml:space="preserve">Sistema destaca com um “*” o </w:t>
-      </w:r>
-      <w:proofErr w:type="gramStart"/>
-      <w:r>
-        <w:t>campo(</w:t>
-      </w:r>
-      <w:proofErr w:type="gramEnd"/>
-      <w:r>
-        <w:t xml:space="preserve">s), e informa que já existe um valor cadastrado igual ao digitado no sistema. </w:t>
-      </w:r>
-    </w:p>
-    <w:p>
-      <w:pPr>
-        <w:numPr>
-          <w:ilvl w:val="4"/>
-          <w:numId w:val="52"/>
-        </w:numPr>
-        <w:ind w:right="396" w:hanging="346"/>
-      </w:pPr>
-      <w:r>
-        <w:t xml:space="preserve">Sistema retorna para o passo 5 do cenário principal. </w:t>
-      </w:r>
-    </w:p>
-    <w:p>
-      <w:pPr>
         <w:spacing w:after="218" w:line="259" w:lineRule="auto"/>
         <w:ind w:left="0" w:right="0" w:firstLine="0"/>
         <w:jc w:val="left"/>
       </w:pPr>
-      <w:r>
-        <w:t xml:space="preserve"> </w:t>
-      </w:r>
-    </w:p>
-    <w:p>
-      <w:pPr>
-        <w:ind w:left="1435" w:right="396"/>
-      </w:pPr>
-      <w:r>
-        <w:t xml:space="preserve">9.a Sistema não localiza resultado algum. </w:t>
-      </w:r>
-    </w:p>
-    <w:p>
-      <w:pPr>
-        <w:numPr>
-          <w:ilvl w:val="4"/>
-          <w:numId w:val="56"/>
-        </w:numPr>
-        <w:ind w:right="396" w:hanging="281"/>
-      </w:pPr>
-      <w:r>
-        <w:t xml:space="preserve">Sistema informa que o filtro informado não retornou resultado algum. </w:t>
-      </w:r>
-    </w:p>
-    <w:p>
-      <w:pPr>
-        <w:numPr>
-          <w:ilvl w:val="4"/>
-          <w:numId w:val="56"/>
-        </w:numPr>
-        <w:ind w:right="396" w:hanging="281"/>
-      </w:pPr>
-      <w:r>
-        <w:t xml:space="preserve">Sistema retorna para o passo 8 do cenário principal. </w:t>
-      </w:r>
-    </w:p>
-    <w:p>
-      <w:pPr>
-        <w:ind w:left="1435" w:right="396"/>
-      </w:pPr>
-      <w:r>
-        <w:t xml:space="preserve">11.a Sair do modo de edição de dados. </w:t>
-      </w:r>
-    </w:p>
-    <w:p>
-      <w:pPr>
-        <w:numPr>
-          <w:ilvl w:val="4"/>
-          <w:numId w:val="53"/>
-        </w:numPr>
-        <w:ind w:right="396" w:hanging="348"/>
-      </w:pPr>
-      <w:r>
-        <w:t xml:space="preserve">Gerente desiste de alterar algum valor de campo </w:t>
-      </w:r>
-      <w:proofErr w:type="gramStart"/>
-      <w:r>
-        <w:t>do categoria</w:t>
-      </w:r>
-      <w:proofErr w:type="gramEnd"/>
-      <w:r>
-        <w:t xml:space="preserve">, clicando no botão “cancelar”. </w:t>
-      </w:r>
-    </w:p>
-    <w:p>
-      <w:pPr>
-        <w:numPr>
-          <w:ilvl w:val="4"/>
-          <w:numId w:val="53"/>
-        </w:numPr>
-        <w:ind w:right="396" w:hanging="348"/>
-      </w:pPr>
-      <w:r>
-        <w:t xml:space="preserve">Sistema retorna para o passo 9 do cenário principal. </w:t>
-      </w:r>
-    </w:p>
-    <w:p>
-      <w:pPr>
-        <w:spacing w:after="216" w:line="259" w:lineRule="auto"/>
-        <w:ind w:left="360" w:right="0" w:firstLine="0"/>
-        <w:jc w:val="left"/>
-      </w:pPr>
-      <w:r>
-        <w:t xml:space="preserve"> </w:t>
-      </w:r>
-    </w:p>
-    <w:p>
-      <w:pPr>
-        <w:ind w:left="1435" w:right="396"/>
-      </w:pPr>
-      <w:r>
-        <w:t xml:space="preserve">13.a Campo (s) obrigatório não preenchido. </w:t>
-      </w:r>
-    </w:p>
-    <w:p>
-      <w:pPr>
-        <w:ind w:left="1787" w:right="396"/>
-      </w:pPr>
-      <w:r>
-        <w:t xml:space="preserve">1. Passo 5.a do cenário alternativo. </w:t>
-      </w:r>
-    </w:p>
-    <w:p>
-      <w:pPr>
-        <w:spacing w:after="218" w:line="259" w:lineRule="auto"/>
-        <w:ind w:left="360" w:right="0" w:firstLine="0"/>
-        <w:jc w:val="left"/>
-      </w:pPr>
-      <w:r>
-        <w:t xml:space="preserve"> </w:t>
-      </w:r>
-    </w:p>
-    <w:p>
-      <w:pPr>
-        <w:ind w:left="1435" w:right="396"/>
-      </w:pPr>
-      <w:r>
-        <w:t xml:space="preserve">13.b Campo com valor único. </w:t>
-      </w:r>
-    </w:p>
-    <w:p>
-      <w:pPr>
-        <w:ind w:left="1787" w:right="396"/>
-      </w:pPr>
-      <w:r>
-        <w:t xml:space="preserve">1. Passo 5.b do cenário alternativo. </w:t>
-      </w:r>
-    </w:p>
-    <w:p>
-      <w:pPr>
-        <w:spacing w:after="216" w:line="259" w:lineRule="auto"/>
-        <w:ind w:left="1416" w:right="0" w:firstLine="0"/>
-        <w:jc w:val="left"/>
-      </w:pPr>
-      <w:r>
-        <w:t xml:space="preserve"> </w:t>
-      </w:r>
-    </w:p>
-    <w:p>
-      <w:pPr>
-        <w:ind w:left="1435" w:right="396"/>
-      </w:pPr>
-      <w:r>
-        <w:t xml:space="preserve">16.a Inativação de categoria com despesa cadastrada. </w:t>
-      </w:r>
-    </w:p>
-    <w:p>
-      <w:pPr>
-        <w:numPr>
-          <w:ilvl w:val="4"/>
-          <w:numId w:val="55"/>
-        </w:numPr>
-        <w:ind w:right="396" w:hanging="348"/>
-      </w:pPr>
-      <w:r>
-        <w:lastRenderedPageBreak/>
-        <w:t xml:space="preserve">Sistema informa que não é possível </w:t>
-      </w:r>
-      <w:r>
-        <w:t>desativar</w:t>
-      </w:r>
-      <w:r>
-        <w:t xml:space="preserve"> </w:t>
-      </w:r>
-      <w:proofErr w:type="gramStart"/>
-      <w:r>
-        <w:t>categoria(</w:t>
-      </w:r>
-      <w:proofErr w:type="gramEnd"/>
-      <w:r>
-        <w:t xml:space="preserve">s) com despesa(s) cadastrada. </w:t>
-      </w:r>
-    </w:p>
-    <w:p>
-      <w:pPr>
-        <w:numPr>
-          <w:ilvl w:val="4"/>
-          <w:numId w:val="55"/>
-        </w:numPr>
-        <w:ind w:right="396" w:hanging="348"/>
-      </w:pPr>
-      <w:r>
-        <w:t xml:space="preserve">Sistema retorna para o passo 9 do cenário principal. </w:t>
-      </w:r>
     </w:p>
     <w:p>
       <w:pPr>
@@ -12748,95 +11812,6 @@
         <w:ind w:left="0" w:right="0" w:firstLine="0"/>
         <w:jc w:val="left"/>
       </w:pPr>
-      <w:r>
-        <w:t xml:space="preserve"> </w:t>
-      </w:r>
-    </w:p>
-    <w:p>
-      <w:pPr>
-        <w:ind w:left="1090" w:right="396"/>
-      </w:pPr>
-      <w:r>
-        <w:t xml:space="preserve">Nome do caso de uso: Manter Despesa; </w:t>
-      </w:r>
-    </w:p>
-    <w:p>
-      <w:pPr>
-        <w:ind w:left="1090" w:right="396"/>
-      </w:pPr>
-      <w:r>
-        <w:t xml:space="preserve">Escopo: Invicto Vestibular; </w:t>
-      </w:r>
-    </w:p>
-    <w:p>
-      <w:pPr>
-        <w:ind w:left="1090" w:right="396"/>
-      </w:pPr>
-      <w:r>
-        <w:t xml:space="preserve">Nível: Usuário; </w:t>
-      </w:r>
-    </w:p>
-    <w:p>
-      <w:pPr>
-        <w:ind w:left="1090" w:right="396"/>
-      </w:pPr>
-      <w:r>
-        <w:t xml:space="preserve">Atores: Gerente. </w:t>
-      </w:r>
-    </w:p>
-    <w:p>
-      <w:pPr>
-        <w:ind w:left="1090" w:right="396"/>
-      </w:pPr>
-      <w:r>
-        <w:t xml:space="preserve">Precondições: </w:t>
-      </w:r>
-    </w:p>
-    <w:p>
-      <w:pPr>
-        <w:numPr>
-          <w:ilvl w:val="3"/>
-          <w:numId w:val="57"/>
-        </w:numPr>
-        <w:ind w:right="396" w:hanging="361"/>
-      </w:pPr>
-      <w:r>
-        <w:t xml:space="preserve">Gerente autenticado no sistema; </w:t>
-      </w:r>
-    </w:p>
-    <w:p>
-      <w:pPr>
-        <w:numPr>
-          <w:ilvl w:val="3"/>
-          <w:numId w:val="57"/>
-        </w:numPr>
-        <w:spacing w:after="178"/>
-        <w:ind w:right="396" w:hanging="361"/>
-      </w:pPr>
-      <w:r>
-        <w:t xml:space="preserve">Não estar cadastrado no sistema </w:t>
-      </w:r>
-    </w:p>
-    <w:p>
-      <w:pPr>
-        <w:ind w:left="1090" w:right="396"/>
-      </w:pPr>
-      <w:r>
-        <w:t xml:space="preserve">Pós-condições: </w:t>
-      </w:r>
-    </w:p>
-    <w:p>
-      <w:pPr>
-        <w:numPr>
-          <w:ilvl w:val="3"/>
-          <w:numId w:val="57"/>
-        </w:numPr>
-        <w:spacing w:after="175"/>
-        <w:ind w:right="396" w:hanging="361"/>
-      </w:pPr>
-      <w:r>
-        <w:t xml:space="preserve">Está cadastrado com sucesso. </w:t>
-      </w:r>
     </w:p>
     <w:p>
       <w:pPr>
@@ -12844,306 +11819,6 @@
         <w:ind w:left="0" w:right="0" w:firstLine="0"/>
         <w:jc w:val="left"/>
       </w:pPr>
-      <w:r>
-        <w:t xml:space="preserve"> </w:t>
-      </w:r>
-    </w:p>
-    <w:p>
-      <w:pPr>
-        <w:spacing w:after="216" w:line="259" w:lineRule="auto"/>
-        <w:ind w:left="0" w:right="0" w:firstLine="0"/>
-        <w:jc w:val="left"/>
-      </w:pPr>
-      <w:r>
-        <w:t xml:space="preserve"> </w:t>
-      </w:r>
-    </w:p>
-    <w:p>
-      <w:pPr>
-        <w:spacing w:after="219" w:line="259" w:lineRule="auto"/>
-        <w:ind w:left="0" w:right="0" w:firstLine="0"/>
-        <w:jc w:val="left"/>
-      </w:pPr>
-      <w:r>
-        <w:t xml:space="preserve"> </w:t>
-      </w:r>
-    </w:p>
-    <w:p>
-      <w:pPr>
-        <w:spacing w:after="216" w:line="259" w:lineRule="auto"/>
-        <w:ind w:left="0" w:right="0" w:firstLine="0"/>
-        <w:jc w:val="left"/>
-      </w:pPr>
-      <w:r>
-        <w:t xml:space="preserve"> </w:t>
-      </w:r>
-    </w:p>
-    <w:p>
-      <w:pPr>
-        <w:spacing w:after="0" w:line="259" w:lineRule="auto"/>
-        <w:ind w:left="0" w:right="0" w:firstLine="0"/>
-        <w:jc w:val="left"/>
-      </w:pPr>
-      <w:r>
-        <w:t xml:space="preserve"> </w:t>
-      </w:r>
-    </w:p>
-    <w:p>
-      <w:pPr>
-        <w:ind w:left="1090" w:right="396"/>
-      </w:pPr>
-      <w:r>
-        <w:t xml:space="preserve">Cenário principal (ou fluxo básico): </w:t>
-      </w:r>
-    </w:p>
-    <w:p>
-      <w:pPr>
-        <w:numPr>
-          <w:ilvl w:val="3"/>
-          <w:numId w:val="63"/>
-        </w:numPr>
-        <w:ind w:right="396" w:hanging="361"/>
-      </w:pPr>
-      <w:r>
-        <w:t xml:space="preserve">Gerente se encontra na tela principal e seleciona a opção DESPESA </w:t>
-      </w:r>
-    </w:p>
-    <w:p>
-      <w:pPr>
-        <w:numPr>
-          <w:ilvl w:val="3"/>
-          <w:numId w:val="63"/>
-        </w:numPr>
-        <w:spacing w:after="242"/>
-        <w:ind w:right="396" w:hanging="361"/>
-      </w:pPr>
-      <w:r>
-        <w:t xml:space="preserve">Sistema exibe todas as despesas cadastradas no sistema, a tela está ordenada por nome da despesa e paginada por 20 registros. </w:t>
-      </w:r>
-    </w:p>
-    <w:p>
-      <w:pPr>
-        <w:numPr>
-          <w:ilvl w:val="3"/>
-          <w:numId w:val="63"/>
-        </w:numPr>
-        <w:ind w:right="396" w:hanging="361"/>
-      </w:pPr>
-      <w:r>
-        <w:t xml:space="preserve">Gerente inicia o cadastro de uma nova despesa clicando no botão “novo“ </w:t>
-      </w:r>
-    </w:p>
-    <w:p>
-      <w:pPr>
-        <w:numPr>
-          <w:ilvl w:val="3"/>
-          <w:numId w:val="63"/>
-        </w:numPr>
-        <w:ind w:right="396" w:hanging="361"/>
-      </w:pPr>
-      <w:r>
-        <w:t xml:space="preserve">Sistema exibe tela de cadastro com todos os campos a serem preenchidos em branco. </w:t>
-      </w:r>
-    </w:p>
-    <w:p>
-      <w:pPr>
-        <w:numPr>
-          <w:ilvl w:val="3"/>
-          <w:numId w:val="63"/>
-        </w:numPr>
-        <w:ind w:right="396" w:hanging="361"/>
-      </w:pPr>
-      <w:r>
-        <w:t xml:space="preserve">Gerente preenche todos os campos obrigatórios e registra o cadastro da despesa, clicando na opção "salvar". </w:t>
-      </w:r>
-    </w:p>
-    <w:p>
-      <w:pPr>
-        <w:numPr>
-          <w:ilvl w:val="3"/>
-          <w:numId w:val="63"/>
-        </w:numPr>
-        <w:ind w:right="396" w:hanging="361"/>
-      </w:pPr>
-      <w:r>
-        <w:t xml:space="preserve">Sistema realiza as validações necessárias e informa que o cadastro da despesa foi realizado com sucesso. </w:t>
-      </w:r>
-    </w:p>
-    <w:p>
-      <w:pPr>
-        <w:numPr>
-          <w:ilvl w:val="3"/>
-          <w:numId w:val="63"/>
-        </w:numPr>
-        <w:ind w:right="396" w:hanging="361"/>
-      </w:pPr>
-      <w:r>
-        <w:t xml:space="preserve">Sistema retorna para o passo 2. </w:t>
-      </w:r>
-    </w:p>
-    <w:p>
-      <w:pPr>
-        <w:numPr>
-          <w:ilvl w:val="3"/>
-          <w:numId w:val="63"/>
-        </w:numPr>
-        <w:ind w:right="396" w:hanging="361"/>
-      </w:pPr>
-      <w:r>
-        <w:t xml:space="preserve">Gerente preenche </w:t>
-      </w:r>
-      <w:proofErr w:type="gramStart"/>
-      <w:r>
-        <w:t>campo(</w:t>
-      </w:r>
-      <w:proofErr w:type="gramEnd"/>
-      <w:r>
-        <w:t xml:space="preserve">s) disponível (nome, tipo, cargo), para filtrar os registros. </w:t>
-      </w:r>
-    </w:p>
-    <w:p>
-      <w:pPr>
-        <w:numPr>
-          <w:ilvl w:val="3"/>
-          <w:numId w:val="63"/>
-        </w:numPr>
-        <w:spacing w:after="239"/>
-        <w:ind w:right="396" w:hanging="361"/>
-      </w:pPr>
-      <w:r>
-        <w:lastRenderedPageBreak/>
-        <w:t xml:space="preserve">Sistema encontra </w:t>
-      </w:r>
-      <w:proofErr w:type="gramStart"/>
-      <w:r>
-        <w:t>despesa(</w:t>
-      </w:r>
-      <w:proofErr w:type="gramEnd"/>
-      <w:r>
-        <w:t xml:space="preserve">s), conforme filtro informado pelo usuário e exibe na tela.  </w:t>
-      </w:r>
-    </w:p>
-    <w:p>
-      <w:pPr>
-        <w:numPr>
-          <w:ilvl w:val="3"/>
-          <w:numId w:val="63"/>
-        </w:numPr>
-        <w:ind w:right="396" w:hanging="361"/>
-      </w:pPr>
-      <w:r>
-        <w:t xml:space="preserve">Gerente solicita edição dos dados da despesa ao clicar no botão “editar”. </w:t>
-      </w:r>
-    </w:p>
-    <w:p>
-      <w:pPr>
-        <w:numPr>
-          <w:ilvl w:val="3"/>
-          <w:numId w:val="63"/>
-        </w:numPr>
-        <w:spacing w:after="241"/>
-        <w:ind w:right="396" w:hanging="361"/>
-      </w:pPr>
-      <w:r>
-        <w:t xml:space="preserve">Sistema entra em modo de edição de dados permitindo alterar o valor do campo. </w:t>
-      </w:r>
-    </w:p>
-    <w:p>
-      <w:pPr>
-        <w:numPr>
-          <w:ilvl w:val="3"/>
-          <w:numId w:val="63"/>
-        </w:numPr>
-        <w:ind w:right="396" w:hanging="361"/>
-      </w:pPr>
-      <w:r>
-        <w:t xml:space="preserve">Gerente altera o valor do campo (s) e clica no botão “confirmar” </w:t>
-      </w:r>
-    </w:p>
-    <w:p>
-      <w:pPr>
-        <w:numPr>
-          <w:ilvl w:val="3"/>
-          <w:numId w:val="63"/>
-        </w:numPr>
-        <w:ind w:right="396" w:hanging="361"/>
-      </w:pPr>
-      <w:r>
-        <w:t xml:space="preserve">Sistema realiza as validações necessárias e informa que os dados foram modificados com sucesso. </w:t>
-      </w:r>
-    </w:p>
-    <w:p>
-      <w:pPr>
-        <w:numPr>
-          <w:ilvl w:val="3"/>
-          <w:numId w:val="63"/>
-        </w:numPr>
-        <w:spacing w:after="241"/>
-        <w:ind w:right="396" w:hanging="361"/>
-      </w:pPr>
-      <w:r>
-        <w:t xml:space="preserve">Passo 8 até o passo 9 do cenário principal. </w:t>
-      </w:r>
-    </w:p>
-    <w:p>
-      <w:pPr>
-        <w:numPr>
-          <w:ilvl w:val="3"/>
-          <w:numId w:val="63"/>
-        </w:numPr>
-        <w:ind w:right="396" w:hanging="361"/>
-      </w:pPr>
-      <w:r>
-        <w:t xml:space="preserve">Gerente solicita inativação da </w:t>
-      </w:r>
-      <w:proofErr w:type="gramStart"/>
-      <w:r>
-        <w:t>despesa(</w:t>
-      </w:r>
-      <w:proofErr w:type="gramEnd"/>
-      <w:r>
-        <w:t>s) ao clicar no botão “</w:t>
-      </w:r>
-      <w:r>
-        <w:t>desativar</w:t>
-      </w:r>
-      <w:r>
-        <w:t xml:space="preserve">”. </w:t>
-      </w:r>
-    </w:p>
-    <w:p>
-      <w:pPr>
-        <w:numPr>
-          <w:ilvl w:val="3"/>
-          <w:numId w:val="63"/>
-        </w:numPr>
-        <w:ind w:right="396" w:hanging="361"/>
-      </w:pPr>
-      <w:r>
-        <w:t xml:space="preserve">Sistema realiza as validações necessárias e informa que a despesa (s) foi inativada com sucesso. </w:t>
-      </w:r>
-    </w:p>
-    <w:p>
-      <w:pPr>
-        <w:numPr>
-          <w:ilvl w:val="3"/>
-          <w:numId w:val="63"/>
-        </w:numPr>
-        <w:ind w:right="396" w:hanging="361"/>
-      </w:pPr>
-      <w:r>
-        <w:t xml:space="preserve">Fim do caso de uso Manter Despesa. </w:t>
-      </w:r>
-    </w:p>
-    <w:p>
-      <w:pPr>
-        <w:spacing w:after="216" w:line="259" w:lineRule="auto"/>
-        <w:ind w:left="0" w:right="0" w:firstLine="0"/>
-        <w:jc w:val="left"/>
-      </w:pPr>
-      <w:r>
-        <w:t xml:space="preserve"> </w:t>
-      </w:r>
     </w:p>
     <w:p>
       <w:pPr>
@@ -13151,9 +11826,6 @@
         <w:ind w:left="0" w:right="0" w:firstLine="0"/>
         <w:jc w:val="left"/>
       </w:pPr>
-      <w:r>
-        <w:t xml:space="preserve"> </w:t>
-      </w:r>
     </w:p>
     <w:p>
       <w:pPr>
@@ -13161,19 +11833,6 @@
         <w:ind w:left="0" w:right="0" w:firstLine="0"/>
         <w:jc w:val="left"/>
       </w:pPr>
-      <w:r>
-        <w:t xml:space="preserve"> </w:t>
-      </w:r>
-    </w:p>
-    <w:p>
-      <w:pPr>
-        <w:spacing w:after="216" w:line="259" w:lineRule="auto"/>
-        <w:ind w:left="0" w:right="0" w:firstLine="0"/>
-        <w:jc w:val="left"/>
-      </w:pPr>
-      <w:r>
-        <w:t xml:space="preserve"> </w:t>
-      </w:r>
     </w:p>
     <w:p>
       <w:pPr>
@@ -13181,68 +11840,6 @@
         <w:ind w:left="0" w:right="0" w:firstLine="0"/>
         <w:jc w:val="left"/>
       </w:pPr>
-      <w:r>
-        <w:t xml:space="preserve"> </w:t>
-      </w:r>
-    </w:p>
-    <w:p>
-      <w:pPr>
-        <w:spacing w:after="0" w:line="259" w:lineRule="auto"/>
-        <w:ind w:left="0" w:right="0" w:firstLine="0"/>
-        <w:jc w:val="left"/>
-      </w:pPr>
-      <w:r>
-        <w:t xml:space="preserve"> </w:t>
-      </w:r>
-    </w:p>
-    <w:p>
-      <w:pPr>
-        <w:ind w:left="1090" w:right="396"/>
-      </w:pPr>
-      <w:r>
-        <w:t xml:space="preserve">Cenários alternativos (extensões); </w:t>
-      </w:r>
-    </w:p>
-    <w:p>
-      <w:pPr>
-        <w:spacing w:after="244"/>
-        <w:ind w:left="1435" w:right="396"/>
-      </w:pPr>
-      <w:r>
-        <w:t xml:space="preserve">6.a Campo (s) obrigatório não preenchido. </w:t>
-      </w:r>
-    </w:p>
-    <w:p>
-      <w:pPr>
-        <w:numPr>
-          <w:ilvl w:val="4"/>
-          <w:numId w:val="58"/>
-        </w:numPr>
-        <w:ind w:right="396" w:hanging="324"/>
-      </w:pPr>
-      <w:r>
-        <w:t xml:space="preserve">Sistema destaca com um “*” o </w:t>
-      </w:r>
-      <w:proofErr w:type="gramStart"/>
-      <w:r>
-        <w:t>campo(</w:t>
-      </w:r>
-      <w:proofErr w:type="gramEnd"/>
-      <w:r>
-        <w:t xml:space="preserve">s) que não foi preenchido, e informa que o campo(s) com “*” é de preenchimento obrigatório. </w:t>
-      </w:r>
-    </w:p>
-    <w:p>
-      <w:pPr>
-        <w:numPr>
-          <w:ilvl w:val="4"/>
-          <w:numId w:val="58"/>
-        </w:numPr>
-        <w:ind w:right="396" w:hanging="324"/>
-      </w:pPr>
-      <w:r>
-        <w:t xml:space="preserve">Sistema retorna para o passo 5 do cenário principal. </w:t>
-      </w:r>
     </w:p>
     <w:p>
       <w:pPr>
@@ -13250,50 +11847,6 @@
         <w:ind w:left="0" w:right="0" w:firstLine="0"/>
         <w:jc w:val="left"/>
       </w:pPr>
-      <w:r>
-        <w:t xml:space="preserve"> </w:t>
-      </w:r>
-    </w:p>
-    <w:p>
-      <w:pPr>
-        <w:spacing w:after="242"/>
-        <w:ind w:left="1435" w:right="396"/>
-      </w:pPr>
-      <w:r>
-        <w:t xml:space="preserve">5.b Campo com valor único. </w:t>
-      </w:r>
-    </w:p>
-    <w:p>
-      <w:pPr>
-        <w:numPr>
-          <w:ilvl w:val="4"/>
-          <w:numId w:val="64"/>
-        </w:numPr>
-        <w:ind w:right="396" w:hanging="346"/>
-      </w:pPr>
-      <w:r>
-        <w:t xml:space="preserve">Sistema destaca com um “*” o </w:t>
-      </w:r>
-      <w:proofErr w:type="gramStart"/>
-      <w:r>
-        <w:t>campo(</w:t>
-      </w:r>
-      <w:proofErr w:type="gramEnd"/>
-      <w:r>
-        <w:t xml:space="preserve">s), e informa que já existe um valor cadastrado igual ao digitado no sistema. </w:t>
-      </w:r>
-    </w:p>
-    <w:p>
-      <w:pPr>
-        <w:numPr>
-          <w:ilvl w:val="4"/>
-          <w:numId w:val="64"/>
-        </w:numPr>
-        <w:ind w:right="396" w:hanging="346"/>
-      </w:pPr>
-      <w:r>
-        <w:t xml:space="preserve">Sistema retorna para o passo 5 do cenário principal. </w:t>
-      </w:r>
     </w:p>
     <w:p>
       <w:pPr>
@@ -13301,251 +11854,6 @@
         <w:ind w:left="0" w:right="0" w:firstLine="0"/>
         <w:jc w:val="left"/>
       </w:pPr>
-      <w:r>
-        <w:t xml:space="preserve"> </w:t>
-      </w:r>
-    </w:p>
-    <w:p>
-      <w:pPr>
-        <w:ind w:left="1435" w:right="396"/>
-      </w:pPr>
-      <w:r>
-        <w:t xml:space="preserve">9.a Sistema não localiza resultado algum. </w:t>
-      </w:r>
-    </w:p>
-    <w:p>
-      <w:pPr>
-        <w:numPr>
-          <w:ilvl w:val="4"/>
-          <w:numId w:val="70"/>
-        </w:numPr>
-        <w:ind w:right="396" w:hanging="348"/>
-      </w:pPr>
-      <w:r>
-        <w:t xml:space="preserve">Sistema informa que o filtro informado não retornou resultado algum. </w:t>
-      </w:r>
-    </w:p>
-    <w:p>
-      <w:pPr>
-        <w:numPr>
-          <w:ilvl w:val="4"/>
-          <w:numId w:val="70"/>
-        </w:numPr>
-        <w:ind w:right="396" w:hanging="348"/>
-      </w:pPr>
-      <w:r>
-        <w:lastRenderedPageBreak/>
-        <w:t xml:space="preserve">Sistema retorna para o passo 8 do cenário principal. </w:t>
-      </w:r>
-    </w:p>
-    <w:p>
-      <w:pPr>
-        <w:spacing w:after="216" w:line="259" w:lineRule="auto"/>
-        <w:ind w:left="0" w:right="0" w:firstLine="0"/>
-        <w:jc w:val="left"/>
-      </w:pPr>
-      <w:r>
-        <w:t xml:space="preserve"> </w:t>
-      </w:r>
-    </w:p>
-    <w:p>
-      <w:pPr>
-        <w:ind w:left="1435" w:right="396"/>
-      </w:pPr>
-      <w:r>
-        <w:t xml:space="preserve">11.a Sair do modo de edição de dados. </w:t>
-      </w:r>
-    </w:p>
-    <w:p>
-      <w:pPr>
-        <w:numPr>
-          <w:ilvl w:val="4"/>
-          <w:numId w:val="60"/>
-        </w:numPr>
-        <w:ind w:right="396" w:hanging="348"/>
-      </w:pPr>
-      <w:r>
-        <w:t xml:space="preserve">Gerente desiste de alterar algum valor de campo </w:t>
-      </w:r>
-      <w:proofErr w:type="gramStart"/>
-      <w:r>
-        <w:t>do despesa</w:t>
-      </w:r>
-      <w:proofErr w:type="gramEnd"/>
-      <w:r>
-        <w:t xml:space="preserve">, clicando no botão “cancelar”. </w:t>
-      </w:r>
-    </w:p>
-    <w:p>
-      <w:pPr>
-        <w:numPr>
-          <w:ilvl w:val="4"/>
-          <w:numId w:val="60"/>
-        </w:numPr>
-        <w:ind w:right="396" w:hanging="348"/>
-      </w:pPr>
-      <w:r>
-        <w:t xml:space="preserve">Sistema retorna para o passo 9 do cenário principal. </w:t>
-      </w:r>
-    </w:p>
-    <w:p>
-      <w:pPr>
-        <w:spacing w:after="216" w:line="259" w:lineRule="auto"/>
-        <w:ind w:left="360" w:right="0" w:firstLine="0"/>
-        <w:jc w:val="left"/>
-      </w:pPr>
-      <w:r>
-        <w:t xml:space="preserve"> </w:t>
-      </w:r>
-    </w:p>
-    <w:p>
-      <w:pPr>
-        <w:ind w:left="1435" w:right="396"/>
-      </w:pPr>
-      <w:r>
-        <w:t xml:space="preserve">13.a Campo (s) obrigatório não preenchido. </w:t>
-      </w:r>
-    </w:p>
-    <w:p>
-      <w:pPr>
-        <w:ind w:left="1787" w:right="396"/>
-      </w:pPr>
-      <w:r>
-        <w:t xml:space="preserve">1. Passo 5.a do cenário alternativo. </w:t>
-      </w:r>
-    </w:p>
-    <w:p>
-      <w:pPr>
-        <w:spacing w:after="218" w:line="259" w:lineRule="auto"/>
-        <w:ind w:left="360" w:right="0" w:firstLine="0"/>
-        <w:jc w:val="left"/>
-      </w:pPr>
-      <w:r>
-        <w:t xml:space="preserve"> </w:t>
-      </w:r>
-    </w:p>
-    <w:p>
-      <w:pPr>
-        <w:ind w:left="1435" w:right="396"/>
-      </w:pPr>
-      <w:r>
-        <w:t xml:space="preserve">13.b Campo com valor único. </w:t>
-      </w:r>
-    </w:p>
-    <w:p>
-      <w:pPr>
-        <w:ind w:left="1787" w:right="396"/>
-      </w:pPr>
-      <w:r>
-        <w:t xml:space="preserve">1. Passo 5.b do cenário alternativo. </w:t>
-      </w:r>
-    </w:p>
-    <w:p>
-      <w:pPr>
-        <w:spacing w:after="218" w:line="259" w:lineRule="auto"/>
-        <w:ind w:left="720" w:right="0" w:firstLine="0"/>
-        <w:jc w:val="left"/>
-      </w:pPr>
-      <w:r>
-        <w:t xml:space="preserve"> </w:t>
-      </w:r>
-    </w:p>
-    <w:p>
-      <w:pPr>
-        <w:ind w:left="1435" w:right="396"/>
-      </w:pPr>
-      <w:r>
-        <w:t>13.</w:t>
-      </w:r>
-      <w:proofErr w:type="gramStart"/>
-      <w:r>
-        <w:t>c</w:t>
-      </w:r>
-      <w:proofErr w:type="gramEnd"/>
-      <w:r>
-        <w:t xml:space="preserve"> Alteração de despesa com Lançamento cadastrado. </w:t>
-      </w:r>
-    </w:p>
-    <w:p>
-      <w:pPr>
-        <w:numPr>
-          <w:ilvl w:val="4"/>
-          <w:numId w:val="69"/>
-        </w:numPr>
-        <w:ind w:right="396" w:hanging="348"/>
-      </w:pPr>
-      <w:r>
-        <w:t xml:space="preserve">Sistema informa que não é possível modificar os dados de uma despesa vinculada em um lançamento.  </w:t>
-      </w:r>
-    </w:p>
-    <w:p>
-      <w:pPr>
-        <w:numPr>
-          <w:ilvl w:val="4"/>
-          <w:numId w:val="69"/>
-        </w:numPr>
-        <w:ind w:right="396" w:hanging="348"/>
-      </w:pPr>
-      <w:r>
-        <w:t xml:space="preserve">Sistema retorna para o passo 9 do cenário principal. </w:t>
-      </w:r>
-    </w:p>
-    <w:p>
-      <w:pPr>
-        <w:spacing w:after="0" w:line="259" w:lineRule="auto"/>
-        <w:ind w:left="360" w:right="0" w:firstLine="0"/>
-        <w:jc w:val="left"/>
-      </w:pPr>
-      <w:r>
-        <w:t xml:space="preserve"> </w:t>
-      </w:r>
-    </w:p>
-    <w:p>
-      <w:pPr>
-        <w:ind w:left="1435" w:right="396"/>
-      </w:pPr>
-      <w:r>
-        <w:t xml:space="preserve">16.a Inativação de despesa com lançamento cadastrado. </w:t>
-      </w:r>
-    </w:p>
-    <w:p>
-      <w:pPr>
-        <w:numPr>
-          <w:ilvl w:val="4"/>
-          <w:numId w:val="65"/>
-        </w:numPr>
-        <w:ind w:right="396" w:hanging="348"/>
-      </w:pPr>
-      <w:r>
-        <w:t xml:space="preserve">Sistema informa que não é possível </w:t>
-      </w:r>
-      <w:r>
-        <w:t>desativar</w:t>
-      </w:r>
-      <w:r>
-        <w:t xml:space="preserve"> </w:t>
-      </w:r>
-      <w:proofErr w:type="gramStart"/>
-      <w:r>
-        <w:t>despesa(</w:t>
-      </w:r>
-      <w:proofErr w:type="gramEnd"/>
-      <w:r>
-        <w:t xml:space="preserve">s) com Lançamento(s) cadastrado. </w:t>
-      </w:r>
-    </w:p>
-    <w:p>
-      <w:pPr>
-        <w:numPr>
-          <w:ilvl w:val="4"/>
-          <w:numId w:val="65"/>
-        </w:numPr>
-        <w:spacing w:after="673"/>
-        <w:ind w:right="396" w:hanging="348"/>
-      </w:pPr>
-      <w:r>
-        <w:t xml:space="preserve">Sistema retorna para o passo 9 do cenário principal. </w:t>
-      </w:r>
     </w:p>
     <w:p>
       <w:pPr>
@@ -13553,96 +11861,6 @@
         <w:ind w:left="0" w:right="0" w:firstLine="0"/>
         <w:jc w:val="left"/>
       </w:pPr>
-      <w:r>
-        <w:t xml:space="preserve"> </w:t>
-      </w:r>
-    </w:p>
-    <w:p>
-      <w:pPr>
-        <w:ind w:left="1090" w:right="396"/>
-      </w:pPr>
-      <w:r>
-        <w:t xml:space="preserve">Nome do caso de uso: Gerar Lançamentos; </w:t>
-      </w:r>
-    </w:p>
-    <w:p>
-      <w:pPr>
-        <w:ind w:left="1090" w:right="396"/>
-      </w:pPr>
-      <w:r>
-        <w:t xml:space="preserve">Escopo: Invicto Vestibular; </w:t>
-      </w:r>
-    </w:p>
-    <w:p>
-      <w:pPr>
-        <w:ind w:left="1090" w:right="396"/>
-      </w:pPr>
-      <w:r>
-        <w:t xml:space="preserve">Nível: Usuário; </w:t>
-      </w:r>
-    </w:p>
-    <w:p>
-      <w:pPr>
-        <w:ind w:left="1090" w:right="396"/>
-      </w:pPr>
-      <w:r>
-        <w:t xml:space="preserve">Atores: Gerente. </w:t>
-      </w:r>
-    </w:p>
-    <w:p>
-      <w:pPr>
-        <w:ind w:left="1090" w:right="396"/>
-      </w:pPr>
-      <w:r>
-        <w:t xml:space="preserve">Precondições: </w:t>
-      </w:r>
-    </w:p>
-    <w:p>
-      <w:pPr>
-        <w:numPr>
-          <w:ilvl w:val="3"/>
-          <w:numId w:val="61"/>
-        </w:numPr>
-        <w:ind w:right="396" w:hanging="361"/>
-      </w:pPr>
-      <w:r>
-        <w:t xml:space="preserve">Gerente autenticado no sistema; </w:t>
-      </w:r>
-    </w:p>
-    <w:p>
-      <w:pPr>
-        <w:numPr>
-          <w:ilvl w:val="3"/>
-          <w:numId w:val="61"/>
-        </w:numPr>
-        <w:spacing w:after="178"/>
-        <w:ind w:right="396" w:hanging="361"/>
-      </w:pPr>
-      <w:r>
-        <w:t xml:space="preserve">Não estar cadastrado no sistema </w:t>
-      </w:r>
-    </w:p>
-    <w:p>
-      <w:pPr>
-        <w:ind w:left="1090" w:right="396"/>
-      </w:pPr>
-      <w:r>
-        <w:lastRenderedPageBreak/>
-        <w:t xml:space="preserve">Pós-condições: </w:t>
-      </w:r>
-    </w:p>
-    <w:p>
-      <w:pPr>
-        <w:numPr>
-          <w:ilvl w:val="3"/>
-          <w:numId w:val="61"/>
-        </w:numPr>
-        <w:spacing w:after="175"/>
-        <w:ind w:right="396" w:hanging="361"/>
-      </w:pPr>
-      <w:r>
-        <w:t xml:space="preserve">Está cadastrado com sucesso. </w:t>
-      </w:r>
     </w:p>
     <w:p>
       <w:pPr>
@@ -13650,481 +11868,6 @@
         <w:ind w:left="0" w:right="0" w:firstLine="0"/>
         <w:jc w:val="left"/>
       </w:pPr>
-      <w:r>
-        <w:t xml:space="preserve"> </w:t>
-      </w:r>
-    </w:p>
-    <w:p>
-      <w:pPr>
-        <w:ind w:left="1078" w:right="396"/>
-      </w:pPr>
-      <w:r>
-        <w:t xml:space="preserve">Cenário principal (ou fluxo básico): </w:t>
-      </w:r>
-    </w:p>
-    <w:p>
-      <w:pPr>
-        <w:numPr>
-          <w:ilvl w:val="3"/>
-          <w:numId w:val="59"/>
-        </w:numPr>
-        <w:ind w:right="396" w:hanging="361"/>
-      </w:pPr>
-      <w:r>
-        <w:t xml:space="preserve">Gerente se encontra na tela principal e seleciona a opção LANÇAMENTO </w:t>
-      </w:r>
-    </w:p>
-    <w:p>
-      <w:pPr>
-        <w:numPr>
-          <w:ilvl w:val="3"/>
-          <w:numId w:val="59"/>
-        </w:numPr>
-        <w:spacing w:after="209" w:line="268" w:lineRule="auto"/>
-        <w:ind w:right="396" w:hanging="361"/>
-      </w:pPr>
-      <w:r>
-        <w:t xml:space="preserve">Sistema exibe todos os lançamentos cadastrados no sistema, a tela está ordenada por nome do tipo da categoria e paginada por 20 registros. </w:t>
-      </w:r>
-    </w:p>
-    <w:p>
-      <w:pPr>
-        <w:numPr>
-          <w:ilvl w:val="3"/>
-          <w:numId w:val="59"/>
-        </w:numPr>
-        <w:ind w:right="396" w:hanging="361"/>
-      </w:pPr>
-      <w:r>
-        <w:t xml:space="preserve">Gerente deseja gerar novo lançamento clicando em novo. </w:t>
-      </w:r>
-    </w:p>
-    <w:p>
-      <w:pPr>
-        <w:numPr>
-          <w:ilvl w:val="3"/>
-          <w:numId w:val="59"/>
-        </w:numPr>
-        <w:ind w:right="396" w:hanging="361"/>
-      </w:pPr>
-      <w:r>
-        <w:t xml:space="preserve">Sistema exibe campo para que o gerente preencha. </w:t>
-      </w:r>
-    </w:p>
-    <w:p>
-      <w:pPr>
-        <w:numPr>
-          <w:ilvl w:val="3"/>
-          <w:numId w:val="59"/>
-        </w:numPr>
-        <w:ind w:right="396" w:hanging="361"/>
-      </w:pPr>
-      <w:r>
-        <w:t xml:space="preserve">Gerente informa o período inicial e final e solicita que o sistema gere </w:t>
-      </w:r>
-      <w:proofErr w:type="gramStart"/>
-      <w:r>
-        <w:t>o(</w:t>
-      </w:r>
-      <w:proofErr w:type="gramEnd"/>
-      <w:r>
-        <w:t xml:space="preserve">s) lançamento(s) clicando no botão “Gerar Lançamento(s)“. </w:t>
-      </w:r>
-    </w:p>
-    <w:p>
-      <w:pPr>
-        <w:numPr>
-          <w:ilvl w:val="3"/>
-          <w:numId w:val="59"/>
-        </w:numPr>
-        <w:ind w:right="396" w:hanging="361"/>
-      </w:pPr>
-      <w:r>
-        <w:t xml:space="preserve">Sistema realiza as validações necessárias e informa que o </w:t>
-      </w:r>
-      <w:proofErr w:type="gramStart"/>
-      <w:r>
-        <w:t>lançamento(</w:t>
-      </w:r>
-      <w:proofErr w:type="gramEnd"/>
-      <w:r>
-        <w:t xml:space="preserve">s) </w:t>
-      </w:r>
-      <w:proofErr w:type="spellStart"/>
-      <w:r>
-        <w:t>foi</w:t>
-      </w:r>
-      <w:proofErr w:type="spellEnd"/>
-      <w:r>
-        <w:t xml:space="preserve"> gerados para o período informado com sucesso. </w:t>
-      </w:r>
-    </w:p>
-    <w:p>
-      <w:pPr>
-        <w:numPr>
-          <w:ilvl w:val="3"/>
-          <w:numId w:val="59"/>
-        </w:numPr>
-        <w:ind w:right="396" w:hanging="361"/>
-      </w:pPr>
-      <w:r>
-        <w:t xml:space="preserve">Sistema retoma para o passo 2 do cenário principal. </w:t>
-      </w:r>
-    </w:p>
-    <w:p>
-      <w:pPr>
-        <w:numPr>
-          <w:ilvl w:val="3"/>
-          <w:numId w:val="59"/>
-        </w:numPr>
-        <w:ind w:right="396" w:hanging="361"/>
-      </w:pPr>
-      <w:r>
-        <w:t xml:space="preserve">Gerente preenche </w:t>
-      </w:r>
-      <w:proofErr w:type="gramStart"/>
-      <w:r>
-        <w:t>campo(</w:t>
-      </w:r>
-      <w:proofErr w:type="gramEnd"/>
-      <w:r>
-        <w:t xml:space="preserve">s) disponível (nome, cargo, categoria ), para filtrar os registros. </w:t>
-      </w:r>
-    </w:p>
-    <w:p>
-      <w:pPr>
-        <w:numPr>
-          <w:ilvl w:val="3"/>
-          <w:numId w:val="59"/>
-        </w:numPr>
-        <w:ind w:right="396" w:hanging="361"/>
-      </w:pPr>
-      <w:r>
-        <w:t xml:space="preserve">Sistema encontra </w:t>
-      </w:r>
-      <w:proofErr w:type="gramStart"/>
-      <w:r>
-        <w:t>parcela(</w:t>
-      </w:r>
-      <w:proofErr w:type="gramEnd"/>
-      <w:r>
-        <w:t xml:space="preserve">s), conforme filtro informado pelo usuário e exibe na tela. </w:t>
-      </w:r>
-    </w:p>
-    <w:p>
-      <w:pPr>
-        <w:numPr>
-          <w:ilvl w:val="3"/>
-          <w:numId w:val="59"/>
-        </w:numPr>
-        <w:ind w:right="396" w:hanging="361"/>
-      </w:pPr>
-      <w:r>
-        <w:t xml:space="preserve">Gerente solicita registrar o pagamento </w:t>
-      </w:r>
-      <w:proofErr w:type="gramStart"/>
-      <w:r>
-        <w:t>do(</w:t>
-      </w:r>
-      <w:proofErr w:type="gramEnd"/>
-      <w:r>
-        <w:t xml:space="preserve">s) lançamento(s) da despesa clicando no botão “pagar”. </w:t>
-      </w:r>
-    </w:p>
-    <w:p>
-      <w:pPr>
-        <w:numPr>
-          <w:ilvl w:val="3"/>
-          <w:numId w:val="59"/>
-        </w:numPr>
-        <w:ind w:right="396" w:hanging="361"/>
-      </w:pPr>
-      <w:r>
-        <w:t xml:space="preserve">Sistema retoma para o passo 2 do cenário principal. </w:t>
-      </w:r>
-    </w:p>
-    <w:p>
-      <w:pPr>
-        <w:numPr>
-          <w:ilvl w:val="3"/>
-          <w:numId w:val="59"/>
-        </w:numPr>
-        <w:spacing w:after="673"/>
-        <w:ind w:right="396" w:hanging="361"/>
-      </w:pPr>
-      <w:r>
-        <w:t xml:space="preserve">Fim do caso de uso Gerar Lançamento </w:t>
-      </w:r>
-    </w:p>
-    <w:p>
-      <w:pPr>
-        <w:ind w:left="1078" w:right="396"/>
-      </w:pPr>
-      <w:r>
-        <w:t xml:space="preserve">Cenários alternativos (extensões); </w:t>
-      </w:r>
-    </w:p>
-    <w:p>
-      <w:pPr>
-        <w:ind w:left="1435" w:right="396"/>
-      </w:pPr>
-      <w:r>
-        <w:t xml:space="preserve">6.a Lançamento já gerado. </w:t>
-      </w:r>
-    </w:p>
-    <w:p>
-      <w:pPr>
-        <w:numPr>
-          <w:ilvl w:val="4"/>
-          <w:numId w:val="66"/>
-        </w:numPr>
-        <w:spacing w:after="218" w:line="259" w:lineRule="auto"/>
-        <w:ind w:right="582" w:hanging="348"/>
-      </w:pPr>
-      <w:r>
-        <w:t xml:space="preserve">Sistema informa que já foi gerado um lançamento para o período informado. </w:t>
-      </w:r>
-    </w:p>
-    <w:p>
-      <w:pPr>
-        <w:numPr>
-          <w:ilvl w:val="4"/>
-          <w:numId w:val="66"/>
-        </w:numPr>
-        <w:ind w:right="582" w:hanging="348"/>
-      </w:pPr>
-      <w:r>
-        <w:t xml:space="preserve">Sistema retorna para o passo 2 do cenário principal. </w:t>
-      </w:r>
-    </w:p>
-    <w:p>
-      <w:pPr>
-        <w:spacing w:after="218" w:line="259" w:lineRule="auto"/>
-        <w:ind w:left="1080" w:right="0" w:firstLine="0"/>
-        <w:jc w:val="left"/>
-      </w:pPr>
-      <w:r>
-        <w:t xml:space="preserve"> </w:t>
-      </w:r>
-    </w:p>
-    <w:p>
-      <w:pPr>
-        <w:ind w:left="1090" w:right="396"/>
-      </w:pPr>
-      <w:r>
-        <w:t xml:space="preserve">Nome do caso de uso: Registrar Pagamento. </w:t>
-      </w:r>
-    </w:p>
-    <w:p>
-      <w:pPr>
-        <w:ind w:left="1090" w:right="396"/>
-      </w:pPr>
-      <w:r>
-        <w:t xml:space="preserve">Escopo: Invicto Vestibular. </w:t>
-      </w:r>
-    </w:p>
-    <w:p>
-      <w:pPr>
-        <w:ind w:left="1090" w:right="396"/>
-      </w:pPr>
-      <w:r>
-        <w:t xml:space="preserve">Nível: Gerente. </w:t>
-      </w:r>
-    </w:p>
-    <w:p>
-      <w:pPr>
-        <w:ind w:left="1090" w:right="396"/>
-      </w:pPr>
-      <w:r>
-        <w:t xml:space="preserve">Atores: Gerente. </w:t>
-      </w:r>
-    </w:p>
-    <w:p>
-      <w:pPr>
-        <w:spacing w:after="242"/>
-        <w:ind w:left="1090" w:right="396"/>
-      </w:pPr>
-      <w:r>
-        <w:lastRenderedPageBreak/>
-        <w:t xml:space="preserve">Precondições: </w:t>
-      </w:r>
-    </w:p>
-    <w:p>
-      <w:pPr>
-        <w:numPr>
-          <w:ilvl w:val="3"/>
-          <w:numId w:val="62"/>
-        </w:numPr>
-        <w:spacing w:after="245"/>
-        <w:ind w:right="396" w:firstLine="360"/>
-      </w:pPr>
-      <w:r>
-        <w:t xml:space="preserve">Gerente autenticado no sistema; </w:t>
-      </w:r>
-    </w:p>
-    <w:p>
-      <w:pPr>
-        <w:numPr>
-          <w:ilvl w:val="3"/>
-          <w:numId w:val="62"/>
-        </w:numPr>
-        <w:spacing w:after="37" w:line="485" w:lineRule="auto"/>
-        <w:ind w:right="396" w:firstLine="360"/>
-      </w:pPr>
-      <w:r>
-        <w:t xml:space="preserve">Não estar registrado no sistema Pós-condições: </w:t>
-      </w:r>
-    </w:p>
-    <w:p>
-      <w:pPr>
-        <w:numPr>
-          <w:ilvl w:val="3"/>
-          <w:numId w:val="62"/>
-        </w:numPr>
-        <w:ind w:right="396" w:firstLine="360"/>
-      </w:pPr>
-      <w:r>
-        <w:t xml:space="preserve">Está registrado com sucesso. </w:t>
-      </w:r>
-    </w:p>
-    <w:p>
-      <w:pPr>
-        <w:spacing w:after="216" w:line="259" w:lineRule="auto"/>
-        <w:ind w:left="0" w:right="0" w:firstLine="0"/>
-        <w:jc w:val="left"/>
-      </w:pPr>
-      <w:r>
-        <w:t xml:space="preserve"> </w:t>
-      </w:r>
-    </w:p>
-    <w:p>
-      <w:pPr>
-        <w:ind w:left="1090" w:right="396"/>
-      </w:pPr>
-      <w:r>
-        <w:t xml:space="preserve">Cenário principal (ou fluxo básico): </w:t>
-      </w:r>
-    </w:p>
-    <w:p>
-      <w:pPr>
-        <w:numPr>
-          <w:ilvl w:val="3"/>
-          <w:numId w:val="67"/>
-        </w:numPr>
-        <w:ind w:right="396" w:hanging="361"/>
-      </w:pPr>
-      <w:r>
-        <w:t xml:space="preserve">Gerente se encontra na tela principal e seleciona a opção LANÇAMENTO </w:t>
-      </w:r>
-    </w:p>
-    <w:p>
-      <w:pPr>
-        <w:numPr>
-          <w:ilvl w:val="3"/>
-          <w:numId w:val="67"/>
-        </w:numPr>
-        <w:ind w:right="396" w:hanging="361"/>
-      </w:pPr>
-      <w:r>
-        <w:t xml:space="preserve">Sistema exibe todos os lançamentos cadastrados no sistema, a tela está ordenada por vencimento da despesa e paginada por 20 registros. </w:t>
-      </w:r>
-    </w:p>
-    <w:p>
-      <w:pPr>
-        <w:numPr>
-          <w:ilvl w:val="3"/>
-          <w:numId w:val="67"/>
-        </w:numPr>
-        <w:ind w:right="396" w:hanging="361"/>
-      </w:pPr>
-      <w:r>
-        <w:t xml:space="preserve">Gerente preenche </w:t>
-      </w:r>
-      <w:proofErr w:type="gramStart"/>
-      <w:r>
-        <w:t>campo(</w:t>
-      </w:r>
-      <w:proofErr w:type="gramEnd"/>
-      <w:r>
-        <w:t xml:space="preserve">s) disponível (vencimento, categoria, valor), para filtrar os registros. </w:t>
-      </w:r>
-    </w:p>
-    <w:p>
-      <w:pPr>
-        <w:numPr>
-          <w:ilvl w:val="3"/>
-          <w:numId w:val="67"/>
-        </w:numPr>
-        <w:ind w:right="396" w:hanging="361"/>
-      </w:pPr>
-      <w:r>
-        <w:t xml:space="preserve">Sistema encontra </w:t>
-      </w:r>
-      <w:proofErr w:type="gramStart"/>
-      <w:r>
-        <w:t>lançamento(</w:t>
-      </w:r>
-      <w:proofErr w:type="gramEnd"/>
-      <w:r>
-        <w:t xml:space="preserve">s), conforme filtro informado pelo Gerente e exibe na tela.  </w:t>
-      </w:r>
-    </w:p>
-    <w:p>
-      <w:pPr>
-        <w:numPr>
-          <w:ilvl w:val="3"/>
-          <w:numId w:val="67"/>
-        </w:numPr>
-        <w:ind w:right="396" w:hanging="361"/>
-      </w:pPr>
-      <w:r>
-        <w:t xml:space="preserve">Gerente solicita registrar o pagamento </w:t>
-      </w:r>
-      <w:proofErr w:type="gramStart"/>
-      <w:r>
-        <w:t>da(</w:t>
-      </w:r>
-      <w:proofErr w:type="gramEnd"/>
-      <w:r>
-        <w:t xml:space="preserve">s) lançamento(s) da despesa(s) clicando no botão “Pagar”. </w:t>
-      </w:r>
-    </w:p>
-    <w:p>
-      <w:pPr>
-        <w:numPr>
-          <w:ilvl w:val="3"/>
-          <w:numId w:val="67"/>
-        </w:numPr>
-        <w:ind w:right="396" w:hanging="361"/>
-      </w:pPr>
-      <w:r>
-        <w:t xml:space="preserve">Sistema realiza as validações necessárias e informa que o pagamento foi realizado com sucesso.  </w:t>
-      </w:r>
-    </w:p>
-    <w:p>
-      <w:pPr>
-        <w:numPr>
-          <w:ilvl w:val="3"/>
-          <w:numId w:val="67"/>
-        </w:numPr>
-        <w:ind w:right="396" w:hanging="361"/>
-      </w:pPr>
-      <w:r>
-        <w:t xml:space="preserve">Sistema retorna para o passo 2 do cenário principal. </w:t>
-      </w:r>
-    </w:p>
-    <w:p>
-      <w:pPr>
-        <w:numPr>
-          <w:ilvl w:val="3"/>
-          <w:numId w:val="67"/>
-        </w:numPr>
-        <w:spacing w:after="673"/>
-        <w:ind w:right="396" w:hanging="361"/>
-      </w:pPr>
-      <w:r>
-        <w:t xml:space="preserve">Fim do caso de uso Registrar Pagamento. </w:t>
-      </w:r>
     </w:p>
     <w:p>
       <w:pPr>
@@ -14132,9 +11875,83 @@
         <w:ind w:left="0" w:right="0" w:firstLine="0"/>
         <w:jc w:val="left"/>
       </w:pPr>
-      <w:r>
-        <w:t xml:space="preserve"> </w:t>
-      </w:r>
+    </w:p>
+    <w:p>
+      <w:pPr>
+        <w:spacing w:after="218" w:line="259" w:lineRule="auto"/>
+        <w:ind w:left="0" w:right="0" w:firstLine="0"/>
+        <w:jc w:val="left"/>
+      </w:pPr>
+    </w:p>
+    <w:p>
+      <w:pPr>
+        <w:spacing w:after="218" w:line="259" w:lineRule="auto"/>
+        <w:ind w:left="0" w:right="0" w:firstLine="0"/>
+        <w:jc w:val="left"/>
+      </w:pPr>
+    </w:p>
+    <w:p>
+      <w:pPr>
+        <w:spacing w:after="218" w:line="259" w:lineRule="auto"/>
+        <w:ind w:left="0" w:right="0" w:firstLine="0"/>
+        <w:jc w:val="left"/>
+      </w:pPr>
+    </w:p>
+    <w:p>
+      <w:pPr>
+        <w:spacing w:after="218" w:line="259" w:lineRule="auto"/>
+        <w:ind w:left="0" w:right="0" w:firstLine="0"/>
+        <w:jc w:val="left"/>
+      </w:pPr>
+    </w:p>
+    <w:p>
+      <w:pPr>
+        <w:spacing w:after="218" w:line="259" w:lineRule="auto"/>
+        <w:ind w:left="0" w:right="0" w:firstLine="0"/>
+        <w:jc w:val="left"/>
+      </w:pPr>
+    </w:p>
+    <w:p>
+      <w:pPr>
+        <w:spacing w:after="218" w:line="259" w:lineRule="auto"/>
+        <w:ind w:left="0" w:right="0" w:firstLine="0"/>
+        <w:jc w:val="left"/>
+      </w:pPr>
+    </w:p>
+    <w:p>
+      <w:pPr>
+        <w:spacing w:after="218" w:line="259" w:lineRule="auto"/>
+        <w:ind w:left="0" w:right="0" w:firstLine="0"/>
+        <w:jc w:val="left"/>
+      </w:pPr>
+    </w:p>
+    <w:p>
+      <w:pPr>
+        <w:spacing w:after="218" w:line="259" w:lineRule="auto"/>
+        <w:ind w:left="0" w:right="0" w:firstLine="0"/>
+        <w:jc w:val="left"/>
+      </w:pPr>
+    </w:p>
+    <w:p>
+      <w:pPr>
+        <w:spacing w:after="218" w:line="259" w:lineRule="auto"/>
+        <w:ind w:left="0" w:right="0" w:firstLine="0"/>
+        <w:jc w:val="left"/>
+      </w:pPr>
+    </w:p>
+    <w:p>
+      <w:pPr>
+        <w:spacing w:after="218" w:line="259" w:lineRule="auto"/>
+        <w:ind w:left="0" w:right="0" w:firstLine="0"/>
+        <w:jc w:val="left"/>
+      </w:pPr>
+    </w:p>
+    <w:p>
+      <w:pPr>
+        <w:spacing w:after="218" w:line="259" w:lineRule="auto"/>
+        <w:ind w:left="0" w:right="0" w:firstLine="0"/>
+        <w:jc w:val="left"/>
+      </w:pPr>
     </w:p>
     <w:p>
       <w:pPr>
@@ -14165,6 +11982,7 @@
         <w:ind w:right="396" w:hanging="554"/>
       </w:pPr>
       <w:r>
+        <w:lastRenderedPageBreak/>
         <w:t xml:space="preserve">MODELO CONCEITUAL DE CLASSE </w:t>
       </w:r>
     </w:p>
@@ -14178,7 +11996,6 @@
         <w:rPr>
           <w:noProof/>
         </w:rPr>
-        <w:lastRenderedPageBreak/>
         <w:drawing>
           <wp:inline distT="0" distB="0" distL="0" distR="0">
             <wp:extent cx="5757545" cy="7600315"/>
@@ -14246,33 +12063,58 @@
         <w:spacing w:after="0" w:line="259" w:lineRule="auto"/>
         <w:ind w:left="0" w:right="346" w:firstLine="0"/>
         <w:jc w:val="left"/>
-      </w:pPr>
-      <w:r>
+        <w:rPr>
+          <w:highlight w:val="yellow"/>
+        </w:rPr>
+      </w:pPr>
+      <w:r>
+        <w:rPr>
+          <w:highlight w:val="yellow"/>
+        </w:rPr>
         <w:lastRenderedPageBreak/>
         <w:t xml:space="preserve">MODELO CONCEITUAL DE DADOS: </w:t>
       </w:r>
-      <w:r>
-        <w:br/>
-      </w:r>
+    </w:p>
+    <w:p>
+      <w:pPr>
+        <w:spacing w:after="0" w:line="259" w:lineRule="auto"/>
+        <w:ind w:right="346"/>
+        <w:jc w:val="left"/>
+      </w:pPr>
+    </w:p>
+    <w:p>
+      <w:pPr>
+        <w:spacing w:after="0" w:line="259" w:lineRule="auto"/>
+        <w:ind w:right="346"/>
+        <w:jc w:val="left"/>
+      </w:pPr>
       <w:r>
         <w:rPr>
           <w:noProof/>
         </w:rPr>
         <w:drawing>
           <wp:inline distT="0" distB="0" distL="0" distR="0">
-            <wp:extent cx="5758815" cy="8218806"/>
-            <wp:effectExtent l="0" t="0" r="0" b="0"/>
-            <wp:docPr id="4777" name="Picture 4777"/>
-            <wp:cNvGraphicFramePr/>
+            <wp:extent cx="6014720" cy="3926840"/>
+            <wp:effectExtent l="0" t="0" r="5080" b="0"/>
+            <wp:docPr id="26" name="Imagem 26"/>
+            <wp:cNvGraphicFramePr>
+              <a:graphicFrameLocks xmlns:a="http://schemas.openxmlformats.org/drawingml/2006/main" noChangeAspect="1"/>
+            </wp:cNvGraphicFramePr>
             <a:graphic xmlns:a="http://schemas.openxmlformats.org/drawingml/2006/main">
               <a:graphicData uri="http://schemas.openxmlformats.org/drawingml/2006/picture">
                 <pic:pic xmlns:pic="http://schemas.openxmlformats.org/drawingml/2006/picture">
                   <pic:nvPicPr>
-                    <pic:cNvPr id="4777" name="Picture 4777"/>
+                    <pic:cNvPr id="26" name="modelo_conceitual_02-11-19.png"/>
                     <pic:cNvPicPr/>
                   </pic:nvPicPr>
                   <pic:blipFill>
-                    <a:blip r:embed="rId14"/>
+                    <a:blip r:embed="rId14">
+                      <a:extLst>
+                        <a:ext uri="{28A0092B-C50C-407E-A947-70E740481C1C}">
+                          <a14:useLocalDpi xmlns:a14="http://schemas.microsoft.com/office/drawing/2010/main" val="0"/>
+                        </a:ext>
+                      </a:extLst>
+                    </a:blip>
                     <a:stretch>
                       <a:fillRect/>
                     </a:stretch>
@@ -14280,7 +12122,7 @@
                   <pic:spPr>
                     <a:xfrm>
                       <a:off x="0" y="0"/>
-                      <a:ext cx="5758815" cy="8218806"/>
+                      <a:ext cx="6014720" cy="3926840"/>
                     </a:xfrm>
                     <a:prstGeom prst="rect">
                       <a:avLst/>
@@ -14292,9 +12134,192 @@
           </wp:inline>
         </w:drawing>
       </w:r>
-      <w:r>
+    </w:p>
+    <w:p>
+      <w:pPr>
+        <w:spacing w:after="0" w:line="259" w:lineRule="auto"/>
+        <w:ind w:right="346"/>
+        <w:jc w:val="left"/>
+      </w:pPr>
+    </w:p>
+    <w:p>
+      <w:pPr>
+        <w:spacing w:after="0" w:line="259" w:lineRule="auto"/>
+        <w:ind w:right="346"/>
+        <w:jc w:val="left"/>
+      </w:pPr>
+      <w:r>
+        <w:br/>
         <w:t xml:space="preserve"> </w:t>
       </w:r>
+    </w:p>
+    <w:p>
+      <w:pPr>
+        <w:spacing w:after="0" w:line="259" w:lineRule="auto"/>
+        <w:ind w:right="346"/>
+        <w:jc w:val="left"/>
+      </w:pPr>
+    </w:p>
+    <w:p>
+      <w:pPr>
+        <w:spacing w:after="0" w:line="259" w:lineRule="auto"/>
+        <w:ind w:right="346"/>
+        <w:jc w:val="left"/>
+      </w:pPr>
+    </w:p>
+    <w:p>
+      <w:pPr>
+        <w:spacing w:after="0" w:line="259" w:lineRule="auto"/>
+        <w:ind w:right="346"/>
+        <w:jc w:val="left"/>
+      </w:pPr>
+    </w:p>
+    <w:p>
+      <w:pPr>
+        <w:spacing w:after="0" w:line="259" w:lineRule="auto"/>
+        <w:ind w:right="346"/>
+        <w:jc w:val="left"/>
+      </w:pPr>
+    </w:p>
+    <w:p>
+      <w:pPr>
+        <w:spacing w:after="0" w:line="259" w:lineRule="auto"/>
+        <w:ind w:right="346"/>
+        <w:jc w:val="left"/>
+      </w:pPr>
+    </w:p>
+    <w:p>
+      <w:pPr>
+        <w:spacing w:after="0" w:line="259" w:lineRule="auto"/>
+        <w:ind w:right="346"/>
+        <w:jc w:val="left"/>
+      </w:pPr>
+    </w:p>
+    <w:p>
+      <w:pPr>
+        <w:spacing w:after="0" w:line="259" w:lineRule="auto"/>
+        <w:ind w:right="346"/>
+        <w:jc w:val="left"/>
+      </w:pPr>
+    </w:p>
+    <w:p>
+      <w:pPr>
+        <w:spacing w:after="0" w:line="259" w:lineRule="auto"/>
+        <w:ind w:right="346"/>
+        <w:jc w:val="left"/>
+      </w:pPr>
+    </w:p>
+    <w:p>
+      <w:pPr>
+        <w:spacing w:after="0" w:line="259" w:lineRule="auto"/>
+        <w:ind w:right="346"/>
+        <w:jc w:val="left"/>
+      </w:pPr>
+    </w:p>
+    <w:p>
+      <w:pPr>
+        <w:spacing w:after="0" w:line="259" w:lineRule="auto"/>
+        <w:ind w:right="346"/>
+        <w:jc w:val="left"/>
+      </w:pPr>
+    </w:p>
+    <w:p>
+      <w:pPr>
+        <w:spacing w:after="0" w:line="259" w:lineRule="auto"/>
+        <w:ind w:right="346"/>
+        <w:jc w:val="left"/>
+      </w:pPr>
+    </w:p>
+    <w:p>
+      <w:pPr>
+        <w:spacing w:after="0" w:line="259" w:lineRule="auto"/>
+        <w:ind w:right="346"/>
+        <w:jc w:val="left"/>
+      </w:pPr>
+    </w:p>
+    <w:p>
+      <w:pPr>
+        <w:spacing w:after="0" w:line="259" w:lineRule="auto"/>
+        <w:ind w:right="346"/>
+        <w:jc w:val="left"/>
+      </w:pPr>
+    </w:p>
+    <w:p>
+      <w:pPr>
+        <w:spacing w:after="0" w:line="259" w:lineRule="auto"/>
+        <w:ind w:right="346"/>
+        <w:jc w:val="left"/>
+      </w:pPr>
+    </w:p>
+    <w:p>
+      <w:pPr>
+        <w:spacing w:after="0" w:line="259" w:lineRule="auto"/>
+        <w:ind w:right="346"/>
+        <w:jc w:val="left"/>
+      </w:pPr>
+    </w:p>
+    <w:p>
+      <w:pPr>
+        <w:spacing w:after="0" w:line="259" w:lineRule="auto"/>
+        <w:ind w:right="346"/>
+        <w:jc w:val="left"/>
+      </w:pPr>
+    </w:p>
+    <w:p>
+      <w:pPr>
+        <w:spacing w:after="0" w:line="259" w:lineRule="auto"/>
+        <w:ind w:right="346"/>
+        <w:jc w:val="left"/>
+      </w:pPr>
+    </w:p>
+    <w:p>
+      <w:pPr>
+        <w:spacing w:after="0" w:line="259" w:lineRule="auto"/>
+        <w:ind w:right="346"/>
+        <w:jc w:val="left"/>
+      </w:pPr>
+    </w:p>
+    <w:p>
+      <w:pPr>
+        <w:spacing w:after="0" w:line="259" w:lineRule="auto"/>
+        <w:ind w:right="346"/>
+        <w:jc w:val="left"/>
+      </w:pPr>
+    </w:p>
+    <w:p>
+      <w:pPr>
+        <w:spacing w:after="0" w:line="259" w:lineRule="auto"/>
+        <w:ind w:right="346"/>
+        <w:jc w:val="left"/>
+      </w:pPr>
+    </w:p>
+    <w:p>
+      <w:pPr>
+        <w:spacing w:after="0" w:line="259" w:lineRule="auto"/>
+        <w:ind w:right="346"/>
+        <w:jc w:val="left"/>
+      </w:pPr>
+    </w:p>
+    <w:p>
+      <w:pPr>
+        <w:spacing w:after="0" w:line="259" w:lineRule="auto"/>
+        <w:ind w:right="346"/>
+        <w:jc w:val="left"/>
+      </w:pPr>
+    </w:p>
+    <w:p>
+      <w:pPr>
+        <w:spacing w:after="0" w:line="259" w:lineRule="auto"/>
+        <w:ind w:right="346"/>
+        <w:jc w:val="left"/>
+      </w:pPr>
+    </w:p>
+    <w:p>
+      <w:pPr>
+        <w:spacing w:after="0" w:line="259" w:lineRule="auto"/>
+        <w:ind w:right="346"/>
+        <w:jc w:val="left"/>
+      </w:pPr>
     </w:p>
     <w:p>
       <w:pPr>
@@ -14750,6 +12775,7 @@
         <w:ind w:right="396"/>
         <w:rPr>
           <w:sz w:val="16"/>
+          <w:u w:val="single"/>
         </w:rPr>
       </w:pPr>
       <w:r>
@@ -14758,6 +12784,8 @@
         </w:rPr>
         <w:t>Layout de Janela</w:t>
       </w:r>
+      <w:bookmarkStart w:id="0" w:name="_GoBack"/>
+      <w:bookmarkEnd w:id="0"/>
     </w:p>
     <w:p>
       <w:pPr>
@@ -31990,6 +30018,7 @@
         </w:rPr>
         <w:t xml:space="preserve">Habilitar: </w:t>
       </w:r>
+      <w:proofErr w:type="spellStart"/>
       <w:r>
         <w:rPr>
           <w:rFonts w:asciiTheme="minorHAnsi" w:hAnsiTheme="minorHAnsi" w:cstheme="minorHAnsi"/>
@@ -31998,6 +30027,7 @@
         </w:rPr>
         <w:t>inpCPF</w:t>
       </w:r>
+      <w:proofErr w:type="spellEnd"/>
       <w:r>
         <w:rPr>
           <w:sz w:val="16"/>
@@ -32012,13 +30042,23 @@
         </w:rPr>
         <w:t xml:space="preserve"> </w:t>
       </w:r>
+      <w:proofErr w:type="spellStart"/>
       <w:r>
         <w:rPr>
           <w:rFonts w:asciiTheme="minorHAnsi" w:hAnsiTheme="minorHAnsi" w:cstheme="minorHAnsi"/>
           <w:sz w:val="16"/>
           <w:szCs w:val="16"/>
         </w:rPr>
-        <w:t>inpVlrMaterial,</w:t>
+        <w:t>inpVlrMaterial</w:t>
+      </w:r>
+      <w:proofErr w:type="spellEnd"/>
+      <w:r>
+        <w:rPr>
+          <w:rFonts w:asciiTheme="minorHAnsi" w:hAnsiTheme="minorHAnsi" w:cstheme="minorHAnsi"/>
+          <w:sz w:val="16"/>
+          <w:szCs w:val="16"/>
+        </w:rPr>
+        <w:t>,</w:t>
       </w:r>
       <w:r>
         <w:rPr>
@@ -41436,8 +39476,6 @@
       <w:pPr>
         <w:ind w:right="396"/>
       </w:pPr>
-      <w:bookmarkStart w:id="0" w:name="_GoBack"/>
-      <w:bookmarkEnd w:id="0"/>
     </w:p>
     <w:p>
       <w:pPr>
@@ -41866,7 +39904,7 @@
         <w:noProof/>
         <w:sz w:val="22"/>
       </w:rPr>
-      <w:t>77</w:t>
+      <w:t>58</w:t>
     </w:r>
     <w:r>
       <w:rPr>

</xml_diff>